<commit_message>
Zaktualizowany plik dokumentacji, dokonczone niefunkcjonalnosci
</commit_message>
<xml_diff>
--- a/dokumentacja/04.03.2020 - etap 2.docx
+++ b/dokumentacja/04.03.2020 - etap 2.docx
@@ -1,6 +1,6 @@
 
 <file path=word/document.xml><?xml version="1.0" encoding="utf-8"?>
-<w:document xmlns:ve="http://schemas.openxmlformats.org/markup-compatibility/2006" xmlns:o="urn:schemas-microsoft-com:office:office" xmlns:r="http://schemas.openxmlformats.org/officeDocument/2006/relationships" xmlns:m="http://schemas.openxmlformats.org/officeDocument/2006/math" xmlns:v="urn:schemas-microsoft-com:vml" xmlns:wp="http://schemas.openxmlformats.org/drawingml/2006/wordprocessingDrawing" xmlns:w10="urn:schemas-microsoft-com:office:word" xmlns:w="http://schemas.openxmlformats.org/wordprocessingml/2006/main" xmlns:wne="http://schemas.microsoft.com/office/word/2006/wordml">
+<w:document xmlns:wpc="http://schemas.microsoft.com/office/word/2010/wordprocessingCanvas" xmlns:cx="http://schemas.microsoft.com/office/drawing/2014/chartex" xmlns:cx1="http://schemas.microsoft.com/office/drawing/2015/9/8/chartex" xmlns:cx2="http://schemas.microsoft.com/office/drawing/2015/10/21/chartex" xmlns:cx3="http://schemas.microsoft.com/office/drawing/2016/5/9/chartex" xmlns:cx4="http://schemas.microsoft.com/office/drawing/2016/5/10/chartex" xmlns:cx5="http://schemas.microsoft.com/office/drawing/2016/5/11/chartex" xmlns:cx6="http://schemas.microsoft.com/office/drawing/2016/5/12/chartex" xmlns:cx7="http://schemas.microsoft.com/office/drawing/2016/5/13/chartex" xmlns:cx8="http://schemas.microsoft.com/office/drawing/2016/5/14/chartex" xmlns:mc="http://schemas.openxmlformats.org/markup-compatibility/2006" xmlns:aink="http://schemas.microsoft.com/office/drawing/2016/ink" xmlns:am3d="http://schemas.microsoft.com/office/drawing/2017/model3d" xmlns:o="urn:schemas-microsoft-com:office:office" xmlns:r="http://schemas.openxmlformats.org/officeDocument/2006/relationships" xmlns:m="http://schemas.openxmlformats.org/officeDocument/2006/math" xmlns:v="urn:schemas-microsoft-com:vml" xmlns:wp14="http://schemas.microsoft.com/office/word/2010/wordprocessingDrawing" xmlns:wp="http://schemas.openxmlformats.org/drawingml/2006/wordprocessingDrawing" xmlns:w10="urn:schemas-microsoft-com:office:word" xmlns:w="http://schemas.openxmlformats.org/wordprocessingml/2006/main" xmlns:w14="http://schemas.microsoft.com/office/word/2010/wordml" xmlns:w15="http://schemas.microsoft.com/office/word/2012/wordml" xmlns:w16cid="http://schemas.microsoft.com/office/word/2016/wordml/cid" xmlns:w16se="http://schemas.microsoft.com/office/word/2015/wordml/symex" xmlns:wpg="http://schemas.microsoft.com/office/word/2010/wordprocessingGroup" xmlns:wpi="http://schemas.microsoft.com/office/word/2010/wordprocessingInk" xmlns:wne="http://schemas.microsoft.com/office/word/2006/wordml" xmlns:wps="http://schemas.microsoft.com/office/word/2010/wordprocessingShape" mc:Ignorable="w14 w15 w16se w16cid wp14">
   <w:body>
     <w:p>
       <w:pPr>
@@ -750,7 +750,7 @@
           <w:lang w:val="en-US"/>
         </w:rPr>
         <w:drawing>
-          <wp:anchor distT="0" distB="0" distL="114300" distR="114300" simplePos="0" relativeHeight="251658240" behindDoc="1" locked="0" layoutInCell="1" allowOverlap="1">
+          <wp:anchor distT="0" distB="0" distL="114300" distR="114300" simplePos="0" relativeHeight="251656704" behindDoc="1" locked="0" layoutInCell="1" allowOverlap="1">
             <wp:simplePos x="0" y="0"/>
             <wp:positionH relativeFrom="margin">
               <wp:align>center</wp:align>
@@ -776,7 +776,7 @@
                     <a:blip r:embed="rId7">
                       <a:extLst>
                         <a:ext uri="{28A0092B-C50C-407E-A947-70E740481C1C}">
-                          <a14:useLocalDpi xmlns:a14="http://schemas.microsoft.com/office/drawing/2010/main" xmlns:wps="http://schemas.microsoft.com/office/word/2010/wordprocessingShape" xmlns:wpi="http://schemas.microsoft.com/office/word/2010/wordprocessingInk" xmlns:wpg="http://schemas.microsoft.com/office/word/2010/wordprocessingGroup" xmlns:w16se="http://schemas.microsoft.com/office/word/2015/wordml/symex" xmlns:w16cid="http://schemas.microsoft.com/office/word/2016/wordml/cid" xmlns:w15="http://schemas.microsoft.com/office/word/2012/wordml" xmlns:w14="http://schemas.microsoft.com/office/word/2010/wordml" xmlns:w="http://schemas.openxmlformats.org/wordprocessingml/2006/main" xmlns:w10="urn:schemas-microsoft-com:office:word" xmlns:wp14="http://schemas.microsoft.com/office/word/2010/wordprocessingDrawing" xmlns:v="urn:schemas-microsoft-com:vml" xmlns:o="urn:schemas-microsoft-com:office:office" xmlns:am3d="http://schemas.microsoft.com/office/drawing/2017/model3d" xmlns:aink="http://schemas.microsoft.com/office/drawing/2016/ink" xmlns:mc="http://schemas.openxmlformats.org/markup-compatibility/2006" xmlns:cx8="http://schemas.microsoft.com/office/drawing/2016/5/14/chartex" xmlns:cx7="http://schemas.microsoft.com/office/drawing/2016/5/13/chartex" xmlns:cx6="http://schemas.microsoft.com/office/drawing/2016/5/12/chartex" xmlns:cx5="http://schemas.microsoft.com/office/drawing/2016/5/11/chartex" xmlns:cx4="http://schemas.microsoft.com/office/drawing/2016/5/10/chartex" xmlns:cx3="http://schemas.microsoft.com/office/drawing/2016/5/9/chartex" xmlns:cx2="http://schemas.microsoft.com/office/drawing/2015/10/21/chartex" xmlns:cx1="http://schemas.microsoft.com/office/drawing/2015/9/8/chartex" xmlns:cx="http://schemas.microsoft.com/office/drawing/2014/chartex" xmlns:wpc="http://schemas.microsoft.com/office/word/2010/wordprocessingCanvas" xmlns="" val="0"/>
+                          <a14:useLocalDpi xmlns:a14="http://schemas.microsoft.com/office/drawing/2010/main" val="0"/>
                         </a:ext>
                       </a:extLst>
                     </a:blip>
@@ -931,39 +931,16 @@
           <w:szCs w:val="32"/>
         </w:rPr>
       </w:pPr>
-    </w:p>
-    <w:p>
-      <w:pPr>
-        <w:spacing w:after="0"/>
-        <w:jc w:val="both"/>
-        <w:rPr>
-          <w:rFonts w:ascii="Arial" w:hAnsi="Arial" w:cs="Arial"/>
-          <w:b/>
-          <w:sz w:val="32"/>
-          <w:szCs w:val="32"/>
-        </w:rPr>
-      </w:pPr>
-      <w:r>
-        <w:rPr>
-          <w:rFonts w:ascii="Arial" w:hAnsi="Arial" w:cs="Arial"/>
-          <w:b/>
-          <w:sz w:val="32"/>
-          <w:szCs w:val="32"/>
-        </w:rPr>
+      <w:r>
+        <w:rPr>
+          <w:rFonts w:ascii="Arial" w:hAnsi="Arial" w:cs="Arial"/>
+          <w:b/>
+          <w:sz w:val="32"/>
+          <w:szCs w:val="32"/>
+        </w:rPr>
+        <w:lastRenderedPageBreak/>
         <w:t>5. Mapa koncepcyjna</w:t>
       </w:r>
-    </w:p>
-    <w:p>
-      <w:pPr>
-        <w:spacing w:after="0"/>
-        <w:jc w:val="both"/>
-        <w:rPr>
-          <w:rFonts w:ascii="Arial" w:hAnsi="Arial" w:cs="Arial"/>
-          <w:b/>
-          <w:sz w:val="32"/>
-          <w:szCs w:val="32"/>
-        </w:rPr>
-      </w:pPr>
     </w:p>
     <w:p>
       <w:pPr>
@@ -1042,7 +1019,7 @@
           <w:lang w:val="en-US"/>
         </w:rPr>
         <w:drawing>
-          <wp:anchor distT="0" distB="0" distL="114300" distR="114300" simplePos="0" relativeHeight="251659264" behindDoc="1" locked="0" layoutInCell="1" allowOverlap="1">
+          <wp:anchor distT="0" distB="0" distL="114300" distR="114300" simplePos="0" relativeHeight="251657728" behindDoc="1" locked="0" layoutInCell="1" allowOverlap="1">
             <wp:simplePos x="0" y="0"/>
             <wp:positionH relativeFrom="margin">
               <wp:posOffset>-635</wp:posOffset>
@@ -1068,7 +1045,7 @@
                     <a:blip r:embed="rId8">
                       <a:extLst>
                         <a:ext uri="{28A0092B-C50C-407E-A947-70E740481C1C}">
-                          <a14:useLocalDpi xmlns:a14="http://schemas.microsoft.com/office/drawing/2010/main" xmlns:wps="http://schemas.microsoft.com/office/word/2010/wordprocessingShape" xmlns:wpi="http://schemas.microsoft.com/office/word/2010/wordprocessingInk" xmlns:wpg="http://schemas.microsoft.com/office/word/2010/wordprocessingGroup" xmlns:w16se="http://schemas.microsoft.com/office/word/2015/wordml/symex" xmlns:w16cid="http://schemas.microsoft.com/office/word/2016/wordml/cid" xmlns:w15="http://schemas.microsoft.com/office/word/2012/wordml" xmlns:w14="http://schemas.microsoft.com/office/word/2010/wordml" xmlns:w="http://schemas.openxmlformats.org/wordprocessingml/2006/main" xmlns:w10="urn:schemas-microsoft-com:office:word" xmlns:wp14="http://schemas.microsoft.com/office/word/2010/wordprocessingDrawing" xmlns:v="urn:schemas-microsoft-com:vml" xmlns:o="urn:schemas-microsoft-com:office:office" xmlns:am3d="http://schemas.microsoft.com/office/drawing/2017/model3d" xmlns:aink="http://schemas.microsoft.com/office/drawing/2016/ink" xmlns:mc="http://schemas.openxmlformats.org/markup-compatibility/2006" xmlns:cx8="http://schemas.microsoft.com/office/drawing/2016/5/14/chartex" xmlns:cx7="http://schemas.microsoft.com/office/drawing/2016/5/13/chartex" xmlns:cx6="http://schemas.microsoft.com/office/drawing/2016/5/12/chartex" xmlns:cx5="http://schemas.microsoft.com/office/drawing/2016/5/11/chartex" xmlns:cx4="http://schemas.microsoft.com/office/drawing/2016/5/10/chartex" xmlns:cx3="http://schemas.microsoft.com/office/drawing/2016/5/9/chartex" xmlns:cx2="http://schemas.microsoft.com/office/drawing/2015/10/21/chartex" xmlns:cx1="http://schemas.microsoft.com/office/drawing/2015/9/8/chartex" xmlns:cx="http://schemas.microsoft.com/office/drawing/2014/chartex" xmlns:wpc="http://schemas.microsoft.com/office/word/2010/wordprocessingCanvas" xmlns="" val="0"/>
+                          <a14:useLocalDpi xmlns:a14="http://schemas.microsoft.com/office/drawing/2010/main" val="0"/>
                         </a:ext>
                       </a:extLst>
                     </a:blip>
@@ -1439,50 +1416,42 @@
           <w:szCs w:val="32"/>
         </w:rPr>
       </w:pPr>
-    </w:p>
-    <w:p>
-      <w:pPr>
-        <w:spacing w:after="0"/>
-        <w:jc w:val="both"/>
-        <w:rPr>
-          <w:rFonts w:ascii="Arial" w:hAnsi="Arial" w:cs="Arial"/>
-          <w:b/>
-          <w:sz w:val="32"/>
-          <w:szCs w:val="32"/>
-        </w:rPr>
-      </w:pPr>
-    </w:p>
-    <w:p>
-      <w:pPr>
-        <w:spacing w:after="0"/>
-        <w:jc w:val="both"/>
-        <w:rPr>
-          <w:rFonts w:ascii="Arial" w:hAnsi="Arial" w:cs="Arial"/>
-          <w:b/>
-          <w:sz w:val="32"/>
-          <w:szCs w:val="32"/>
-        </w:rPr>
-      </w:pPr>
-    </w:p>
-    <w:p>
-      <w:pPr>
-        <w:spacing w:after="0"/>
-        <w:jc w:val="both"/>
-        <w:rPr>
-          <w:rFonts w:ascii="Arial" w:hAnsi="Arial" w:cs="Arial"/>
-          <w:b/>
-          <w:sz w:val="32"/>
-          <w:szCs w:val="32"/>
-        </w:rPr>
-      </w:pPr>
-      <w:r>
-        <w:rPr>
-          <w:rFonts w:ascii="Arial" w:hAnsi="Arial" w:cs="Arial"/>
-          <w:b/>
-          <w:sz w:val="32"/>
-          <w:szCs w:val="32"/>
-        </w:rPr>
-        <w:t>6. Funkcjonalności projektu</w:t>
+      <w:r>
+        <w:rPr>
+          <w:rFonts w:ascii="Arial" w:hAnsi="Arial" w:cs="Arial"/>
+          <w:b/>
+          <w:sz w:val="32"/>
+          <w:szCs w:val="32"/>
+        </w:rPr>
+        <w:lastRenderedPageBreak/>
+        <w:t>6</w:t>
+      </w:r>
+      <w:r>
+        <w:rPr>
+          <w:rFonts w:ascii="Arial" w:hAnsi="Arial" w:cs="Arial"/>
+          <w:b/>
+          <w:sz w:val="32"/>
+          <w:szCs w:val="32"/>
+        </w:rPr>
+        <w:t xml:space="preserve">. </w:t>
+      </w:r>
+      <w:r>
+        <w:rPr>
+          <w:rFonts w:ascii="Arial" w:hAnsi="Arial" w:cs="Arial"/>
+          <w:b/>
+          <w:sz w:val="32"/>
+          <w:szCs w:val="32"/>
+        </w:rPr>
+        <w:t>Nief</w:t>
+      </w:r>
+      <w:r>
+        <w:rPr>
+          <w:rFonts w:ascii="Arial" w:hAnsi="Arial" w:cs="Arial"/>
+          <w:b/>
+          <w:sz w:val="32"/>
+          <w:szCs w:val="32"/>
+        </w:rPr>
+        <w:t>unkcjonalności projektu</w:t>
       </w:r>
     </w:p>
     <w:p>
@@ -1502,7 +1471,7 @@
         <w:tblStyle w:val="TableGrid"/>
         <w:tblW w:w="10207" w:type="dxa"/>
         <w:tblInd w:w="-714" w:type="dxa"/>
-        <w:tblLook w:val="04A0"/>
+        <w:tblLook w:val="04A0" w:firstRow="1" w:lastRow="0" w:firstColumn="1" w:lastColumn="0" w:noHBand="0" w:noVBand="1"/>
       </w:tblPr>
       <w:tblGrid>
         <w:gridCol w:w="840"/>
@@ -1513,66 +1482,87 @@
         <w:tc>
           <w:tcPr>
             <w:tcW w:w="840" w:type="dxa"/>
-            <w:vAlign w:val="center"/>
-          </w:tcPr>
-          <w:p>
-            <w:pPr>
-              <w:jc w:val="center"/>
-              <w:rPr>
-                <w:rFonts w:ascii="Arial" w:hAnsi="Arial" w:cs="Arial"/>
-                <w:bCs/>
-              </w:rPr>
-            </w:pPr>
-            <w:r>
-              <w:rPr>
-                <w:rFonts w:ascii="Arial" w:hAnsi="Arial" w:cs="Arial"/>
-                <w:bCs/>
-              </w:rPr>
-              <w:t>Nr funkcji</w:t>
+            <w:tcBorders>
+              <w:top w:val="single" w:sz="4" w:space="0" w:color="auto"/>
+              <w:left w:val="single" w:sz="4" w:space="0" w:color="auto"/>
+              <w:bottom w:val="single" w:sz="4" w:space="0" w:color="auto"/>
+              <w:right w:val="single" w:sz="4" w:space="0" w:color="auto"/>
+            </w:tcBorders>
+            <w:vAlign w:val="center"/>
+            <w:hideMark/>
+          </w:tcPr>
+          <w:p>
+            <w:pPr>
+              <w:jc w:val="center"/>
+              <w:rPr>
+                <w:rFonts w:ascii="Arial" w:hAnsi="Arial" w:cs="Arial"/>
+                <w:bCs/>
+              </w:rPr>
+            </w:pPr>
+            <w:r>
+              <w:rPr>
+                <w:rFonts w:ascii="Arial" w:hAnsi="Arial" w:cs="Arial"/>
+                <w:bCs/>
+              </w:rPr>
+              <w:t>Nr cechy</w:t>
             </w:r>
           </w:p>
         </w:tc>
         <w:tc>
           <w:tcPr>
             <w:tcW w:w="3980" w:type="dxa"/>
-            <w:vAlign w:val="center"/>
-          </w:tcPr>
-          <w:p>
-            <w:pPr>
-              <w:jc w:val="center"/>
-              <w:rPr>
-                <w:rFonts w:ascii="Arial" w:hAnsi="Arial" w:cs="Arial"/>
-                <w:bCs/>
-              </w:rPr>
-            </w:pPr>
-            <w:r>
-              <w:rPr>
-                <w:rFonts w:ascii="Arial" w:hAnsi="Arial" w:cs="Arial"/>
-                <w:bCs/>
-              </w:rPr>
-              <w:t>Nazwa funkcji</w:t>
+            <w:tcBorders>
+              <w:top w:val="single" w:sz="4" w:space="0" w:color="auto"/>
+              <w:left w:val="single" w:sz="4" w:space="0" w:color="auto"/>
+              <w:bottom w:val="single" w:sz="4" w:space="0" w:color="auto"/>
+              <w:right w:val="single" w:sz="4" w:space="0" w:color="auto"/>
+            </w:tcBorders>
+            <w:vAlign w:val="center"/>
+            <w:hideMark/>
+          </w:tcPr>
+          <w:p>
+            <w:pPr>
+              <w:jc w:val="center"/>
+              <w:rPr>
+                <w:rFonts w:ascii="Arial" w:hAnsi="Arial" w:cs="Arial"/>
+                <w:bCs/>
+              </w:rPr>
+            </w:pPr>
+            <w:r>
+              <w:rPr>
+                <w:rFonts w:ascii="Arial" w:hAnsi="Arial" w:cs="Arial"/>
+                <w:bCs/>
+              </w:rPr>
+              <w:t>Cecha niefunkcjonalna</w:t>
             </w:r>
           </w:p>
         </w:tc>
         <w:tc>
           <w:tcPr>
             <w:tcW w:w="5387" w:type="dxa"/>
-            <w:vAlign w:val="center"/>
-          </w:tcPr>
-          <w:p>
-            <w:pPr>
-              <w:jc w:val="center"/>
-              <w:rPr>
-                <w:rFonts w:ascii="Arial" w:hAnsi="Arial" w:cs="Arial"/>
-                <w:bCs/>
-              </w:rPr>
-            </w:pPr>
-            <w:r>
-              <w:rPr>
-                <w:rFonts w:ascii="Arial" w:hAnsi="Arial" w:cs="Arial"/>
-                <w:bCs/>
-              </w:rPr>
-              <w:t>Opis funkcji</w:t>
+            <w:tcBorders>
+              <w:top w:val="single" w:sz="4" w:space="0" w:color="auto"/>
+              <w:left w:val="single" w:sz="4" w:space="0" w:color="auto"/>
+              <w:bottom w:val="single" w:sz="4" w:space="0" w:color="auto"/>
+              <w:right w:val="single" w:sz="4" w:space="0" w:color="auto"/>
+            </w:tcBorders>
+            <w:vAlign w:val="center"/>
+            <w:hideMark/>
+          </w:tcPr>
+          <w:p>
+            <w:pPr>
+              <w:jc w:val="center"/>
+              <w:rPr>
+                <w:rFonts w:ascii="Arial" w:hAnsi="Arial" w:cs="Arial"/>
+                <w:bCs/>
+              </w:rPr>
+            </w:pPr>
+            <w:r>
+              <w:rPr>
+                <w:rFonts w:ascii="Arial" w:hAnsi="Arial" w:cs="Arial"/>
+                <w:bCs/>
+              </w:rPr>
+              <w:t>Opis cechy</w:t>
             </w:r>
           </w:p>
         </w:tc>
@@ -1581,7 +1571,14 @@
         <w:tc>
           <w:tcPr>
             <w:tcW w:w="840" w:type="dxa"/>
-            <w:vAlign w:val="center"/>
+            <w:tcBorders>
+              <w:top w:val="single" w:sz="4" w:space="0" w:color="auto"/>
+              <w:left w:val="single" w:sz="4" w:space="0" w:color="auto"/>
+              <w:bottom w:val="single" w:sz="4" w:space="0" w:color="auto"/>
+              <w:right w:val="single" w:sz="4" w:space="0" w:color="auto"/>
+            </w:tcBorders>
+            <w:vAlign w:val="center"/>
+            <w:hideMark/>
           </w:tcPr>
           <w:p>
             <w:pPr>
@@ -1603,44 +1600,58 @@
         <w:tc>
           <w:tcPr>
             <w:tcW w:w="3980" w:type="dxa"/>
-            <w:vAlign w:val="center"/>
-          </w:tcPr>
-          <w:p>
-            <w:pPr>
-              <w:jc w:val="center"/>
-              <w:rPr>
-                <w:rFonts w:ascii="Arial" w:hAnsi="Arial" w:cs="Arial"/>
-                <w:bCs/>
-              </w:rPr>
-            </w:pPr>
-            <w:r>
-              <w:rPr>
-                <w:rFonts w:ascii="Arial" w:hAnsi="Arial" w:cs="Arial"/>
-                <w:bCs/>
-              </w:rPr>
-              <w:t>Obsługa kalendarza</w:t>
+            <w:tcBorders>
+              <w:top w:val="single" w:sz="4" w:space="0" w:color="auto"/>
+              <w:left w:val="single" w:sz="4" w:space="0" w:color="auto"/>
+              <w:bottom w:val="single" w:sz="4" w:space="0" w:color="auto"/>
+              <w:right w:val="single" w:sz="4" w:space="0" w:color="auto"/>
+            </w:tcBorders>
+            <w:vAlign w:val="center"/>
+            <w:hideMark/>
+          </w:tcPr>
+          <w:p>
+            <w:pPr>
+              <w:jc w:val="center"/>
+              <w:rPr>
+                <w:rFonts w:ascii="Arial" w:hAnsi="Arial" w:cs="Arial"/>
+                <w:bCs/>
+              </w:rPr>
+            </w:pPr>
+            <w:r>
+              <w:rPr>
+                <w:rFonts w:ascii="Arial" w:hAnsi="Arial" w:cs="Arial"/>
+                <w:bCs/>
+              </w:rPr>
+              <w:t>Zmiana kolorystyki aplikacji</w:t>
             </w:r>
           </w:p>
         </w:tc>
         <w:tc>
           <w:tcPr>
             <w:tcW w:w="5387" w:type="dxa"/>
-            <w:vAlign w:val="center"/>
-          </w:tcPr>
-          <w:p>
-            <w:pPr>
-              <w:jc w:val="center"/>
-              <w:rPr>
-                <w:rFonts w:ascii="Arial" w:hAnsi="Arial" w:cs="Arial"/>
-                <w:bCs/>
-              </w:rPr>
-            </w:pPr>
-            <w:r>
-              <w:rPr>
-                <w:rFonts w:ascii="Arial" w:hAnsi="Arial" w:cs="Arial"/>
-                <w:bCs/>
-              </w:rPr>
-              <w:t xml:space="preserve">Wyświetlanie kalendarza. Możliwość wyboru roku, miesiąca oraz dnia. Po wybraniu konkretnego dnia przejście do panelu odpowiadającemu temu dniu. </w:t>
+            <w:tcBorders>
+              <w:top w:val="single" w:sz="4" w:space="0" w:color="auto"/>
+              <w:left w:val="single" w:sz="4" w:space="0" w:color="auto"/>
+              <w:bottom w:val="single" w:sz="4" w:space="0" w:color="auto"/>
+              <w:right w:val="single" w:sz="4" w:space="0" w:color="auto"/>
+            </w:tcBorders>
+            <w:vAlign w:val="center"/>
+            <w:hideMark/>
+          </w:tcPr>
+          <w:p>
+            <w:pPr>
+              <w:jc w:val="center"/>
+              <w:rPr>
+                <w:rFonts w:ascii="Arial" w:hAnsi="Arial" w:cs="Arial"/>
+                <w:bCs/>
+              </w:rPr>
+            </w:pPr>
+            <w:r>
+              <w:rPr>
+                <w:rFonts w:ascii="Arial" w:hAnsi="Arial" w:cs="Arial"/>
+                <w:bCs/>
+              </w:rPr>
+              <w:t>Użytkownik może zmienić kolor aplikacji</w:t>
             </w:r>
           </w:p>
         </w:tc>
@@ -1649,7 +1660,14 @@
         <w:tc>
           <w:tcPr>
             <w:tcW w:w="840" w:type="dxa"/>
-            <w:vAlign w:val="center"/>
+            <w:tcBorders>
+              <w:top w:val="single" w:sz="4" w:space="0" w:color="auto"/>
+              <w:left w:val="single" w:sz="4" w:space="0" w:color="auto"/>
+              <w:bottom w:val="single" w:sz="4" w:space="0" w:color="auto"/>
+              <w:right w:val="single" w:sz="4" w:space="0" w:color="auto"/>
+            </w:tcBorders>
+            <w:vAlign w:val="center"/>
+            <w:hideMark/>
           </w:tcPr>
           <w:p>
             <w:pPr>
@@ -1671,61 +1689,68 @@
         <w:tc>
           <w:tcPr>
             <w:tcW w:w="3980" w:type="dxa"/>
-            <w:vAlign w:val="center"/>
-          </w:tcPr>
-          <w:p>
-            <w:pPr>
-              <w:jc w:val="center"/>
-              <w:rPr>
-                <w:rFonts w:ascii="Arial" w:hAnsi="Arial" w:cs="Arial"/>
-                <w:bCs/>
-              </w:rPr>
-            </w:pPr>
-            <w:r>
-              <w:rPr>
-                <w:rFonts w:ascii="Arial" w:hAnsi="Arial" w:cs="Arial"/>
-                <w:bCs/>
-              </w:rPr>
-              <w:t>Generowanie planu dnia wybranego</w:t>
-            </w:r>
-          </w:p>
-          <w:p>
-            <w:pPr>
-              <w:jc w:val="center"/>
-              <w:rPr>
-                <w:rFonts w:ascii="Arial" w:hAnsi="Arial" w:cs="Arial"/>
-                <w:bCs/>
-              </w:rPr>
-            </w:pPr>
-            <w:r>
-              <w:rPr>
-                <w:rFonts w:ascii="Arial" w:hAnsi="Arial" w:cs="Arial"/>
-                <w:bCs/>
-              </w:rPr>
-              <w:t>w kalendarzu</w:t>
+            <w:tcBorders>
+              <w:top w:val="single" w:sz="4" w:space="0" w:color="auto"/>
+              <w:left w:val="single" w:sz="4" w:space="0" w:color="auto"/>
+              <w:bottom w:val="single" w:sz="4" w:space="0" w:color="auto"/>
+              <w:right w:val="single" w:sz="4" w:space="0" w:color="auto"/>
+            </w:tcBorders>
+            <w:vAlign w:val="center"/>
+            <w:hideMark/>
+          </w:tcPr>
+          <w:p>
+            <w:pPr>
+              <w:jc w:val="center"/>
+              <w:rPr>
+                <w:rFonts w:ascii="Arial" w:hAnsi="Arial" w:cs="Arial"/>
+                <w:bCs/>
+              </w:rPr>
+            </w:pPr>
+            <w:r>
+              <w:rPr>
+                <w:rFonts w:ascii="Arial" w:hAnsi="Arial" w:cs="Arial"/>
+                <w:bCs/>
+              </w:rPr>
+              <w:t>Zmiana czcionki w aplikacji</w:t>
             </w:r>
           </w:p>
         </w:tc>
         <w:tc>
           <w:tcPr>
             <w:tcW w:w="5387" w:type="dxa"/>
-            <w:vAlign w:val="center"/>
-          </w:tcPr>
-          <w:p>
-            <w:pPr>
-              <w:jc w:val="center"/>
-              <w:rPr>
-                <w:rFonts w:ascii="Arial" w:hAnsi="Arial" w:cs="Arial"/>
-                <w:bCs/>
-              </w:rPr>
-            </w:pPr>
-            <w:r>
-              <w:rPr>
-                <w:rFonts w:ascii="Arial" w:hAnsi="Arial" w:cs="Arial"/>
-                <w:bCs/>
-              </w:rPr>
-              <w:t>Po wybraniu dnia z kalendarza wyświetla się panel z listą zadań oraz informacjami na temat priorytetu zadań, ilością czasu wolnego i pracy w ciągu danego dnia oraz notatkami do danych zadań</w:t>
-            </w:r>
+            <w:tcBorders>
+              <w:top w:val="single" w:sz="4" w:space="0" w:color="auto"/>
+              <w:left w:val="single" w:sz="4" w:space="0" w:color="auto"/>
+              <w:bottom w:val="single" w:sz="4" w:space="0" w:color="auto"/>
+              <w:right w:val="single" w:sz="4" w:space="0" w:color="auto"/>
+            </w:tcBorders>
+            <w:vAlign w:val="center"/>
+            <w:hideMark/>
+          </w:tcPr>
+          <w:p>
+            <w:pPr>
+              <w:jc w:val="center"/>
+              <w:rPr>
+                <w:rFonts w:ascii="Arial" w:hAnsi="Arial" w:cs="Arial"/>
+                <w:bCs/>
+              </w:rPr>
+            </w:pPr>
+            <w:r>
+              <w:rPr>
+                <w:rFonts w:ascii="Arial" w:hAnsi="Arial" w:cs="Arial"/>
+                <w:bCs/>
+              </w:rPr>
+              <w:t>Zmiana czcionki wyświetlanego tekstu</w:t>
+            </w:r>
+          </w:p>
+          <w:p>
+            <w:pPr>
+              <w:jc w:val="center"/>
+              <w:rPr>
+                <w:rFonts w:ascii="Arial" w:hAnsi="Arial" w:cs="Arial"/>
+                <w:bCs/>
+              </w:rPr>
+            </w:pPr>
           </w:p>
         </w:tc>
       </w:tr>
@@ -1733,7 +1758,14 @@
         <w:tc>
           <w:tcPr>
             <w:tcW w:w="840" w:type="dxa"/>
-            <w:vAlign w:val="center"/>
+            <w:tcBorders>
+              <w:top w:val="single" w:sz="4" w:space="0" w:color="auto"/>
+              <w:left w:val="single" w:sz="4" w:space="0" w:color="auto"/>
+              <w:bottom w:val="single" w:sz="4" w:space="0" w:color="auto"/>
+              <w:right w:val="single" w:sz="4" w:space="0" w:color="auto"/>
+            </w:tcBorders>
+            <w:vAlign w:val="center"/>
+            <w:hideMark/>
           </w:tcPr>
           <w:p>
             <w:pPr>
@@ -1755,45 +1787,68 @@
         <w:tc>
           <w:tcPr>
             <w:tcW w:w="3980" w:type="dxa"/>
-            <w:vAlign w:val="center"/>
-          </w:tcPr>
-          <w:p>
-            <w:pPr>
-              <w:jc w:val="center"/>
-              <w:rPr>
-                <w:rFonts w:ascii="Arial" w:hAnsi="Arial" w:cs="Arial"/>
-                <w:bCs/>
-              </w:rPr>
-            </w:pPr>
-            <w:r>
-              <w:rPr>
-                <w:rFonts w:ascii="Arial" w:hAnsi="Arial" w:cs="Arial"/>
-                <w:bCs/>
-              </w:rPr>
-              <w:t>Stworzenie listy zadań do wykonania</w:t>
+            <w:tcBorders>
+              <w:top w:val="single" w:sz="4" w:space="0" w:color="auto"/>
+              <w:left w:val="single" w:sz="4" w:space="0" w:color="auto"/>
+              <w:bottom w:val="single" w:sz="4" w:space="0" w:color="auto"/>
+              <w:right w:val="single" w:sz="4" w:space="0" w:color="auto"/>
+            </w:tcBorders>
+            <w:vAlign w:val="center"/>
+            <w:hideMark/>
+          </w:tcPr>
+          <w:p>
+            <w:pPr>
+              <w:jc w:val="center"/>
+              <w:rPr>
+                <w:rFonts w:ascii="Arial" w:hAnsi="Arial" w:cs="Arial"/>
+                <w:bCs/>
+              </w:rPr>
+            </w:pPr>
+            <w:r>
+              <w:rPr>
+                <w:rFonts w:ascii="Arial" w:hAnsi="Arial" w:cs="Arial"/>
+                <w:bCs/>
+              </w:rPr>
+              <w:t>Zmiana kolorystyki kategorii</w:t>
             </w:r>
           </w:p>
         </w:tc>
         <w:tc>
           <w:tcPr>
             <w:tcW w:w="5387" w:type="dxa"/>
-            <w:vAlign w:val="center"/>
-          </w:tcPr>
-          <w:p>
-            <w:pPr>
-              <w:jc w:val="center"/>
-              <w:rPr>
-                <w:rFonts w:ascii="Arial" w:hAnsi="Arial" w:cs="Arial"/>
-                <w:bCs/>
-              </w:rPr>
-            </w:pPr>
-            <w:r>
-              <w:rPr>
-                <w:rFonts w:ascii="Arial" w:hAnsi="Arial" w:cs="Arial"/>
-                <w:bCs/>
-              </w:rPr>
-              <w:t>Stworzenie listy, w której zawierać się będą dodane przez użytkownika zadania do wykonania danego dnia.</w:t>
-            </w:r>
+            <w:tcBorders>
+              <w:top w:val="single" w:sz="4" w:space="0" w:color="auto"/>
+              <w:left w:val="single" w:sz="4" w:space="0" w:color="auto"/>
+              <w:bottom w:val="single" w:sz="4" w:space="0" w:color="auto"/>
+              <w:right w:val="single" w:sz="4" w:space="0" w:color="auto"/>
+            </w:tcBorders>
+            <w:vAlign w:val="center"/>
+            <w:hideMark/>
+          </w:tcPr>
+          <w:p>
+            <w:pPr>
+              <w:jc w:val="center"/>
+              <w:rPr>
+                <w:rFonts w:ascii="Arial" w:hAnsi="Arial" w:cs="Arial"/>
+                <w:bCs/>
+              </w:rPr>
+            </w:pPr>
+            <w:r>
+              <w:rPr>
+                <w:rFonts w:ascii="Arial" w:hAnsi="Arial" w:cs="Arial"/>
+                <w:bCs/>
+              </w:rPr>
+              <w:t>Użytkownik może zmienić kolor danej kategorii</w:t>
+            </w:r>
+          </w:p>
+          <w:p>
+            <w:pPr>
+              <w:jc w:val="center"/>
+              <w:rPr>
+                <w:rFonts w:ascii="Arial" w:hAnsi="Arial" w:cs="Arial"/>
+                <w:bCs/>
+              </w:rPr>
+            </w:pPr>
           </w:p>
         </w:tc>
       </w:tr>
@@ -1801,7 +1856,14 @@
         <w:tc>
           <w:tcPr>
             <w:tcW w:w="840" w:type="dxa"/>
-            <w:vAlign w:val="center"/>
+            <w:tcBorders>
+              <w:top w:val="single" w:sz="4" w:space="0" w:color="auto"/>
+              <w:left w:val="single" w:sz="4" w:space="0" w:color="auto"/>
+              <w:bottom w:val="single" w:sz="4" w:space="0" w:color="auto"/>
+              <w:right w:val="single" w:sz="4" w:space="0" w:color="auto"/>
+            </w:tcBorders>
+            <w:vAlign w:val="center"/>
+            <w:hideMark/>
           </w:tcPr>
           <w:p>
             <w:pPr>
@@ -1823,44 +1885,58 @@
         <w:tc>
           <w:tcPr>
             <w:tcW w:w="3980" w:type="dxa"/>
-            <w:vAlign w:val="center"/>
-          </w:tcPr>
-          <w:p>
-            <w:pPr>
-              <w:jc w:val="center"/>
-              <w:rPr>
-                <w:rFonts w:ascii="Arial" w:hAnsi="Arial" w:cs="Arial"/>
-                <w:bCs/>
-              </w:rPr>
-            </w:pPr>
-            <w:r>
-              <w:rPr>
-                <w:rFonts w:ascii="Arial" w:hAnsi="Arial" w:cs="Arial"/>
-                <w:bCs/>
-              </w:rPr>
-              <w:t>Dodanie zadań do listy zadań</w:t>
+            <w:tcBorders>
+              <w:top w:val="single" w:sz="4" w:space="0" w:color="auto"/>
+              <w:left w:val="single" w:sz="4" w:space="0" w:color="auto"/>
+              <w:bottom w:val="single" w:sz="4" w:space="0" w:color="auto"/>
+              <w:right w:val="single" w:sz="4" w:space="0" w:color="auto"/>
+            </w:tcBorders>
+            <w:vAlign w:val="center"/>
+            <w:hideMark/>
+          </w:tcPr>
+          <w:p>
+            <w:pPr>
+              <w:jc w:val="center"/>
+              <w:rPr>
+                <w:rFonts w:ascii="Arial" w:hAnsi="Arial" w:cs="Arial"/>
+                <w:bCs/>
+              </w:rPr>
+            </w:pPr>
+            <w:r>
+              <w:rPr>
+                <w:rFonts w:ascii="Arial" w:hAnsi="Arial" w:cs="Arial"/>
+                <w:bCs/>
+              </w:rPr>
+              <w:t>Zmiana kolorystyki wydarzeń</w:t>
             </w:r>
           </w:p>
         </w:tc>
         <w:tc>
           <w:tcPr>
             <w:tcW w:w="5387" w:type="dxa"/>
-            <w:vAlign w:val="center"/>
-          </w:tcPr>
-          <w:p>
-            <w:pPr>
-              <w:jc w:val="center"/>
-              <w:rPr>
-                <w:rFonts w:ascii="Arial" w:hAnsi="Arial" w:cs="Arial"/>
-                <w:bCs/>
-              </w:rPr>
-            </w:pPr>
-            <w:r>
-              <w:rPr>
-                <w:rFonts w:ascii="Arial" w:hAnsi="Arial" w:cs="Arial"/>
-                <w:bCs/>
-              </w:rPr>
-              <w:t>Dodanie zadań zadeklarowanych przez użytkownika do wcześniej utworzonej listy zadań.</w:t>
+            <w:tcBorders>
+              <w:top w:val="single" w:sz="4" w:space="0" w:color="auto"/>
+              <w:left w:val="single" w:sz="4" w:space="0" w:color="auto"/>
+              <w:bottom w:val="single" w:sz="4" w:space="0" w:color="auto"/>
+              <w:right w:val="single" w:sz="4" w:space="0" w:color="auto"/>
+            </w:tcBorders>
+            <w:vAlign w:val="center"/>
+            <w:hideMark/>
+          </w:tcPr>
+          <w:p>
+            <w:pPr>
+              <w:jc w:val="center"/>
+              <w:rPr>
+                <w:rFonts w:ascii="Arial" w:hAnsi="Arial" w:cs="Arial"/>
+                <w:bCs/>
+              </w:rPr>
+            </w:pPr>
+            <w:r>
+              <w:rPr>
+                <w:rFonts w:ascii="Arial" w:hAnsi="Arial" w:cs="Arial"/>
+                <w:bCs/>
+              </w:rPr>
+              <w:t>Użytkownik może zmienić kolor danego wydarzenia</w:t>
             </w:r>
           </w:p>
         </w:tc>
@@ -1869,7 +1945,14 @@
         <w:tc>
           <w:tcPr>
             <w:tcW w:w="840" w:type="dxa"/>
-            <w:vAlign w:val="center"/>
+            <w:tcBorders>
+              <w:top w:val="single" w:sz="4" w:space="0" w:color="auto"/>
+              <w:left w:val="single" w:sz="4" w:space="0" w:color="auto"/>
+              <w:bottom w:val="single" w:sz="4" w:space="0" w:color="auto"/>
+              <w:right w:val="single" w:sz="4" w:space="0" w:color="auto"/>
+            </w:tcBorders>
+            <w:vAlign w:val="center"/>
+            <w:hideMark/>
           </w:tcPr>
           <w:p>
             <w:pPr>
@@ -1891,61 +1974,68 @@
         <w:tc>
           <w:tcPr>
             <w:tcW w:w="3980" w:type="dxa"/>
-            <w:vAlign w:val="center"/>
-          </w:tcPr>
-          <w:p>
-            <w:pPr>
-              <w:jc w:val="center"/>
-              <w:rPr>
-                <w:rFonts w:ascii="Arial" w:hAnsi="Arial" w:cs="Arial"/>
-                <w:bCs/>
-              </w:rPr>
-            </w:pPr>
-            <w:r>
-              <w:rPr>
-                <w:rFonts w:ascii="Arial" w:hAnsi="Arial" w:cs="Arial"/>
-                <w:bCs/>
-              </w:rPr>
-              <w:t>Dodawanie kategorii dla każdego</w:t>
-            </w:r>
-          </w:p>
-          <w:p>
-            <w:pPr>
-              <w:jc w:val="center"/>
-              <w:rPr>
-                <w:rFonts w:ascii="Arial" w:hAnsi="Arial" w:cs="Arial"/>
-                <w:bCs/>
-              </w:rPr>
-            </w:pPr>
-            <w:r>
-              <w:rPr>
-                <w:rFonts w:ascii="Arial" w:hAnsi="Arial" w:cs="Arial"/>
-                <w:bCs/>
-              </w:rPr>
-              <w:t>z zadań</w:t>
+            <w:tcBorders>
+              <w:top w:val="single" w:sz="4" w:space="0" w:color="auto"/>
+              <w:left w:val="single" w:sz="4" w:space="0" w:color="auto"/>
+              <w:bottom w:val="single" w:sz="4" w:space="0" w:color="auto"/>
+              <w:right w:val="single" w:sz="4" w:space="0" w:color="auto"/>
+            </w:tcBorders>
+            <w:vAlign w:val="center"/>
+            <w:hideMark/>
+          </w:tcPr>
+          <w:p>
+            <w:pPr>
+              <w:jc w:val="center"/>
+              <w:rPr>
+                <w:rFonts w:ascii="Arial" w:hAnsi="Arial" w:cs="Arial"/>
+                <w:bCs/>
+              </w:rPr>
+            </w:pPr>
+            <w:r>
+              <w:rPr>
+                <w:rFonts w:ascii="Arial" w:hAnsi="Arial" w:cs="Arial"/>
+                <w:bCs/>
+              </w:rPr>
+              <w:t xml:space="preserve">Zmiana języka aplikacji </w:t>
             </w:r>
           </w:p>
         </w:tc>
         <w:tc>
           <w:tcPr>
             <w:tcW w:w="5387" w:type="dxa"/>
-            <w:vAlign w:val="center"/>
-          </w:tcPr>
-          <w:p>
-            <w:pPr>
-              <w:jc w:val="center"/>
-              <w:rPr>
-                <w:rFonts w:ascii="Arial" w:hAnsi="Arial" w:cs="Arial"/>
-                <w:bCs/>
-              </w:rPr>
-            </w:pPr>
-            <w:r>
-              <w:rPr>
-                <w:rFonts w:ascii="Arial" w:hAnsi="Arial" w:cs="Arial"/>
-                <w:bCs/>
-              </w:rPr>
-              <w:t>Stworzenia kategorii zadań (np. praca, dom, szkoła) w zależności od środowiska.</w:t>
-            </w:r>
+            <w:tcBorders>
+              <w:top w:val="single" w:sz="4" w:space="0" w:color="auto"/>
+              <w:left w:val="single" w:sz="4" w:space="0" w:color="auto"/>
+              <w:bottom w:val="single" w:sz="4" w:space="0" w:color="auto"/>
+              <w:right w:val="single" w:sz="4" w:space="0" w:color="auto"/>
+            </w:tcBorders>
+            <w:vAlign w:val="center"/>
+            <w:hideMark/>
+          </w:tcPr>
+          <w:p>
+            <w:pPr>
+              <w:jc w:val="center"/>
+              <w:rPr>
+                <w:rFonts w:ascii="Arial" w:hAnsi="Arial" w:cs="Arial"/>
+                <w:bCs/>
+              </w:rPr>
+            </w:pPr>
+            <w:r>
+              <w:rPr>
+                <w:rFonts w:ascii="Arial" w:hAnsi="Arial" w:cs="Arial"/>
+                <w:bCs/>
+              </w:rPr>
+              <w:t>Zmiana języka wyświetlanego w całej aplikacji z polskiego na angielski i na odwrót</w:t>
+            </w:r>
+          </w:p>
+          <w:p>
+            <w:pPr>
+              <w:jc w:val="center"/>
+              <w:rPr>
+                <w:rFonts w:ascii="Arial" w:hAnsi="Arial" w:cs="Arial"/>
+                <w:bCs/>
+              </w:rPr>
+            </w:pPr>
           </w:p>
         </w:tc>
       </w:tr>
@@ -1953,7 +2043,14 @@
         <w:tc>
           <w:tcPr>
             <w:tcW w:w="840" w:type="dxa"/>
-            <w:vAlign w:val="center"/>
+            <w:tcBorders>
+              <w:top w:val="single" w:sz="4" w:space="0" w:color="auto"/>
+              <w:left w:val="single" w:sz="4" w:space="0" w:color="auto"/>
+              <w:bottom w:val="single" w:sz="4" w:space="0" w:color="auto"/>
+              <w:right w:val="single" w:sz="4" w:space="0" w:color="auto"/>
+            </w:tcBorders>
+            <w:vAlign w:val="center"/>
+            <w:hideMark/>
           </w:tcPr>
           <w:p>
             <w:pPr>
@@ -1975,45 +2072,68 @@
         <w:tc>
           <w:tcPr>
             <w:tcW w:w="3980" w:type="dxa"/>
-            <w:vAlign w:val="center"/>
-          </w:tcPr>
-          <w:p>
-            <w:pPr>
-              <w:jc w:val="center"/>
-              <w:rPr>
-                <w:rFonts w:ascii="Arial" w:hAnsi="Arial" w:cs="Arial"/>
-                <w:bCs/>
-              </w:rPr>
-            </w:pPr>
-            <w:r>
-              <w:rPr>
-                <w:rFonts w:ascii="Arial" w:hAnsi="Arial" w:cs="Arial"/>
-                <w:bCs/>
-              </w:rPr>
-              <w:t>Kwalifikacja zadań do kategorii</w:t>
+            <w:tcBorders>
+              <w:top w:val="single" w:sz="4" w:space="0" w:color="auto"/>
+              <w:left w:val="single" w:sz="4" w:space="0" w:color="auto"/>
+              <w:bottom w:val="single" w:sz="4" w:space="0" w:color="auto"/>
+              <w:right w:val="single" w:sz="4" w:space="0" w:color="auto"/>
+            </w:tcBorders>
+            <w:vAlign w:val="center"/>
+            <w:hideMark/>
+          </w:tcPr>
+          <w:p>
+            <w:pPr>
+              <w:jc w:val="center"/>
+              <w:rPr>
+                <w:rFonts w:ascii="Arial" w:hAnsi="Arial" w:cs="Arial"/>
+                <w:bCs/>
+              </w:rPr>
+            </w:pPr>
+            <w:r>
+              <w:rPr>
+                <w:rFonts w:ascii="Arial" w:hAnsi="Arial" w:cs="Arial"/>
+                <w:bCs/>
+              </w:rPr>
+              <w:t>Modyfikacja powiadomień</w:t>
             </w:r>
           </w:p>
         </w:tc>
         <w:tc>
           <w:tcPr>
             <w:tcW w:w="5387" w:type="dxa"/>
-            <w:vAlign w:val="center"/>
-          </w:tcPr>
-          <w:p>
-            <w:pPr>
-              <w:jc w:val="center"/>
-              <w:rPr>
-                <w:rFonts w:ascii="Arial" w:hAnsi="Arial" w:cs="Arial"/>
-                <w:bCs/>
-              </w:rPr>
-            </w:pPr>
-            <w:r>
-              <w:rPr>
-                <w:rFonts w:ascii="Arial" w:hAnsi="Arial" w:cs="Arial"/>
-                <w:bCs/>
-              </w:rPr>
-              <w:t>Podpięcie utworzonych wcześniej zadań do określonych kategorii.</w:t>
-            </w:r>
+            <w:tcBorders>
+              <w:top w:val="single" w:sz="4" w:space="0" w:color="auto"/>
+              <w:left w:val="single" w:sz="4" w:space="0" w:color="auto"/>
+              <w:bottom w:val="single" w:sz="4" w:space="0" w:color="auto"/>
+              <w:right w:val="single" w:sz="4" w:space="0" w:color="auto"/>
+            </w:tcBorders>
+            <w:vAlign w:val="center"/>
+            <w:hideMark/>
+          </w:tcPr>
+          <w:p>
+            <w:pPr>
+              <w:jc w:val="center"/>
+              <w:rPr>
+                <w:rFonts w:ascii="Arial" w:hAnsi="Arial" w:cs="Arial"/>
+                <w:bCs/>
+              </w:rPr>
+            </w:pPr>
+            <w:r>
+              <w:rPr>
+                <w:rFonts w:ascii="Arial" w:hAnsi="Arial" w:cs="Arial"/>
+                <w:bCs/>
+              </w:rPr>
+              <w:t>Modyfikowanie powiadomień (dźwięk, kolor)</w:t>
+            </w:r>
+          </w:p>
+          <w:p>
+            <w:pPr>
+              <w:jc w:val="center"/>
+              <w:rPr>
+                <w:rFonts w:ascii="Arial" w:hAnsi="Arial" w:cs="Arial"/>
+                <w:bCs/>
+              </w:rPr>
+            </w:pPr>
           </w:p>
         </w:tc>
       </w:tr>
@@ -2021,6 +2141,12 @@
         <w:tc>
           <w:tcPr>
             <w:tcW w:w="840" w:type="dxa"/>
+            <w:tcBorders>
+              <w:top w:val="single" w:sz="4" w:space="0" w:color="auto"/>
+              <w:left w:val="single" w:sz="4" w:space="0" w:color="auto"/>
+              <w:bottom w:val="single" w:sz="4" w:space="0" w:color="auto"/>
+              <w:right w:val="single" w:sz="4" w:space="0" w:color="auto"/>
+            </w:tcBorders>
             <w:vAlign w:val="center"/>
           </w:tcPr>
           <w:p>
@@ -2043,68 +2169,73 @@
         <w:tc>
           <w:tcPr>
             <w:tcW w:w="3980" w:type="dxa"/>
-            <w:vAlign w:val="center"/>
-          </w:tcPr>
-          <w:p>
-            <w:pPr>
-              <w:jc w:val="center"/>
-              <w:rPr>
-                <w:rFonts w:ascii="Arial" w:hAnsi="Arial" w:cs="Arial"/>
-                <w:bCs/>
-              </w:rPr>
-            </w:pPr>
-            <w:r>
-              <w:rPr>
-                <w:rFonts w:ascii="Arial" w:hAnsi="Arial" w:cs="Arial"/>
-                <w:bCs/>
-              </w:rPr>
-              <w:t>Nadawanie określonego priorytetu poszczególnym zadaniom</w:t>
+            <w:tcBorders>
+              <w:top w:val="single" w:sz="4" w:space="0" w:color="auto"/>
+              <w:left w:val="single" w:sz="4" w:space="0" w:color="auto"/>
+              <w:bottom w:val="single" w:sz="4" w:space="0" w:color="auto"/>
+              <w:right w:val="single" w:sz="4" w:space="0" w:color="auto"/>
+            </w:tcBorders>
+            <w:vAlign w:val="center"/>
+          </w:tcPr>
+          <w:p>
+            <w:pPr>
+              <w:jc w:val="center"/>
+              <w:rPr>
+                <w:rFonts w:ascii="Arial" w:hAnsi="Arial" w:cs="Arial"/>
+                <w:bCs/>
+              </w:rPr>
+            </w:pPr>
+            <w:r>
+              <w:rPr>
+                <w:rFonts w:ascii="Arial" w:hAnsi="Arial" w:cs="Arial"/>
+                <w:bCs/>
+              </w:rPr>
+              <w:t>Modyfikacja kalendarza</w:t>
             </w:r>
           </w:p>
         </w:tc>
         <w:tc>
           <w:tcPr>
             <w:tcW w:w="5387" w:type="dxa"/>
-            <w:vAlign w:val="center"/>
-          </w:tcPr>
-          <w:p>
-            <w:pPr>
-              <w:jc w:val="center"/>
-              <w:rPr>
-                <w:rFonts w:ascii="Arial" w:hAnsi="Arial" w:cs="Arial"/>
-                <w:bCs/>
-              </w:rPr>
-            </w:pPr>
-            <w:r>
-              <w:rPr>
-                <w:rFonts w:ascii="Arial" w:hAnsi="Arial" w:cs="Arial"/>
-                <w:bCs/>
-              </w:rPr>
-              <w:t xml:space="preserve">Nadanie priorytetu </w:t>
-            </w:r>
-          </w:p>
-          <w:p>
-            <w:pPr>
-              <w:jc w:val="center"/>
-              <w:rPr>
-                <w:rFonts w:ascii="Arial" w:hAnsi="Arial" w:cs="Arial"/>
-                <w:bCs/>
-              </w:rPr>
-            </w:pPr>
-            <w:r>
-              <w:rPr>
-                <w:rFonts w:ascii="Arial" w:hAnsi="Arial" w:cs="Arial"/>
-                <w:bCs/>
-              </w:rPr>
-              <w:t>(od 1 do 5, 1 - najważniejszy, 5 - najmniej ważny) każdemu zadaniu.</w:t>
+            <w:tcBorders>
+              <w:top w:val="single" w:sz="4" w:space="0" w:color="auto"/>
+              <w:left w:val="single" w:sz="4" w:space="0" w:color="auto"/>
+              <w:bottom w:val="single" w:sz="4" w:space="0" w:color="auto"/>
+              <w:right w:val="single" w:sz="4" w:space="0" w:color="auto"/>
+            </w:tcBorders>
+            <w:vAlign w:val="center"/>
+          </w:tcPr>
+          <w:p>
+            <w:pPr>
+              <w:jc w:val="center"/>
+              <w:rPr>
+                <w:rFonts w:ascii="Arial" w:hAnsi="Arial" w:cs="Arial"/>
+                <w:bCs/>
+              </w:rPr>
+            </w:pPr>
+            <w:r>
+              <w:rPr>
+                <w:rFonts w:ascii="Arial" w:hAnsi="Arial" w:cs="Arial"/>
+                <w:bCs/>
+              </w:rPr>
+              <w:t>Zmiana kolorystyki kalendarza</w:t>
             </w:r>
           </w:p>
         </w:tc>
       </w:tr>
       <w:tr>
+        <w:trPr>
+          <w:trHeight w:val="274"/>
+        </w:trPr>
         <w:tc>
           <w:tcPr>
             <w:tcW w:w="840" w:type="dxa"/>
+            <w:tcBorders>
+              <w:top w:val="single" w:sz="4" w:space="0" w:color="auto"/>
+              <w:left w:val="single" w:sz="4" w:space="0" w:color="auto"/>
+              <w:bottom w:val="single" w:sz="4" w:space="0" w:color="auto"/>
+              <w:right w:val="single" w:sz="4" w:space="0" w:color="auto"/>
+            </w:tcBorders>
             <w:vAlign w:val="center"/>
           </w:tcPr>
           <w:p>
@@ -2127,44 +2258,56 @@
         <w:tc>
           <w:tcPr>
             <w:tcW w:w="3980" w:type="dxa"/>
-            <w:vAlign w:val="center"/>
-          </w:tcPr>
-          <w:p>
-            <w:pPr>
-              <w:jc w:val="center"/>
-              <w:rPr>
-                <w:rFonts w:ascii="Arial" w:hAnsi="Arial" w:cs="Arial"/>
-                <w:bCs/>
-              </w:rPr>
-            </w:pPr>
-            <w:r>
-              <w:rPr>
-                <w:rFonts w:ascii="Arial" w:hAnsi="Arial" w:cs="Arial"/>
-                <w:bCs/>
-              </w:rPr>
-              <w:t>Dodawanie notatek do zadań</w:t>
+            <w:tcBorders>
+              <w:top w:val="single" w:sz="4" w:space="0" w:color="auto"/>
+              <w:left w:val="single" w:sz="4" w:space="0" w:color="auto"/>
+              <w:bottom w:val="single" w:sz="4" w:space="0" w:color="auto"/>
+              <w:right w:val="single" w:sz="4" w:space="0" w:color="auto"/>
+            </w:tcBorders>
+            <w:vAlign w:val="center"/>
+          </w:tcPr>
+          <w:p>
+            <w:pPr>
+              <w:jc w:val="center"/>
+              <w:rPr>
+                <w:rFonts w:ascii="Arial" w:hAnsi="Arial" w:cs="Arial"/>
+                <w:bCs/>
+              </w:rPr>
+            </w:pPr>
+            <w:r>
+              <w:rPr>
+                <w:rFonts w:ascii="Arial" w:hAnsi="Arial" w:cs="Arial"/>
+                <w:bCs/>
+              </w:rPr>
+              <w:t>Zmiana formatu dat</w:t>
             </w:r>
           </w:p>
         </w:tc>
         <w:tc>
           <w:tcPr>
             <w:tcW w:w="5387" w:type="dxa"/>
-            <w:vAlign w:val="center"/>
-          </w:tcPr>
-          <w:p>
-            <w:pPr>
-              <w:jc w:val="center"/>
-              <w:rPr>
-                <w:rFonts w:ascii="Arial" w:hAnsi="Arial" w:cs="Arial"/>
-                <w:bCs/>
-              </w:rPr>
-            </w:pPr>
-            <w:r>
-              <w:rPr>
-                <w:rFonts w:ascii="Arial" w:hAnsi="Arial" w:cs="Arial"/>
-                <w:bCs/>
-              </w:rPr>
-              <w:t>Możliwość dodatkowego opisu każdego z utworzonych zadań (np. podanie numeru telefonu kogoś do kogo musimy zadzwonić)</w:t>
+            <w:tcBorders>
+              <w:top w:val="single" w:sz="4" w:space="0" w:color="auto"/>
+              <w:left w:val="single" w:sz="4" w:space="0" w:color="auto"/>
+              <w:bottom w:val="single" w:sz="4" w:space="0" w:color="auto"/>
+              <w:right w:val="single" w:sz="4" w:space="0" w:color="auto"/>
+            </w:tcBorders>
+            <w:vAlign w:val="center"/>
+          </w:tcPr>
+          <w:p>
+            <w:pPr>
+              <w:jc w:val="center"/>
+              <w:rPr>
+                <w:rFonts w:ascii="Arial" w:hAnsi="Arial" w:cs="Arial"/>
+                <w:bCs/>
+              </w:rPr>
+            </w:pPr>
+            <w:r>
+              <w:rPr>
+                <w:rFonts w:ascii="Arial" w:hAnsi="Arial" w:cs="Arial"/>
+                <w:bCs/>
+              </w:rPr>
+              <w:t>Zmiana formatu dat z domyślnego (DD-MM-RRRR) na np. RRRR-MM-DD</w:t>
             </w:r>
           </w:p>
         </w:tc>
@@ -2173,6 +2316,12 @@
         <w:tc>
           <w:tcPr>
             <w:tcW w:w="840" w:type="dxa"/>
+            <w:tcBorders>
+              <w:top w:val="single" w:sz="4" w:space="0" w:color="auto"/>
+              <w:left w:val="single" w:sz="4" w:space="0" w:color="auto"/>
+              <w:bottom w:val="single" w:sz="4" w:space="0" w:color="auto"/>
+              <w:right w:val="single" w:sz="4" w:space="0" w:color="auto"/>
+            </w:tcBorders>
             <w:vAlign w:val="center"/>
           </w:tcPr>
           <w:p>
@@ -2195,52 +2344,73 @@
         <w:tc>
           <w:tcPr>
             <w:tcW w:w="3980" w:type="dxa"/>
-            <w:vAlign w:val="center"/>
-          </w:tcPr>
-          <w:p>
-            <w:pPr>
-              <w:jc w:val="center"/>
-              <w:rPr>
-                <w:rFonts w:ascii="Arial" w:hAnsi="Arial" w:cs="Arial"/>
-                <w:bCs/>
-              </w:rPr>
-            </w:pPr>
-            <w:r>
-              <w:rPr>
-                <w:rFonts w:ascii="Arial" w:hAnsi="Arial" w:cs="Arial"/>
-                <w:bCs/>
-              </w:rPr>
-              <w:t>Dodanie przypomnienia do ważnych/cyklicznych zadań</w:t>
+            <w:tcBorders>
+              <w:top w:val="single" w:sz="4" w:space="0" w:color="auto"/>
+              <w:left w:val="single" w:sz="4" w:space="0" w:color="auto"/>
+              <w:bottom w:val="single" w:sz="4" w:space="0" w:color="auto"/>
+              <w:right w:val="single" w:sz="4" w:space="0" w:color="auto"/>
+            </w:tcBorders>
+            <w:vAlign w:val="center"/>
+          </w:tcPr>
+          <w:p>
+            <w:pPr>
+              <w:jc w:val="center"/>
+              <w:rPr>
+                <w:rFonts w:ascii="Arial" w:hAnsi="Arial" w:cs="Arial"/>
+                <w:bCs/>
+              </w:rPr>
+            </w:pPr>
+            <w:r>
+              <w:rPr>
+                <w:rFonts w:ascii="Arial" w:hAnsi="Arial" w:cs="Arial"/>
+                <w:bCs/>
+              </w:rPr>
+              <w:t>Zmiana systemu godzinowego</w:t>
             </w:r>
           </w:p>
         </w:tc>
         <w:tc>
           <w:tcPr>
             <w:tcW w:w="5387" w:type="dxa"/>
-            <w:vAlign w:val="center"/>
-          </w:tcPr>
-          <w:p>
-            <w:pPr>
-              <w:jc w:val="center"/>
-              <w:rPr>
-                <w:rFonts w:ascii="Arial" w:hAnsi="Arial" w:cs="Arial"/>
-                <w:bCs/>
-              </w:rPr>
-            </w:pPr>
-            <w:r>
-              <w:rPr>
-                <w:rFonts w:ascii="Arial" w:hAnsi="Arial" w:cs="Arial"/>
-                <w:bCs/>
-              </w:rPr>
-              <w:t>Możliwość ustawienia przypomnienia w postaci notyfikacji na określony czas przed wykonaniem zadania (np. przypomnienie o przelewie na rachunki)</w:t>
+            <w:tcBorders>
+              <w:top w:val="single" w:sz="4" w:space="0" w:color="auto"/>
+              <w:left w:val="single" w:sz="4" w:space="0" w:color="auto"/>
+              <w:bottom w:val="single" w:sz="4" w:space="0" w:color="auto"/>
+              <w:right w:val="single" w:sz="4" w:space="0" w:color="auto"/>
+            </w:tcBorders>
+            <w:vAlign w:val="center"/>
+          </w:tcPr>
+          <w:p>
+            <w:pPr>
+              <w:jc w:val="center"/>
+              <w:rPr>
+                <w:rFonts w:ascii="Arial" w:hAnsi="Arial" w:cs="Arial"/>
+                <w:bCs/>
+              </w:rPr>
+            </w:pPr>
+            <w:r>
+              <w:rPr>
+                <w:rFonts w:ascii="Arial" w:hAnsi="Arial" w:cs="Arial"/>
+                <w:bCs/>
+              </w:rPr>
+              <w:t>Zmiana pomiędzy systemem godzinowym używanym przy rozpisie wybranego dnia (24-godzinny lub 12-godzinny AM, PM)</w:t>
             </w:r>
           </w:p>
         </w:tc>
       </w:tr>
       <w:tr>
+        <w:trPr>
+          <w:trHeight w:val="547"/>
+        </w:trPr>
         <w:tc>
           <w:tcPr>
             <w:tcW w:w="840" w:type="dxa"/>
+            <w:tcBorders>
+              <w:top w:val="single" w:sz="4" w:space="0" w:color="auto"/>
+              <w:left w:val="single" w:sz="4" w:space="0" w:color="auto"/>
+              <w:bottom w:val="single" w:sz="4" w:space="0" w:color="auto"/>
+              <w:right w:val="single" w:sz="4" w:space="0" w:color="auto"/>
+            </w:tcBorders>
             <w:vAlign w:val="center"/>
           </w:tcPr>
           <w:p>
@@ -2263,60 +2433,56 @@
         <w:tc>
           <w:tcPr>
             <w:tcW w:w="3980" w:type="dxa"/>
-            <w:vAlign w:val="center"/>
-          </w:tcPr>
-          <w:p>
-            <w:pPr>
-              <w:jc w:val="center"/>
-              <w:rPr>
-                <w:rFonts w:ascii="Arial" w:hAnsi="Arial" w:cs="Arial"/>
-                <w:bCs/>
-              </w:rPr>
-            </w:pPr>
-            <w:r>
-              <w:rPr>
-                <w:rFonts w:ascii="Arial" w:hAnsi="Arial" w:cs="Arial"/>
-                <w:bCs/>
-              </w:rPr>
-              <w:t>Wyświetlenie analizy danego dnia</w:t>
-            </w:r>
-          </w:p>
-          <w:p>
-            <w:pPr>
-              <w:jc w:val="center"/>
-              <w:rPr>
-                <w:rFonts w:ascii="Arial" w:hAnsi="Arial" w:cs="Arial"/>
-                <w:bCs/>
-              </w:rPr>
-            </w:pPr>
-            <w:r>
-              <w:rPr>
-                <w:rFonts w:ascii="Arial" w:hAnsi="Arial" w:cs="Arial"/>
-                <w:bCs/>
-              </w:rPr>
-              <w:t>(lista zadań, czas wolny, czas pracy)</w:t>
+            <w:tcBorders>
+              <w:top w:val="single" w:sz="4" w:space="0" w:color="auto"/>
+              <w:left w:val="single" w:sz="4" w:space="0" w:color="auto"/>
+              <w:bottom w:val="single" w:sz="4" w:space="0" w:color="auto"/>
+              <w:right w:val="single" w:sz="4" w:space="0" w:color="auto"/>
+            </w:tcBorders>
+            <w:vAlign w:val="center"/>
+          </w:tcPr>
+          <w:p>
+            <w:pPr>
+              <w:jc w:val="center"/>
+              <w:rPr>
+                <w:rFonts w:ascii="Arial" w:hAnsi="Arial" w:cs="Arial"/>
+                <w:bCs/>
+              </w:rPr>
+            </w:pPr>
+            <w:r>
+              <w:rPr>
+                <w:rFonts w:ascii="Arial" w:hAnsi="Arial" w:cs="Arial"/>
+                <w:bCs/>
+              </w:rPr>
+              <w:t>Wyświetlenie panelu informacji</w:t>
             </w:r>
           </w:p>
         </w:tc>
         <w:tc>
           <w:tcPr>
             <w:tcW w:w="5387" w:type="dxa"/>
-            <w:vAlign w:val="center"/>
-          </w:tcPr>
-          <w:p>
-            <w:pPr>
-              <w:jc w:val="center"/>
-              <w:rPr>
-                <w:rFonts w:ascii="Arial" w:hAnsi="Arial" w:cs="Arial"/>
-                <w:bCs/>
-              </w:rPr>
-            </w:pPr>
-            <w:r>
-              <w:rPr>
-                <w:rFonts w:ascii="Arial" w:hAnsi="Arial" w:cs="Arial"/>
-                <w:bCs/>
-              </w:rPr>
-              <w:t>Wyświetlenie analitycznych danych dot. konkretnego dnia tj. czas pracy, czas wolny, lista zadań do wykonania.</w:t>
+            <w:tcBorders>
+              <w:top w:val="single" w:sz="4" w:space="0" w:color="auto"/>
+              <w:left w:val="single" w:sz="4" w:space="0" w:color="auto"/>
+              <w:bottom w:val="single" w:sz="4" w:space="0" w:color="auto"/>
+              <w:right w:val="single" w:sz="4" w:space="0" w:color="auto"/>
+            </w:tcBorders>
+            <w:vAlign w:val="center"/>
+          </w:tcPr>
+          <w:p>
+            <w:pPr>
+              <w:jc w:val="center"/>
+              <w:rPr>
+                <w:rFonts w:ascii="Arial" w:hAnsi="Arial" w:cs="Arial"/>
+                <w:bCs/>
+              </w:rPr>
+            </w:pPr>
+            <w:r>
+              <w:rPr>
+                <w:rFonts w:ascii="Arial" w:hAnsi="Arial" w:cs="Arial"/>
+                <w:bCs/>
+              </w:rPr>
+              <w:t>Wyświetlenie panelu z informacjami o wersji aplikacji, jej autorze oraz z danymi do ew. kontaktu z autorem</w:t>
             </w:r>
           </w:p>
         </w:tc>
@@ -2333,148 +2499,891 @@
           <w:szCs w:val="32"/>
         </w:rPr>
       </w:pPr>
-    </w:p>
-    <w:p>
-      <w:pPr>
-        <w:spacing w:after="0"/>
-        <w:jc w:val="both"/>
-        <w:rPr>
-          <w:rFonts w:ascii="Arial" w:hAnsi="Arial" w:cs="Arial"/>
-          <w:bCs/>
-        </w:rPr>
-      </w:pPr>
-    </w:p>
-    <w:p>
-      <w:pPr>
-        <w:spacing w:after="0"/>
-        <w:jc w:val="both"/>
-        <w:rPr>
-          <w:rFonts w:ascii="Arial" w:hAnsi="Arial" w:cs="Arial"/>
-          <w:bCs/>
-        </w:rPr>
-      </w:pPr>
-    </w:p>
-    <w:p>
-      <w:pPr>
-        <w:spacing w:after="0"/>
-        <w:jc w:val="both"/>
-        <w:rPr>
-          <w:rFonts w:ascii="Arial" w:hAnsi="Arial" w:cs="Arial"/>
-          <w:bCs/>
-        </w:rPr>
-      </w:pPr>
-    </w:p>
-    <w:p>
-      <w:pPr>
-        <w:spacing w:after="0"/>
-        <w:jc w:val="both"/>
-        <w:rPr>
-          <w:rFonts w:ascii="Arial" w:hAnsi="Arial" w:cs="Arial"/>
-          <w:bCs/>
-        </w:rPr>
-      </w:pPr>
-    </w:p>
-    <w:p>
-      <w:pPr>
-        <w:spacing w:after="0"/>
-        <w:jc w:val="both"/>
-        <w:rPr>
-          <w:rFonts w:ascii="Arial" w:hAnsi="Arial" w:cs="Arial"/>
-          <w:bCs/>
-        </w:rPr>
-      </w:pPr>
-    </w:p>
-    <w:p>
-      <w:pPr>
-        <w:spacing w:after="0"/>
-        <w:jc w:val="both"/>
-        <w:rPr>
-          <w:rFonts w:ascii="Arial" w:hAnsi="Arial" w:cs="Arial"/>
-          <w:bCs/>
-        </w:rPr>
-      </w:pPr>
-    </w:p>
-    <w:p>
-      <w:pPr>
-        <w:spacing w:after="0"/>
-        <w:jc w:val="both"/>
-        <w:rPr>
-          <w:rFonts w:ascii="Arial" w:hAnsi="Arial" w:cs="Arial"/>
-          <w:bCs/>
-        </w:rPr>
-      </w:pPr>
-    </w:p>
-    <w:p>
-      <w:pPr>
-        <w:spacing w:after="0"/>
-        <w:jc w:val="both"/>
-        <w:rPr>
-          <w:rFonts w:ascii="Arial" w:hAnsi="Arial" w:cs="Arial"/>
-          <w:bCs/>
-        </w:rPr>
-      </w:pPr>
-    </w:p>
-    <w:p>
-      <w:pPr>
-        <w:spacing w:after="0"/>
-        <w:jc w:val="both"/>
-        <w:rPr>
-          <w:rFonts w:ascii="Arial" w:hAnsi="Arial" w:cs="Arial"/>
-          <w:bCs/>
-        </w:rPr>
-      </w:pPr>
-    </w:p>
-    <w:p>
-      <w:pPr>
-        <w:spacing w:after="0"/>
-        <w:jc w:val="both"/>
-        <w:rPr>
-          <w:rFonts w:ascii="Arial" w:hAnsi="Arial" w:cs="Arial"/>
-          <w:bCs/>
-        </w:rPr>
-      </w:pPr>
-    </w:p>
-    <w:p>
-      <w:pPr>
-        <w:spacing w:after="0"/>
-        <w:jc w:val="both"/>
-        <w:rPr>
-          <w:rFonts w:ascii="Arial" w:hAnsi="Arial" w:cs="Arial"/>
-          <w:bCs/>
-        </w:rPr>
-      </w:pPr>
-    </w:p>
-    <w:p>
-      <w:pPr>
-        <w:spacing w:after="0"/>
-        <w:jc w:val="both"/>
-        <w:rPr>
-          <w:rFonts w:ascii="Arial" w:hAnsi="Arial" w:cs="Arial"/>
-          <w:b/>
-          <w:sz w:val="32"/>
-          <w:szCs w:val="32"/>
-        </w:rPr>
-      </w:pPr>
-    </w:p>
-    <w:p>
-      <w:pPr>
-        <w:spacing w:after="0"/>
-        <w:jc w:val="both"/>
-        <w:rPr>
-          <w:rFonts w:ascii="Arial" w:hAnsi="Arial" w:cs="Arial"/>
-          <w:b/>
-          <w:sz w:val="32"/>
-          <w:szCs w:val="32"/>
-        </w:rPr>
-      </w:pPr>
-      <w:r>
-        <w:rPr>
-          <w:rFonts w:ascii="Arial" w:hAnsi="Arial" w:cs="Arial"/>
-          <w:b/>
-          <w:sz w:val="32"/>
-          <w:szCs w:val="32"/>
-        </w:rPr>
-        <w:t>7. Specyfikacja funkcji</w:t>
+      <w:r>
+        <w:rPr>
+          <w:rFonts w:ascii="Arial" w:hAnsi="Arial" w:cs="Arial"/>
+          <w:b/>
+          <w:sz w:val="32"/>
+          <w:szCs w:val="32"/>
+        </w:rPr>
+        <w:t>7</w:t>
+      </w:r>
+      <w:r>
+        <w:rPr>
+          <w:rFonts w:ascii="Arial" w:hAnsi="Arial" w:cs="Arial"/>
+          <w:b/>
+          <w:sz w:val="32"/>
+          <w:szCs w:val="32"/>
+        </w:rPr>
+        <w:t>. Funkcjonalności projektu</w:t>
+      </w:r>
+    </w:p>
+    <w:p>
+      <w:pPr>
+        <w:spacing w:after="0"/>
+        <w:jc w:val="both"/>
+        <w:rPr>
+          <w:rFonts w:ascii="Arial" w:hAnsi="Arial" w:cs="Arial"/>
+          <w:b/>
+          <w:sz w:val="32"/>
+          <w:szCs w:val="32"/>
+        </w:rPr>
+      </w:pPr>
+    </w:p>
+    <w:tbl>
+      <w:tblPr>
+        <w:tblStyle w:val="TableGrid"/>
+        <w:tblW w:w="10207" w:type="dxa"/>
+        <w:tblInd w:w="-714" w:type="dxa"/>
+        <w:tblLook w:val="04A0" w:firstRow="1" w:lastRow="0" w:firstColumn="1" w:lastColumn="0" w:noHBand="0" w:noVBand="1"/>
+      </w:tblPr>
+      <w:tblGrid>
+        <w:gridCol w:w="840"/>
+        <w:gridCol w:w="3980"/>
+        <w:gridCol w:w="5387"/>
+      </w:tblGrid>
+      <w:tr>
+        <w:tc>
+          <w:tcPr>
+            <w:tcW w:w="840" w:type="dxa"/>
+            <w:vAlign w:val="center"/>
+          </w:tcPr>
+          <w:p>
+            <w:pPr>
+              <w:jc w:val="center"/>
+              <w:rPr>
+                <w:rFonts w:ascii="Arial" w:hAnsi="Arial" w:cs="Arial"/>
+                <w:bCs/>
+              </w:rPr>
+            </w:pPr>
+            <w:r>
+              <w:rPr>
+                <w:rFonts w:ascii="Arial" w:hAnsi="Arial" w:cs="Arial"/>
+                <w:bCs/>
+              </w:rPr>
+              <w:t>Nr funkcji</w:t>
+            </w:r>
+          </w:p>
+        </w:tc>
+        <w:tc>
+          <w:tcPr>
+            <w:tcW w:w="3980" w:type="dxa"/>
+            <w:vAlign w:val="center"/>
+          </w:tcPr>
+          <w:p>
+            <w:pPr>
+              <w:jc w:val="center"/>
+              <w:rPr>
+                <w:rFonts w:ascii="Arial" w:hAnsi="Arial" w:cs="Arial"/>
+                <w:bCs/>
+              </w:rPr>
+            </w:pPr>
+            <w:r>
+              <w:rPr>
+                <w:rFonts w:ascii="Arial" w:hAnsi="Arial" w:cs="Arial"/>
+                <w:bCs/>
+              </w:rPr>
+              <w:t>Nazwa funkcji</w:t>
+            </w:r>
+          </w:p>
+        </w:tc>
+        <w:tc>
+          <w:tcPr>
+            <w:tcW w:w="5387" w:type="dxa"/>
+            <w:vAlign w:val="center"/>
+          </w:tcPr>
+          <w:p>
+            <w:pPr>
+              <w:jc w:val="center"/>
+              <w:rPr>
+                <w:rFonts w:ascii="Arial" w:hAnsi="Arial" w:cs="Arial"/>
+                <w:bCs/>
+              </w:rPr>
+            </w:pPr>
+            <w:r>
+              <w:rPr>
+                <w:rFonts w:ascii="Arial" w:hAnsi="Arial" w:cs="Arial"/>
+                <w:bCs/>
+              </w:rPr>
+              <w:t>Opis funkcji</w:t>
+            </w:r>
+          </w:p>
+        </w:tc>
+      </w:tr>
+      <w:tr>
+        <w:tc>
+          <w:tcPr>
+            <w:tcW w:w="840" w:type="dxa"/>
+            <w:vAlign w:val="center"/>
+          </w:tcPr>
+          <w:p>
+            <w:pPr>
+              <w:jc w:val="center"/>
+              <w:rPr>
+                <w:rFonts w:ascii="Arial" w:hAnsi="Arial" w:cs="Arial"/>
+                <w:bCs/>
+              </w:rPr>
+            </w:pPr>
+            <w:r>
+              <w:rPr>
+                <w:rFonts w:ascii="Arial" w:hAnsi="Arial" w:cs="Arial"/>
+                <w:bCs/>
+              </w:rPr>
+              <w:t>1</w:t>
+            </w:r>
+          </w:p>
+        </w:tc>
+        <w:tc>
+          <w:tcPr>
+            <w:tcW w:w="3980" w:type="dxa"/>
+            <w:vAlign w:val="center"/>
+          </w:tcPr>
+          <w:p>
+            <w:pPr>
+              <w:jc w:val="center"/>
+              <w:rPr>
+                <w:rFonts w:ascii="Arial" w:hAnsi="Arial" w:cs="Arial"/>
+                <w:bCs/>
+              </w:rPr>
+            </w:pPr>
+            <w:r>
+              <w:rPr>
+                <w:rFonts w:ascii="Arial" w:hAnsi="Arial" w:cs="Arial"/>
+                <w:bCs/>
+              </w:rPr>
+              <w:t>Obsługa kalendarza</w:t>
+            </w:r>
+          </w:p>
+        </w:tc>
+        <w:tc>
+          <w:tcPr>
+            <w:tcW w:w="5387" w:type="dxa"/>
+            <w:vAlign w:val="center"/>
+          </w:tcPr>
+          <w:p>
+            <w:pPr>
+              <w:jc w:val="center"/>
+              <w:rPr>
+                <w:rFonts w:ascii="Arial" w:hAnsi="Arial" w:cs="Arial"/>
+                <w:bCs/>
+              </w:rPr>
+            </w:pPr>
+            <w:r>
+              <w:rPr>
+                <w:rFonts w:ascii="Arial" w:hAnsi="Arial" w:cs="Arial"/>
+                <w:bCs/>
+              </w:rPr>
+              <w:t xml:space="preserve">Wyświetlanie kalendarza. Możliwość wyboru roku, miesiąca oraz dnia. Po wybraniu konkretnego dnia przejście do panelu odpowiadającemu temu dniu. </w:t>
+            </w:r>
+          </w:p>
+        </w:tc>
+      </w:tr>
+      <w:tr>
+        <w:tc>
+          <w:tcPr>
+            <w:tcW w:w="840" w:type="dxa"/>
+            <w:vAlign w:val="center"/>
+          </w:tcPr>
+          <w:p>
+            <w:pPr>
+              <w:jc w:val="center"/>
+              <w:rPr>
+                <w:rFonts w:ascii="Arial" w:hAnsi="Arial" w:cs="Arial"/>
+                <w:bCs/>
+              </w:rPr>
+            </w:pPr>
+            <w:r>
+              <w:rPr>
+                <w:rFonts w:ascii="Arial" w:hAnsi="Arial" w:cs="Arial"/>
+                <w:bCs/>
+              </w:rPr>
+              <w:t>2</w:t>
+            </w:r>
+          </w:p>
+        </w:tc>
+        <w:tc>
+          <w:tcPr>
+            <w:tcW w:w="3980" w:type="dxa"/>
+            <w:vAlign w:val="center"/>
+          </w:tcPr>
+          <w:p>
+            <w:pPr>
+              <w:jc w:val="center"/>
+              <w:rPr>
+                <w:rFonts w:ascii="Arial" w:hAnsi="Arial" w:cs="Arial"/>
+                <w:bCs/>
+              </w:rPr>
+            </w:pPr>
+            <w:r>
+              <w:rPr>
+                <w:rFonts w:ascii="Arial" w:hAnsi="Arial" w:cs="Arial"/>
+                <w:bCs/>
+              </w:rPr>
+              <w:t>Generowanie planu dnia wybranego</w:t>
+            </w:r>
+          </w:p>
+          <w:p>
+            <w:pPr>
+              <w:jc w:val="center"/>
+              <w:rPr>
+                <w:rFonts w:ascii="Arial" w:hAnsi="Arial" w:cs="Arial"/>
+                <w:bCs/>
+              </w:rPr>
+            </w:pPr>
+            <w:r>
+              <w:rPr>
+                <w:rFonts w:ascii="Arial" w:hAnsi="Arial" w:cs="Arial"/>
+                <w:bCs/>
+              </w:rPr>
+              <w:t>w kalendarzu</w:t>
+            </w:r>
+          </w:p>
+        </w:tc>
+        <w:tc>
+          <w:tcPr>
+            <w:tcW w:w="5387" w:type="dxa"/>
+            <w:vAlign w:val="center"/>
+          </w:tcPr>
+          <w:p>
+            <w:pPr>
+              <w:jc w:val="center"/>
+              <w:rPr>
+                <w:rFonts w:ascii="Arial" w:hAnsi="Arial" w:cs="Arial"/>
+                <w:bCs/>
+              </w:rPr>
+            </w:pPr>
+            <w:r>
+              <w:rPr>
+                <w:rFonts w:ascii="Arial" w:hAnsi="Arial" w:cs="Arial"/>
+                <w:bCs/>
+              </w:rPr>
+              <w:t>Po wybraniu dnia z kalendarza wyświetla się panel z listą zadań oraz informacjami na temat priorytetu zadań, ilością czasu wolnego i pracy w ciągu danego dnia oraz notatkami do danych zadań</w:t>
+            </w:r>
+          </w:p>
+        </w:tc>
+      </w:tr>
+      <w:tr>
+        <w:tc>
+          <w:tcPr>
+            <w:tcW w:w="840" w:type="dxa"/>
+            <w:vAlign w:val="center"/>
+          </w:tcPr>
+          <w:p>
+            <w:pPr>
+              <w:jc w:val="center"/>
+              <w:rPr>
+                <w:rFonts w:ascii="Arial" w:hAnsi="Arial" w:cs="Arial"/>
+                <w:bCs/>
+              </w:rPr>
+            </w:pPr>
+            <w:r>
+              <w:rPr>
+                <w:rFonts w:ascii="Arial" w:hAnsi="Arial" w:cs="Arial"/>
+                <w:bCs/>
+              </w:rPr>
+              <w:t>3</w:t>
+            </w:r>
+          </w:p>
+        </w:tc>
+        <w:tc>
+          <w:tcPr>
+            <w:tcW w:w="3980" w:type="dxa"/>
+            <w:vAlign w:val="center"/>
+          </w:tcPr>
+          <w:p>
+            <w:pPr>
+              <w:jc w:val="center"/>
+              <w:rPr>
+                <w:rFonts w:ascii="Arial" w:hAnsi="Arial" w:cs="Arial"/>
+                <w:bCs/>
+              </w:rPr>
+            </w:pPr>
+            <w:r>
+              <w:rPr>
+                <w:rFonts w:ascii="Arial" w:hAnsi="Arial" w:cs="Arial"/>
+                <w:bCs/>
+              </w:rPr>
+              <w:t>Stworzenie listy zadań do wykonania</w:t>
+            </w:r>
+          </w:p>
+        </w:tc>
+        <w:tc>
+          <w:tcPr>
+            <w:tcW w:w="5387" w:type="dxa"/>
+            <w:vAlign w:val="center"/>
+          </w:tcPr>
+          <w:p>
+            <w:pPr>
+              <w:jc w:val="center"/>
+              <w:rPr>
+                <w:rFonts w:ascii="Arial" w:hAnsi="Arial" w:cs="Arial"/>
+                <w:bCs/>
+              </w:rPr>
+            </w:pPr>
+            <w:r>
+              <w:rPr>
+                <w:rFonts w:ascii="Arial" w:hAnsi="Arial" w:cs="Arial"/>
+                <w:bCs/>
+              </w:rPr>
+              <w:t>Stworzenie listy, w której zawierać się będą dodane przez użytkownika zadania do wykonania danego dnia.</w:t>
+            </w:r>
+          </w:p>
+        </w:tc>
+      </w:tr>
+      <w:tr>
+        <w:tc>
+          <w:tcPr>
+            <w:tcW w:w="840" w:type="dxa"/>
+            <w:vAlign w:val="center"/>
+          </w:tcPr>
+          <w:p>
+            <w:pPr>
+              <w:jc w:val="center"/>
+              <w:rPr>
+                <w:rFonts w:ascii="Arial" w:hAnsi="Arial" w:cs="Arial"/>
+                <w:bCs/>
+              </w:rPr>
+            </w:pPr>
+            <w:r>
+              <w:rPr>
+                <w:rFonts w:ascii="Arial" w:hAnsi="Arial" w:cs="Arial"/>
+                <w:bCs/>
+              </w:rPr>
+              <w:t>4</w:t>
+            </w:r>
+          </w:p>
+        </w:tc>
+        <w:tc>
+          <w:tcPr>
+            <w:tcW w:w="3980" w:type="dxa"/>
+            <w:vAlign w:val="center"/>
+          </w:tcPr>
+          <w:p>
+            <w:pPr>
+              <w:jc w:val="center"/>
+              <w:rPr>
+                <w:rFonts w:ascii="Arial" w:hAnsi="Arial" w:cs="Arial"/>
+                <w:bCs/>
+              </w:rPr>
+            </w:pPr>
+            <w:r>
+              <w:rPr>
+                <w:rFonts w:ascii="Arial" w:hAnsi="Arial" w:cs="Arial"/>
+                <w:bCs/>
+              </w:rPr>
+              <w:t>Dodanie zadań do listy zadań</w:t>
+            </w:r>
+          </w:p>
+        </w:tc>
+        <w:tc>
+          <w:tcPr>
+            <w:tcW w:w="5387" w:type="dxa"/>
+            <w:vAlign w:val="center"/>
+          </w:tcPr>
+          <w:p>
+            <w:pPr>
+              <w:jc w:val="center"/>
+              <w:rPr>
+                <w:rFonts w:ascii="Arial" w:hAnsi="Arial" w:cs="Arial"/>
+                <w:bCs/>
+              </w:rPr>
+            </w:pPr>
+            <w:r>
+              <w:rPr>
+                <w:rFonts w:ascii="Arial" w:hAnsi="Arial" w:cs="Arial"/>
+                <w:bCs/>
+              </w:rPr>
+              <w:t>Dodanie zadań zadeklarowanych przez użytkownika do wcześniej utworzonej listy zadań.</w:t>
+            </w:r>
+          </w:p>
+        </w:tc>
+      </w:tr>
+      <w:tr>
+        <w:tc>
+          <w:tcPr>
+            <w:tcW w:w="840" w:type="dxa"/>
+            <w:vAlign w:val="center"/>
+          </w:tcPr>
+          <w:p>
+            <w:pPr>
+              <w:jc w:val="center"/>
+              <w:rPr>
+                <w:rFonts w:ascii="Arial" w:hAnsi="Arial" w:cs="Arial"/>
+                <w:bCs/>
+              </w:rPr>
+            </w:pPr>
+            <w:r>
+              <w:rPr>
+                <w:rFonts w:ascii="Arial" w:hAnsi="Arial" w:cs="Arial"/>
+                <w:bCs/>
+              </w:rPr>
+              <w:t>5</w:t>
+            </w:r>
+          </w:p>
+        </w:tc>
+        <w:tc>
+          <w:tcPr>
+            <w:tcW w:w="3980" w:type="dxa"/>
+            <w:vAlign w:val="center"/>
+          </w:tcPr>
+          <w:p>
+            <w:pPr>
+              <w:jc w:val="center"/>
+              <w:rPr>
+                <w:rFonts w:ascii="Arial" w:hAnsi="Arial" w:cs="Arial"/>
+                <w:bCs/>
+              </w:rPr>
+            </w:pPr>
+            <w:r>
+              <w:rPr>
+                <w:rFonts w:ascii="Arial" w:hAnsi="Arial" w:cs="Arial"/>
+                <w:bCs/>
+              </w:rPr>
+              <w:t>Dodawanie kategorii dla każdego</w:t>
+            </w:r>
+          </w:p>
+          <w:p>
+            <w:pPr>
+              <w:jc w:val="center"/>
+              <w:rPr>
+                <w:rFonts w:ascii="Arial" w:hAnsi="Arial" w:cs="Arial"/>
+                <w:bCs/>
+              </w:rPr>
+            </w:pPr>
+            <w:r>
+              <w:rPr>
+                <w:rFonts w:ascii="Arial" w:hAnsi="Arial" w:cs="Arial"/>
+                <w:bCs/>
+              </w:rPr>
+              <w:t>z zadań</w:t>
+            </w:r>
+          </w:p>
+        </w:tc>
+        <w:tc>
+          <w:tcPr>
+            <w:tcW w:w="5387" w:type="dxa"/>
+            <w:vAlign w:val="center"/>
+          </w:tcPr>
+          <w:p>
+            <w:pPr>
+              <w:jc w:val="center"/>
+              <w:rPr>
+                <w:rFonts w:ascii="Arial" w:hAnsi="Arial" w:cs="Arial"/>
+                <w:bCs/>
+              </w:rPr>
+            </w:pPr>
+            <w:r>
+              <w:rPr>
+                <w:rFonts w:ascii="Arial" w:hAnsi="Arial" w:cs="Arial"/>
+                <w:bCs/>
+              </w:rPr>
+              <w:t>Stworzenia kategorii zadań (np. praca, dom, szkoła) w zależności od środowiska.</w:t>
+            </w:r>
+          </w:p>
+        </w:tc>
+      </w:tr>
+      <w:tr>
+        <w:tc>
+          <w:tcPr>
+            <w:tcW w:w="840" w:type="dxa"/>
+            <w:vAlign w:val="center"/>
+          </w:tcPr>
+          <w:p>
+            <w:pPr>
+              <w:jc w:val="center"/>
+              <w:rPr>
+                <w:rFonts w:ascii="Arial" w:hAnsi="Arial" w:cs="Arial"/>
+                <w:bCs/>
+              </w:rPr>
+            </w:pPr>
+            <w:r>
+              <w:rPr>
+                <w:rFonts w:ascii="Arial" w:hAnsi="Arial" w:cs="Arial"/>
+                <w:bCs/>
+              </w:rPr>
+              <w:t>6</w:t>
+            </w:r>
+          </w:p>
+        </w:tc>
+        <w:tc>
+          <w:tcPr>
+            <w:tcW w:w="3980" w:type="dxa"/>
+            <w:vAlign w:val="center"/>
+          </w:tcPr>
+          <w:p>
+            <w:pPr>
+              <w:jc w:val="center"/>
+              <w:rPr>
+                <w:rFonts w:ascii="Arial" w:hAnsi="Arial" w:cs="Arial"/>
+                <w:bCs/>
+              </w:rPr>
+            </w:pPr>
+            <w:r>
+              <w:rPr>
+                <w:rFonts w:ascii="Arial" w:hAnsi="Arial" w:cs="Arial"/>
+                <w:bCs/>
+              </w:rPr>
+              <w:t>Kwalifikacja zadań do kategorii</w:t>
+            </w:r>
+          </w:p>
+        </w:tc>
+        <w:tc>
+          <w:tcPr>
+            <w:tcW w:w="5387" w:type="dxa"/>
+            <w:vAlign w:val="center"/>
+          </w:tcPr>
+          <w:p>
+            <w:pPr>
+              <w:jc w:val="center"/>
+              <w:rPr>
+                <w:rFonts w:ascii="Arial" w:hAnsi="Arial" w:cs="Arial"/>
+                <w:bCs/>
+              </w:rPr>
+            </w:pPr>
+            <w:r>
+              <w:rPr>
+                <w:rFonts w:ascii="Arial" w:hAnsi="Arial" w:cs="Arial"/>
+                <w:bCs/>
+              </w:rPr>
+              <w:t>Podpięcie utworzonych wcześniej zadań do określonych kategorii.</w:t>
+            </w:r>
+          </w:p>
+        </w:tc>
+      </w:tr>
+      <w:tr>
+        <w:tc>
+          <w:tcPr>
+            <w:tcW w:w="840" w:type="dxa"/>
+            <w:vAlign w:val="center"/>
+          </w:tcPr>
+          <w:p>
+            <w:pPr>
+              <w:jc w:val="center"/>
+              <w:rPr>
+                <w:rFonts w:ascii="Arial" w:hAnsi="Arial" w:cs="Arial"/>
+                <w:bCs/>
+              </w:rPr>
+            </w:pPr>
+            <w:r>
+              <w:rPr>
+                <w:rFonts w:ascii="Arial" w:hAnsi="Arial" w:cs="Arial"/>
+                <w:bCs/>
+              </w:rPr>
+              <w:t>7</w:t>
+            </w:r>
+          </w:p>
+        </w:tc>
+        <w:tc>
+          <w:tcPr>
+            <w:tcW w:w="3980" w:type="dxa"/>
+            <w:vAlign w:val="center"/>
+          </w:tcPr>
+          <w:p>
+            <w:pPr>
+              <w:jc w:val="center"/>
+              <w:rPr>
+                <w:rFonts w:ascii="Arial" w:hAnsi="Arial" w:cs="Arial"/>
+                <w:bCs/>
+              </w:rPr>
+            </w:pPr>
+            <w:r>
+              <w:rPr>
+                <w:rFonts w:ascii="Arial" w:hAnsi="Arial" w:cs="Arial"/>
+                <w:bCs/>
+              </w:rPr>
+              <w:t>Nadawanie określonego priorytetu poszczególnym zadaniom</w:t>
+            </w:r>
+          </w:p>
+        </w:tc>
+        <w:tc>
+          <w:tcPr>
+            <w:tcW w:w="5387" w:type="dxa"/>
+            <w:vAlign w:val="center"/>
+          </w:tcPr>
+          <w:p>
+            <w:pPr>
+              <w:jc w:val="center"/>
+              <w:rPr>
+                <w:rFonts w:ascii="Arial" w:hAnsi="Arial" w:cs="Arial"/>
+                <w:bCs/>
+              </w:rPr>
+            </w:pPr>
+            <w:r>
+              <w:rPr>
+                <w:rFonts w:ascii="Arial" w:hAnsi="Arial" w:cs="Arial"/>
+                <w:bCs/>
+              </w:rPr>
+              <w:t xml:space="preserve">Nadanie priorytetu </w:t>
+            </w:r>
+          </w:p>
+          <w:p>
+            <w:pPr>
+              <w:jc w:val="center"/>
+              <w:rPr>
+                <w:rFonts w:ascii="Arial" w:hAnsi="Arial" w:cs="Arial"/>
+                <w:bCs/>
+              </w:rPr>
+            </w:pPr>
+            <w:r>
+              <w:rPr>
+                <w:rFonts w:ascii="Arial" w:hAnsi="Arial" w:cs="Arial"/>
+                <w:bCs/>
+              </w:rPr>
+              <w:t>(od 1 do 5, 1 - najważniejszy, 5 - najmniej ważny) każdemu zadaniu.</w:t>
+            </w:r>
+          </w:p>
+        </w:tc>
+      </w:tr>
+      <w:tr>
+        <w:tc>
+          <w:tcPr>
+            <w:tcW w:w="840" w:type="dxa"/>
+            <w:vAlign w:val="center"/>
+          </w:tcPr>
+          <w:p>
+            <w:pPr>
+              <w:jc w:val="center"/>
+              <w:rPr>
+                <w:rFonts w:ascii="Arial" w:hAnsi="Arial" w:cs="Arial"/>
+                <w:bCs/>
+              </w:rPr>
+            </w:pPr>
+            <w:r>
+              <w:rPr>
+                <w:rFonts w:ascii="Arial" w:hAnsi="Arial" w:cs="Arial"/>
+                <w:bCs/>
+              </w:rPr>
+              <w:t>8</w:t>
+            </w:r>
+          </w:p>
+        </w:tc>
+        <w:tc>
+          <w:tcPr>
+            <w:tcW w:w="3980" w:type="dxa"/>
+            <w:vAlign w:val="center"/>
+          </w:tcPr>
+          <w:p>
+            <w:pPr>
+              <w:jc w:val="center"/>
+              <w:rPr>
+                <w:rFonts w:ascii="Arial" w:hAnsi="Arial" w:cs="Arial"/>
+                <w:bCs/>
+              </w:rPr>
+            </w:pPr>
+            <w:r>
+              <w:rPr>
+                <w:rFonts w:ascii="Arial" w:hAnsi="Arial" w:cs="Arial"/>
+                <w:bCs/>
+              </w:rPr>
+              <w:t>Dodawanie notatek do zadań</w:t>
+            </w:r>
+          </w:p>
+        </w:tc>
+        <w:tc>
+          <w:tcPr>
+            <w:tcW w:w="5387" w:type="dxa"/>
+            <w:vAlign w:val="center"/>
+          </w:tcPr>
+          <w:p>
+            <w:pPr>
+              <w:jc w:val="center"/>
+              <w:rPr>
+                <w:rFonts w:ascii="Arial" w:hAnsi="Arial" w:cs="Arial"/>
+                <w:bCs/>
+              </w:rPr>
+            </w:pPr>
+            <w:r>
+              <w:rPr>
+                <w:rFonts w:ascii="Arial" w:hAnsi="Arial" w:cs="Arial"/>
+                <w:bCs/>
+              </w:rPr>
+              <w:t>Możliwość dodatkowego opisu każdego z utworzonych zadań (np. podanie numeru telefonu kogoś do kogo musimy zadzwonić)</w:t>
+            </w:r>
+          </w:p>
+        </w:tc>
+      </w:tr>
+      <w:tr>
+        <w:tc>
+          <w:tcPr>
+            <w:tcW w:w="840" w:type="dxa"/>
+            <w:vAlign w:val="center"/>
+          </w:tcPr>
+          <w:p>
+            <w:pPr>
+              <w:jc w:val="center"/>
+              <w:rPr>
+                <w:rFonts w:ascii="Arial" w:hAnsi="Arial" w:cs="Arial"/>
+                <w:bCs/>
+              </w:rPr>
+            </w:pPr>
+            <w:r>
+              <w:rPr>
+                <w:rFonts w:ascii="Arial" w:hAnsi="Arial" w:cs="Arial"/>
+                <w:bCs/>
+              </w:rPr>
+              <w:t>9</w:t>
+            </w:r>
+          </w:p>
+        </w:tc>
+        <w:tc>
+          <w:tcPr>
+            <w:tcW w:w="3980" w:type="dxa"/>
+            <w:vAlign w:val="center"/>
+          </w:tcPr>
+          <w:p>
+            <w:pPr>
+              <w:jc w:val="center"/>
+              <w:rPr>
+                <w:rFonts w:ascii="Arial" w:hAnsi="Arial" w:cs="Arial"/>
+                <w:bCs/>
+              </w:rPr>
+            </w:pPr>
+            <w:r>
+              <w:rPr>
+                <w:rFonts w:ascii="Arial" w:hAnsi="Arial" w:cs="Arial"/>
+                <w:bCs/>
+              </w:rPr>
+              <w:t>Dodanie przypomnienia do ważnych/cyklicznych zadań</w:t>
+            </w:r>
+          </w:p>
+        </w:tc>
+        <w:tc>
+          <w:tcPr>
+            <w:tcW w:w="5387" w:type="dxa"/>
+            <w:vAlign w:val="center"/>
+          </w:tcPr>
+          <w:p>
+            <w:pPr>
+              <w:jc w:val="center"/>
+              <w:rPr>
+                <w:rFonts w:ascii="Arial" w:hAnsi="Arial" w:cs="Arial"/>
+                <w:bCs/>
+              </w:rPr>
+            </w:pPr>
+            <w:r>
+              <w:rPr>
+                <w:rFonts w:ascii="Arial" w:hAnsi="Arial" w:cs="Arial"/>
+                <w:bCs/>
+              </w:rPr>
+              <w:t>Możliwość ustawienia przypomnienia w postaci notyfikacji na określony czas przed wykonaniem zadania (np. przypomnienie o przelewie na rachunki)</w:t>
+            </w:r>
+          </w:p>
+        </w:tc>
+      </w:tr>
+      <w:tr>
+        <w:tc>
+          <w:tcPr>
+            <w:tcW w:w="840" w:type="dxa"/>
+            <w:vAlign w:val="center"/>
+          </w:tcPr>
+          <w:p>
+            <w:pPr>
+              <w:jc w:val="center"/>
+              <w:rPr>
+                <w:rFonts w:ascii="Arial" w:hAnsi="Arial" w:cs="Arial"/>
+                <w:bCs/>
+              </w:rPr>
+            </w:pPr>
+            <w:r>
+              <w:rPr>
+                <w:rFonts w:ascii="Arial" w:hAnsi="Arial" w:cs="Arial"/>
+                <w:bCs/>
+              </w:rPr>
+              <w:t>10</w:t>
+            </w:r>
+          </w:p>
+        </w:tc>
+        <w:tc>
+          <w:tcPr>
+            <w:tcW w:w="3980" w:type="dxa"/>
+            <w:vAlign w:val="center"/>
+          </w:tcPr>
+          <w:p>
+            <w:pPr>
+              <w:jc w:val="center"/>
+              <w:rPr>
+                <w:rFonts w:ascii="Arial" w:hAnsi="Arial" w:cs="Arial"/>
+                <w:bCs/>
+              </w:rPr>
+            </w:pPr>
+            <w:r>
+              <w:rPr>
+                <w:rFonts w:ascii="Arial" w:hAnsi="Arial" w:cs="Arial"/>
+                <w:bCs/>
+              </w:rPr>
+              <w:t>Wyświetlenie analizy danego dnia</w:t>
+            </w:r>
+          </w:p>
+          <w:p>
+            <w:pPr>
+              <w:jc w:val="center"/>
+              <w:rPr>
+                <w:rFonts w:ascii="Arial" w:hAnsi="Arial" w:cs="Arial"/>
+                <w:bCs/>
+              </w:rPr>
+            </w:pPr>
+            <w:r>
+              <w:rPr>
+                <w:rFonts w:ascii="Arial" w:hAnsi="Arial" w:cs="Arial"/>
+                <w:bCs/>
+              </w:rPr>
+              <w:t>(lista zadań, czas wolny, czas pracy)</w:t>
+            </w:r>
+          </w:p>
+        </w:tc>
+        <w:tc>
+          <w:tcPr>
+            <w:tcW w:w="5387" w:type="dxa"/>
+            <w:vAlign w:val="center"/>
+          </w:tcPr>
+          <w:p>
+            <w:pPr>
+              <w:jc w:val="center"/>
+              <w:rPr>
+                <w:rFonts w:ascii="Arial" w:hAnsi="Arial" w:cs="Arial"/>
+                <w:bCs/>
+              </w:rPr>
+            </w:pPr>
+            <w:r>
+              <w:rPr>
+                <w:rFonts w:ascii="Arial" w:hAnsi="Arial" w:cs="Arial"/>
+                <w:bCs/>
+              </w:rPr>
+              <w:t>Wyświetlenie analitycznych danych dot. konkretnego dnia tj. czas pracy, czas wolny, lista zadań do wykonania.</w:t>
+            </w:r>
+          </w:p>
+        </w:tc>
+      </w:tr>
+    </w:tbl>
+    <w:p>
+      <w:pPr>
+        <w:spacing w:after="0"/>
+        <w:jc w:val="both"/>
+        <w:rPr>
+          <w:rFonts w:ascii="Arial" w:hAnsi="Arial" w:cs="Arial"/>
+          <w:b/>
+          <w:sz w:val="32"/>
+          <w:szCs w:val="32"/>
+        </w:rPr>
+      </w:pPr>
+      <w:r>
+        <w:rPr>
+          <w:rFonts w:ascii="Arial" w:hAnsi="Arial" w:cs="Arial"/>
+          <w:b/>
+          <w:sz w:val="32"/>
+          <w:szCs w:val="32"/>
+        </w:rPr>
+        <w:lastRenderedPageBreak/>
+        <w:t>8</w:t>
+      </w:r>
+      <w:r>
+        <w:rPr>
+          <w:rFonts w:ascii="Arial" w:hAnsi="Arial" w:cs="Arial"/>
+          <w:b/>
+          <w:sz w:val="32"/>
+          <w:szCs w:val="32"/>
+        </w:rPr>
+        <w:t>. Specyfikacja funkcji</w:t>
       </w:r>
     </w:p>
     <w:p>
@@ -2492,7 +3401,7 @@
         <w:tblStyle w:val="TableGrid"/>
         <w:tblW w:w="10490" w:type="dxa"/>
         <w:tblInd w:w="-714" w:type="dxa"/>
-        <w:tblLook w:val="04A0"/>
+        <w:tblLook w:val="04A0" w:firstRow="1" w:lastRow="0" w:firstColumn="1" w:lastColumn="0" w:noHBand="0" w:noVBand="1"/>
       </w:tblPr>
       <w:tblGrid>
         <w:gridCol w:w="840"/>
@@ -2630,16 +3539,7 @@
                 <w:rFonts w:ascii="Arial" w:hAnsi="Arial" w:cs="Arial"/>
                 <w:bCs/>
               </w:rPr>
-              <w:t>- k</w:t>
-            </w:r>
-            <w:bookmarkStart w:id="0" w:name="_GoBack"/>
-            <w:bookmarkEnd w:id="0"/>
-            <w:r>
-              <w:rPr>
-                <w:rFonts w:ascii="Arial" w:hAnsi="Arial" w:cs="Arial"/>
-                <w:bCs/>
-              </w:rPr>
-              <w:t>alendarz gregoriański</w:t>
+              <w:t>- kalendarz gregoriański</w:t>
             </w:r>
           </w:p>
           <w:p>
@@ -3377,65 +4277,19 @@
         <w:jc w:val="both"/>
         <w:rPr>
           <w:rFonts w:ascii="Arial" w:hAnsi="Arial" w:cs="Arial"/>
-          <w:bCs/>
-        </w:rPr>
-      </w:pPr>
-    </w:p>
-    <w:p>
-      <w:pPr>
-        <w:spacing w:after="0"/>
-        <w:jc w:val="both"/>
-        <w:rPr>
-          <w:rFonts w:ascii="Arial" w:hAnsi="Arial" w:cs="Arial"/>
-          <w:b/>
-          <w:sz w:val="32"/>
-          <w:szCs w:val="32"/>
-        </w:rPr>
-      </w:pPr>
-    </w:p>
-    <w:p>
-      <w:pPr>
-        <w:spacing w:after="0"/>
-        <w:jc w:val="both"/>
-        <w:rPr>
-          <w:rFonts w:ascii="Arial" w:hAnsi="Arial" w:cs="Arial"/>
-          <w:b/>
-          <w:sz w:val="32"/>
-          <w:szCs w:val="32"/>
-        </w:rPr>
-      </w:pPr>
-    </w:p>
-    <w:p>
-      <w:pPr>
-        <w:spacing w:after="0"/>
-        <w:jc w:val="both"/>
-        <w:rPr>
-          <w:rFonts w:ascii="Arial" w:hAnsi="Arial" w:cs="Arial"/>
-          <w:b/>
-          <w:sz w:val="32"/>
-          <w:szCs w:val="32"/>
-        </w:rPr>
-      </w:pPr>
-    </w:p>
-    <w:p>
-      <w:pPr>
-        <w:spacing w:after="0"/>
-        <w:jc w:val="both"/>
-        <w:rPr>
-          <w:rFonts w:ascii="Arial" w:hAnsi="Arial" w:cs="Arial"/>
-          <w:b/>
-          <w:sz w:val="32"/>
-          <w:szCs w:val="32"/>
-        </w:rPr>
-      </w:pPr>
-      <w:r>
-        <w:rPr>
-          <w:rFonts w:ascii="Arial" w:hAnsi="Arial" w:cs="Arial"/>
-          <w:b/>
-          <w:sz w:val="32"/>
-          <w:szCs w:val="32"/>
-        </w:rPr>
-        <w:t>8</w:t>
+          <w:b/>
+          <w:sz w:val="32"/>
+          <w:szCs w:val="32"/>
+        </w:rPr>
+      </w:pPr>
+      <w:r>
+        <w:rPr>
+          <w:rFonts w:ascii="Arial" w:hAnsi="Arial" w:cs="Arial"/>
+          <w:b/>
+          <w:sz w:val="32"/>
+          <w:szCs w:val="32"/>
+        </w:rPr>
+        <w:t>9</w:t>
       </w:r>
       <w:r>
         <w:rPr>
@@ -3478,7 +4332,7 @@
           <w:bottom w:w="15" w:type="dxa"/>
           <w:right w:w="15" w:type="dxa"/>
         </w:tblCellMar>
-        <w:tblLook w:val="04A0"/>
+        <w:tblLook w:val="04A0" w:firstRow="1" w:lastRow="0" w:firstColumn="1" w:lastColumn="0" w:noHBand="0" w:noVBand="1"/>
       </w:tblPr>
       <w:tblGrid>
         <w:gridCol w:w="1976"/>
@@ -4537,7 +5391,443 @@
           <w:sz w:val="32"/>
           <w:szCs w:val="32"/>
         </w:rPr>
-        <w:t>9</w:t>
+        <w:t>10. Zdefiniowanie użytkowników</w:t>
+      </w:r>
+    </w:p>
+    <w:p>
+      <w:pPr>
+        <w:spacing w:after="0"/>
+        <w:jc w:val="both"/>
+        <w:rPr>
+          <w:rFonts w:ascii="Arial" w:hAnsi="Arial" w:cs="Arial"/>
+          <w:b/>
+          <w:sz w:val="32"/>
+          <w:szCs w:val="32"/>
+        </w:rPr>
+      </w:pPr>
+    </w:p>
+    <w:p>
+      <w:pPr>
+        <w:spacing w:after="0"/>
+        <w:jc w:val="both"/>
+        <w:rPr>
+          <w:rFonts w:ascii="Arial" w:hAnsi="Arial" w:cs="Arial"/>
+        </w:rPr>
+      </w:pPr>
+      <w:r>
+        <w:rPr>
+          <w:rFonts w:ascii="Arial" w:hAnsi="Arial" w:cs="Arial"/>
+        </w:rPr>
+        <w:t>System – system na urządzeniu użytkownika</w:t>
+      </w:r>
+    </w:p>
+    <w:p>
+      <w:pPr>
+        <w:spacing w:after="0"/>
+        <w:jc w:val="both"/>
+        <w:rPr>
+          <w:rFonts w:ascii="Arial" w:hAnsi="Arial" w:cs="Arial"/>
+        </w:rPr>
+      </w:pPr>
+      <w:r>
+        <w:rPr>
+          <w:rFonts w:ascii="Arial" w:hAnsi="Arial" w:cs="Arial"/>
+        </w:rPr>
+        <w:t>Użytkownik – osoba korzystająca z aplikacji</w:t>
+      </w:r>
+    </w:p>
+    <w:p>
+      <w:pPr>
+        <w:spacing w:after="0"/>
+        <w:jc w:val="both"/>
+        <w:rPr>
+          <w:rFonts w:ascii="Arial" w:hAnsi="Arial" w:cs="Arial"/>
+        </w:rPr>
+      </w:pPr>
+      <w:r>
+        <w:rPr>
+          <w:rFonts w:ascii="Arial" w:hAnsi="Arial" w:cs="Arial"/>
+          <w:b/>
+          <w:sz w:val="32"/>
+          <w:szCs w:val="32"/>
+        </w:rPr>
+        <w:lastRenderedPageBreak/>
+        <w:t>1</w:t>
+      </w:r>
+      <w:r>
+        <w:rPr>
+          <w:rFonts w:ascii="Arial" w:hAnsi="Arial" w:cs="Arial"/>
+          <w:b/>
+          <w:sz w:val="32"/>
+          <w:szCs w:val="32"/>
+        </w:rPr>
+        <w:t>1</w:t>
+      </w:r>
+      <w:r>
+        <w:rPr>
+          <w:rFonts w:ascii="Arial" w:hAnsi="Arial" w:cs="Arial"/>
+          <w:b/>
+          <w:sz w:val="32"/>
+          <w:szCs w:val="32"/>
+        </w:rPr>
+        <w:t>. Diagram</w:t>
+      </w:r>
+      <w:r>
+        <w:rPr>
+          <w:rFonts w:ascii="Arial" w:hAnsi="Arial" w:cs="Arial"/>
+          <w:b/>
+          <w:sz w:val="32"/>
+          <w:szCs w:val="32"/>
+        </w:rPr>
+        <w:t xml:space="preserve"> przypadkó</w:t>
+      </w:r>
+      <w:r>
+        <w:rPr>
+          <w:rFonts w:ascii="Arial" w:hAnsi="Arial" w:cs="Arial"/>
+          <w:b/>
+          <w:sz w:val="32"/>
+          <w:szCs w:val="32"/>
+        </w:rPr>
+        <w:t xml:space="preserve"> </w:t>
+      </w:r>
+      <w:r>
+        <w:rPr>
+          <w:rFonts w:ascii="Arial" w:hAnsi="Arial" w:cs="Arial"/>
+          <w:b/>
+          <w:sz w:val="32"/>
+          <w:szCs w:val="32"/>
+        </w:rPr>
+        <w:t>uży</w:t>
+      </w:r>
+      <w:r>
+        <w:rPr>
+          <w:rFonts w:ascii="Arial" w:hAnsi="Arial" w:cs="Arial"/>
+          <w:b/>
+          <w:sz w:val="32"/>
+          <w:szCs w:val="32"/>
+        </w:rPr>
+        <w:t>cia</w:t>
+      </w:r>
+    </w:p>
+    <w:p>
+      <w:pPr>
+        <w:spacing w:after="0"/>
+        <w:jc w:val="both"/>
+        <w:rPr>
+          <w:rFonts w:ascii="Arial" w:hAnsi="Arial" w:cs="Arial"/>
+          <w:b/>
+          <w:sz w:val="32"/>
+          <w:szCs w:val="32"/>
+        </w:rPr>
+      </w:pPr>
+      <w:r>
+        <w:rPr>
+          <w:noProof/>
+        </w:rPr>
+        <w:drawing>
+          <wp:anchor distT="0" distB="0" distL="114300" distR="114300" simplePos="0" relativeHeight="251660288" behindDoc="1" locked="0" layoutInCell="1" allowOverlap="1" wp14:anchorId="4C267F94">
+            <wp:simplePos x="0" y="0"/>
+            <wp:positionH relativeFrom="column">
+              <wp:posOffset>-391795</wp:posOffset>
+            </wp:positionH>
+            <wp:positionV relativeFrom="paragraph">
+              <wp:posOffset>100330</wp:posOffset>
+            </wp:positionV>
+            <wp:extent cx="6532722" cy="5155896"/>
+            <wp:effectExtent l="0" t="0" r="0" b="0"/>
+            <wp:wrapNone/>
+            <wp:docPr id="2" name="Picture 2"/>
+            <wp:cNvGraphicFramePr>
+              <a:graphicFrameLocks xmlns:a="http://schemas.openxmlformats.org/drawingml/2006/main" noChangeAspect="1"/>
+            </wp:cNvGraphicFramePr>
+            <a:graphic xmlns:a="http://schemas.openxmlformats.org/drawingml/2006/main">
+              <a:graphicData uri="http://schemas.openxmlformats.org/drawingml/2006/picture">
+                <pic:pic xmlns:pic="http://schemas.openxmlformats.org/drawingml/2006/picture">
+                  <pic:nvPicPr>
+                    <pic:cNvPr id="1" name=""/>
+                    <pic:cNvPicPr/>
+                  </pic:nvPicPr>
+                  <pic:blipFill>
+                    <a:blip r:embed="rId9">
+                      <a:extLst>
+                        <a:ext uri="{28A0092B-C50C-407E-A947-70E740481C1C}">
+                          <a14:useLocalDpi xmlns:a14="http://schemas.microsoft.com/office/drawing/2010/main" val="0"/>
+                        </a:ext>
+                      </a:extLst>
+                    </a:blip>
+                    <a:stretch>
+                      <a:fillRect/>
+                    </a:stretch>
+                  </pic:blipFill>
+                  <pic:spPr>
+                    <a:xfrm>
+                      <a:off x="0" y="0"/>
+                      <a:ext cx="6532722" cy="5155896"/>
+                    </a:xfrm>
+                    <a:prstGeom prst="rect">
+                      <a:avLst/>
+                    </a:prstGeom>
+                  </pic:spPr>
+                </pic:pic>
+              </a:graphicData>
+            </a:graphic>
+            <wp14:sizeRelH relativeFrom="margin">
+              <wp14:pctWidth>0</wp14:pctWidth>
+            </wp14:sizeRelH>
+            <wp14:sizeRelV relativeFrom="margin">
+              <wp14:pctHeight>0</wp14:pctHeight>
+            </wp14:sizeRelV>
+          </wp:anchor>
+        </w:drawing>
+      </w:r>
+    </w:p>
+    <w:p>
+      <w:pPr>
+        <w:spacing w:after="0"/>
+        <w:jc w:val="both"/>
+        <w:rPr>
+          <w:rFonts w:ascii="Arial" w:hAnsi="Arial" w:cs="Arial"/>
+          <w:b/>
+          <w:sz w:val="32"/>
+          <w:szCs w:val="32"/>
+        </w:rPr>
+      </w:pPr>
+    </w:p>
+    <w:p>
+      <w:pPr>
+        <w:spacing w:after="0"/>
+        <w:jc w:val="both"/>
+        <w:rPr>
+          <w:rFonts w:ascii="Arial" w:hAnsi="Arial" w:cs="Arial"/>
+          <w:b/>
+          <w:sz w:val="32"/>
+          <w:szCs w:val="32"/>
+        </w:rPr>
+      </w:pPr>
+    </w:p>
+    <w:p>
+      <w:pPr>
+        <w:spacing w:after="0"/>
+        <w:jc w:val="both"/>
+        <w:rPr>
+          <w:rFonts w:ascii="Arial" w:hAnsi="Arial" w:cs="Arial"/>
+          <w:b/>
+          <w:sz w:val="32"/>
+          <w:szCs w:val="32"/>
+        </w:rPr>
+      </w:pPr>
+    </w:p>
+    <w:p>
+      <w:pPr>
+        <w:spacing w:after="0"/>
+        <w:jc w:val="both"/>
+        <w:rPr>
+          <w:rFonts w:ascii="Arial" w:hAnsi="Arial" w:cs="Arial"/>
+          <w:b/>
+          <w:sz w:val="32"/>
+          <w:szCs w:val="32"/>
+        </w:rPr>
+      </w:pPr>
+    </w:p>
+    <w:p>
+      <w:pPr>
+        <w:spacing w:after="0"/>
+        <w:jc w:val="both"/>
+        <w:rPr>
+          <w:rFonts w:ascii="Arial" w:hAnsi="Arial" w:cs="Arial"/>
+          <w:b/>
+          <w:sz w:val="32"/>
+          <w:szCs w:val="32"/>
+        </w:rPr>
+      </w:pPr>
+    </w:p>
+    <w:p>
+      <w:pPr>
+        <w:spacing w:after="0"/>
+        <w:jc w:val="both"/>
+        <w:rPr>
+          <w:rFonts w:ascii="Arial" w:hAnsi="Arial" w:cs="Arial"/>
+          <w:b/>
+          <w:sz w:val="32"/>
+          <w:szCs w:val="32"/>
+        </w:rPr>
+      </w:pPr>
+    </w:p>
+    <w:p>
+      <w:pPr>
+        <w:spacing w:after="0"/>
+        <w:jc w:val="both"/>
+        <w:rPr>
+          <w:rFonts w:ascii="Arial" w:hAnsi="Arial" w:cs="Arial"/>
+          <w:b/>
+          <w:sz w:val="32"/>
+          <w:szCs w:val="32"/>
+        </w:rPr>
+      </w:pPr>
+    </w:p>
+    <w:p>
+      <w:pPr>
+        <w:spacing w:after="0"/>
+        <w:jc w:val="both"/>
+        <w:rPr>
+          <w:rFonts w:ascii="Arial" w:hAnsi="Arial" w:cs="Arial"/>
+          <w:b/>
+          <w:sz w:val="32"/>
+          <w:szCs w:val="32"/>
+        </w:rPr>
+      </w:pPr>
+    </w:p>
+    <w:p>
+      <w:pPr>
+        <w:spacing w:after="0"/>
+        <w:jc w:val="both"/>
+        <w:rPr>
+          <w:rFonts w:ascii="Arial" w:hAnsi="Arial" w:cs="Arial"/>
+          <w:b/>
+          <w:sz w:val="32"/>
+          <w:szCs w:val="32"/>
+        </w:rPr>
+      </w:pPr>
+    </w:p>
+    <w:p>
+      <w:pPr>
+        <w:spacing w:after="0"/>
+        <w:jc w:val="both"/>
+        <w:rPr>
+          <w:rFonts w:ascii="Arial" w:hAnsi="Arial" w:cs="Arial"/>
+          <w:b/>
+          <w:sz w:val="32"/>
+          <w:szCs w:val="32"/>
+        </w:rPr>
+      </w:pPr>
+    </w:p>
+    <w:p>
+      <w:pPr>
+        <w:spacing w:after="0"/>
+        <w:jc w:val="both"/>
+        <w:rPr>
+          <w:rFonts w:ascii="Arial" w:hAnsi="Arial" w:cs="Arial"/>
+          <w:b/>
+          <w:sz w:val="32"/>
+          <w:szCs w:val="32"/>
+        </w:rPr>
+      </w:pPr>
+    </w:p>
+    <w:p>
+      <w:pPr>
+        <w:spacing w:after="0"/>
+        <w:jc w:val="both"/>
+        <w:rPr>
+          <w:rFonts w:ascii="Arial" w:hAnsi="Arial" w:cs="Arial"/>
+          <w:b/>
+          <w:sz w:val="32"/>
+          <w:szCs w:val="32"/>
+        </w:rPr>
+      </w:pPr>
+    </w:p>
+    <w:p>
+      <w:pPr>
+        <w:spacing w:after="0"/>
+        <w:jc w:val="both"/>
+        <w:rPr>
+          <w:rFonts w:ascii="Arial" w:hAnsi="Arial" w:cs="Arial"/>
+          <w:b/>
+          <w:sz w:val="32"/>
+          <w:szCs w:val="32"/>
+        </w:rPr>
+      </w:pPr>
+    </w:p>
+    <w:p>
+      <w:pPr>
+        <w:spacing w:after="0"/>
+        <w:jc w:val="both"/>
+        <w:rPr>
+          <w:rFonts w:ascii="Arial" w:hAnsi="Arial" w:cs="Arial"/>
+          <w:b/>
+          <w:sz w:val="32"/>
+          <w:szCs w:val="32"/>
+        </w:rPr>
+      </w:pPr>
+    </w:p>
+    <w:p>
+      <w:pPr>
+        <w:spacing w:after="0"/>
+        <w:jc w:val="both"/>
+        <w:rPr>
+          <w:rFonts w:ascii="Arial" w:hAnsi="Arial" w:cs="Arial"/>
+          <w:b/>
+          <w:sz w:val="32"/>
+          <w:szCs w:val="32"/>
+        </w:rPr>
+      </w:pPr>
+    </w:p>
+    <w:p>
+      <w:pPr>
+        <w:spacing w:after="0"/>
+        <w:jc w:val="both"/>
+        <w:rPr>
+          <w:rFonts w:ascii="Arial" w:hAnsi="Arial" w:cs="Arial"/>
+          <w:b/>
+          <w:sz w:val="32"/>
+          <w:szCs w:val="32"/>
+        </w:rPr>
+      </w:pPr>
+    </w:p>
+    <w:p>
+      <w:pPr>
+        <w:spacing w:after="0"/>
+        <w:jc w:val="both"/>
+        <w:rPr>
+          <w:rFonts w:ascii="Arial" w:hAnsi="Arial" w:cs="Arial"/>
+          <w:b/>
+          <w:sz w:val="32"/>
+          <w:szCs w:val="32"/>
+        </w:rPr>
+      </w:pPr>
+    </w:p>
+    <w:p>
+      <w:pPr>
+        <w:spacing w:after="0"/>
+        <w:jc w:val="both"/>
+        <w:rPr>
+          <w:rFonts w:ascii="Arial" w:hAnsi="Arial" w:cs="Arial"/>
+          <w:b/>
+          <w:sz w:val="32"/>
+          <w:szCs w:val="32"/>
+        </w:rPr>
+      </w:pPr>
+    </w:p>
+    <w:p>
+      <w:pPr>
+        <w:spacing w:after="0"/>
+        <w:jc w:val="both"/>
+        <w:rPr>
+          <w:rFonts w:ascii="Arial" w:hAnsi="Arial" w:cs="Arial"/>
+          <w:b/>
+          <w:sz w:val="32"/>
+          <w:szCs w:val="32"/>
+        </w:rPr>
+      </w:pPr>
+    </w:p>
+    <w:p>
+      <w:pPr>
+        <w:spacing w:after="0"/>
+        <w:jc w:val="both"/>
+        <w:rPr>
+          <w:rFonts w:ascii="Arial" w:hAnsi="Arial" w:cs="Arial"/>
+          <w:b/>
+          <w:sz w:val="32"/>
+          <w:szCs w:val="32"/>
+        </w:rPr>
+      </w:pPr>
+      <w:r>
+        <w:rPr>
+          <w:rFonts w:ascii="Arial" w:hAnsi="Arial" w:cs="Arial"/>
+          <w:b/>
+          <w:sz w:val="32"/>
+          <w:szCs w:val="32"/>
+        </w:rPr>
+        <w:t>12</w:t>
       </w:r>
       <w:r>
         <w:rPr>
@@ -4768,14 +6058,67 @@
           <w:szCs w:val="32"/>
         </w:rPr>
       </w:pPr>
-      <w:r>
-        <w:rPr>
-          <w:rFonts w:ascii="Arial" w:hAnsi="Arial" w:cs="Arial"/>
-          <w:b/>
-          <w:sz w:val="32"/>
-          <w:szCs w:val="32"/>
-        </w:rPr>
-        <w:t>10. Diagram Gantta (harmonogram prac)</w:t>
+    </w:p>
+    <w:p>
+      <w:pPr>
+        <w:spacing w:after="0"/>
+        <w:jc w:val="both"/>
+        <w:rPr>
+          <w:rFonts w:ascii="Arial" w:hAnsi="Arial" w:cs="Arial"/>
+          <w:b/>
+          <w:sz w:val="32"/>
+          <w:szCs w:val="32"/>
+        </w:rPr>
+      </w:pPr>
+    </w:p>
+    <w:p>
+      <w:pPr>
+        <w:spacing w:after="0"/>
+        <w:jc w:val="both"/>
+        <w:rPr>
+          <w:rFonts w:ascii="Arial" w:hAnsi="Arial" w:cs="Arial"/>
+          <w:b/>
+          <w:sz w:val="32"/>
+          <w:szCs w:val="32"/>
+        </w:rPr>
+      </w:pPr>
+    </w:p>
+    <w:p>
+      <w:pPr>
+        <w:spacing w:after="0"/>
+        <w:jc w:val="both"/>
+        <w:rPr>
+          <w:rFonts w:ascii="Arial" w:hAnsi="Arial" w:cs="Arial"/>
+          <w:bCs/>
+        </w:rPr>
+      </w:pPr>
+      <w:r>
+        <w:rPr>
+          <w:rFonts w:ascii="Arial" w:hAnsi="Arial" w:cs="Arial"/>
+          <w:b/>
+          <w:sz w:val="32"/>
+          <w:szCs w:val="32"/>
+        </w:rPr>
+        <w:lastRenderedPageBreak/>
+        <w:t>1</w:t>
+      </w:r>
+      <w:r>
+        <w:rPr>
+          <w:rFonts w:ascii="Arial" w:hAnsi="Arial" w:cs="Arial"/>
+          <w:b/>
+          <w:sz w:val="32"/>
+          <w:szCs w:val="32"/>
+        </w:rPr>
+        <w:t>3</w:t>
+      </w:r>
+      <w:r>
+        <w:rPr>
+          <w:rFonts w:ascii="Arial" w:hAnsi="Arial" w:cs="Arial"/>
+          <w:b/>
+          <w:sz w:val="32"/>
+          <w:szCs w:val="32"/>
+        </w:rPr>
+        <w:t>. Diagram Gantta (harmonogram prac)</w:t>
       </w:r>
     </w:p>
     <w:p>
@@ -4795,7 +6138,7 @@
         <w:tblStyle w:val="TableGrid"/>
         <w:tblW w:w="0" w:type="auto"/>
         <w:tblInd w:w="-714" w:type="dxa"/>
-        <w:tblLook w:val="04A0"/>
+        <w:tblLook w:val="04A0" w:firstRow="1" w:lastRow="0" w:firstColumn="1" w:lastColumn="0" w:noHBand="0" w:noVBand="1"/>
       </w:tblPr>
       <w:tblGrid>
         <w:gridCol w:w="2410"/>
@@ -4843,6 +6186,15 @@
                 <w:sz w:val="14"/>
                 <w:szCs w:val="14"/>
               </w:rPr>
+              <w:t xml:space="preserve">                                </w:t>
+            </w:r>
+            <w:r>
+              <w:rPr>
+                <w:rFonts w:ascii="Arial" w:hAnsi="Arial" w:cs="Arial"/>
+                <w:bCs/>
+                <w:sz w:val="14"/>
+                <w:szCs w:val="14"/>
+              </w:rPr>
               <w:t xml:space="preserve">Data </w:t>
             </w:r>
           </w:p>
@@ -5274,8 +6626,56 @@
                 <w:rFonts w:ascii="Arial" w:hAnsi="Arial" w:cs="Arial"/>
                 <w:bCs/>
               </w:rPr>
-              <w:t>- poprawa opisu i specyfikacji funkcjonalności</w:t>
-            </w:r>
+              <w:t>- poprawa opisu</w:t>
+            </w:r>
+            <w:r>
+              <w:rPr>
+                <w:rFonts w:ascii="Arial" w:hAnsi="Arial" w:cs="Arial"/>
+                <w:bCs/>
+              </w:rPr>
+              <w:br/>
+            </w:r>
+            <w:r>
+              <w:rPr>
+                <w:rFonts w:ascii="Arial" w:hAnsi="Arial" w:cs="Arial"/>
+                <w:bCs/>
+              </w:rPr>
+              <w:t xml:space="preserve"> i specyfikacji funkcjonalności</w:t>
+            </w:r>
+          </w:p>
+          <w:p>
+            <w:pPr>
+              <w:jc w:val="center"/>
+              <w:rPr>
+                <w:rFonts w:ascii="Arial" w:hAnsi="Arial" w:cs="Arial"/>
+                <w:bCs/>
+              </w:rPr>
+            </w:pPr>
+            <w:r>
+              <w:rPr>
+                <w:rFonts w:ascii="Arial" w:hAnsi="Arial" w:cs="Arial"/>
+                <w:bCs/>
+              </w:rPr>
+              <w:t>- dokończenie niefunckjonalności</w:t>
+            </w:r>
+          </w:p>
+          <w:p>
+            <w:pPr>
+              <w:jc w:val="center"/>
+              <w:rPr>
+                <w:rFonts w:ascii="Arial" w:hAnsi="Arial" w:cs="Arial"/>
+                <w:bCs/>
+              </w:rPr>
+            </w:pPr>
+            <w:r>
+              <w:rPr>
+                <w:rFonts w:ascii="Arial" w:hAnsi="Arial" w:cs="Arial"/>
+                <w:bCs/>
+              </w:rPr>
+              <w:t>- aktualizacja dokumentacji</w:t>
+            </w:r>
+            <w:bookmarkStart w:id="0" w:name="_GoBack"/>
+            <w:bookmarkEnd w:id="0"/>
           </w:p>
         </w:tc>
       </w:tr>
@@ -5298,62 +6698,8 @@
         <w:jc w:val="both"/>
         <w:rPr>
           <w:rFonts w:ascii="Arial" w:hAnsi="Arial" w:cs="Arial"/>
-          <w:b/>
-          <w:sz w:val="32"/>
-          <w:szCs w:val="32"/>
-        </w:rPr>
-      </w:pPr>
-      <w:r>
-        <w:rPr>
-          <w:rFonts w:ascii="Arial" w:hAnsi="Arial" w:cs="Arial"/>
-          <w:b/>
-          <w:sz w:val="32"/>
-          <w:szCs w:val="32"/>
-        </w:rPr>
-        <w:t>11. Zdefiniowanie użytkowników</w:t>
-      </w:r>
-    </w:p>
-    <w:p>
-      <w:pPr>
-        <w:spacing w:after="0"/>
-        <w:jc w:val="both"/>
-        <w:rPr>
-          <w:rFonts w:ascii="Arial" w:hAnsi="Arial" w:cs="Arial"/>
-          <w:b/>
-          <w:sz w:val="32"/>
-          <w:szCs w:val="32"/>
-        </w:rPr>
-      </w:pPr>
-    </w:p>
-    <w:p>
-      <w:pPr>
-        <w:spacing w:after="0"/>
-        <w:jc w:val="both"/>
-        <w:rPr>
-          <w:rFonts w:ascii="Arial" w:hAnsi="Arial" w:cs="Arial"/>
-        </w:rPr>
-      </w:pPr>
-      <w:r>
-        <w:rPr>
-          <w:rFonts w:ascii="Arial" w:hAnsi="Arial" w:cs="Arial"/>
-        </w:rPr>
-        <w:t>System – system na urządzeniu użytkownika</w:t>
-      </w:r>
-    </w:p>
-    <w:p>
-      <w:pPr>
-        <w:spacing w:after="0"/>
-        <w:jc w:val="both"/>
-        <w:rPr>
-          <w:rFonts w:ascii="Arial" w:hAnsi="Arial" w:cs="Arial"/>
-        </w:rPr>
-      </w:pPr>
-      <w:r>
-        <w:rPr>
-          <w:rFonts w:ascii="Arial" w:hAnsi="Arial" w:cs="Arial"/>
-        </w:rPr>
-        <w:t>Użytkownik – osoba korzystająca z aplikacji</w:t>
-      </w:r>
+        </w:rPr>
+      </w:pPr>
     </w:p>
     <w:sectPr>
       <w:pgSz w:w="11906" w:h="16838"/>
@@ -5366,7 +6712,7 @@
 </file>
 
 <file path=word/endnotes.xml><?xml version="1.0" encoding="utf-8"?>
-<w:endnotes xmlns:ve="http://schemas.openxmlformats.org/markup-compatibility/2006" xmlns:o="urn:schemas-microsoft-com:office:office" xmlns:r="http://schemas.openxmlformats.org/officeDocument/2006/relationships" xmlns:m="http://schemas.openxmlformats.org/officeDocument/2006/math" xmlns:v="urn:schemas-microsoft-com:vml" xmlns:wp="http://schemas.openxmlformats.org/drawingml/2006/wordprocessingDrawing" xmlns:w10="urn:schemas-microsoft-com:office:word" xmlns:w="http://schemas.openxmlformats.org/wordprocessingml/2006/main" xmlns:wne="http://schemas.microsoft.com/office/word/2006/wordml">
+<w:endnotes xmlns:wpc="http://schemas.microsoft.com/office/word/2010/wordprocessingCanvas" xmlns:cx="http://schemas.microsoft.com/office/drawing/2014/chartex" xmlns:cx1="http://schemas.microsoft.com/office/drawing/2015/9/8/chartex" xmlns:cx2="http://schemas.microsoft.com/office/drawing/2015/10/21/chartex" xmlns:cx3="http://schemas.microsoft.com/office/drawing/2016/5/9/chartex" xmlns:cx4="http://schemas.microsoft.com/office/drawing/2016/5/10/chartex" xmlns:cx5="http://schemas.microsoft.com/office/drawing/2016/5/11/chartex" xmlns:cx6="http://schemas.microsoft.com/office/drawing/2016/5/12/chartex" xmlns:cx7="http://schemas.microsoft.com/office/drawing/2016/5/13/chartex" xmlns:cx8="http://schemas.microsoft.com/office/drawing/2016/5/14/chartex" xmlns:mc="http://schemas.openxmlformats.org/markup-compatibility/2006" xmlns:aink="http://schemas.microsoft.com/office/drawing/2016/ink" xmlns:am3d="http://schemas.microsoft.com/office/drawing/2017/model3d" xmlns:o="urn:schemas-microsoft-com:office:office" xmlns:r="http://schemas.openxmlformats.org/officeDocument/2006/relationships" xmlns:m="http://schemas.openxmlformats.org/officeDocument/2006/math" xmlns:v="urn:schemas-microsoft-com:vml" xmlns:wp14="http://schemas.microsoft.com/office/word/2010/wordprocessingDrawing" xmlns:wp="http://schemas.openxmlformats.org/drawingml/2006/wordprocessingDrawing" xmlns:w10="urn:schemas-microsoft-com:office:word" xmlns:w="http://schemas.openxmlformats.org/wordprocessingml/2006/main" xmlns:w14="http://schemas.microsoft.com/office/word/2010/wordml" xmlns:w15="http://schemas.microsoft.com/office/word/2012/wordml" xmlns:w16cid="http://schemas.microsoft.com/office/word/2016/wordml/cid" xmlns:w16se="http://schemas.microsoft.com/office/word/2015/wordml/symex" xmlns:wpg="http://schemas.microsoft.com/office/word/2010/wordprocessingGroup" xmlns:wpi="http://schemas.microsoft.com/office/word/2010/wordprocessingInk" xmlns:wne="http://schemas.microsoft.com/office/word/2006/wordml" xmlns:wps="http://schemas.microsoft.com/office/word/2010/wordprocessingShape" mc:Ignorable="w14 w15 w16se w16cid wp14">
   <w:endnote w:type="separator" w:id="-1">
     <w:p>
       <w:pPr>
@@ -5391,7 +6737,7 @@
 </file>
 
 <file path=word/footnotes.xml><?xml version="1.0" encoding="utf-8"?>
-<w:footnotes xmlns:ve="http://schemas.openxmlformats.org/markup-compatibility/2006" xmlns:o="urn:schemas-microsoft-com:office:office" xmlns:r="http://schemas.openxmlformats.org/officeDocument/2006/relationships" xmlns:m="http://schemas.openxmlformats.org/officeDocument/2006/math" xmlns:v="urn:schemas-microsoft-com:vml" xmlns:wp="http://schemas.openxmlformats.org/drawingml/2006/wordprocessingDrawing" xmlns:w10="urn:schemas-microsoft-com:office:word" xmlns:w="http://schemas.openxmlformats.org/wordprocessingml/2006/main" xmlns:wne="http://schemas.microsoft.com/office/word/2006/wordml">
+<w:footnotes xmlns:wpc="http://schemas.microsoft.com/office/word/2010/wordprocessingCanvas" xmlns:cx="http://schemas.microsoft.com/office/drawing/2014/chartex" xmlns:cx1="http://schemas.microsoft.com/office/drawing/2015/9/8/chartex" xmlns:cx2="http://schemas.microsoft.com/office/drawing/2015/10/21/chartex" xmlns:cx3="http://schemas.microsoft.com/office/drawing/2016/5/9/chartex" xmlns:cx4="http://schemas.microsoft.com/office/drawing/2016/5/10/chartex" xmlns:cx5="http://schemas.microsoft.com/office/drawing/2016/5/11/chartex" xmlns:cx6="http://schemas.microsoft.com/office/drawing/2016/5/12/chartex" xmlns:cx7="http://schemas.microsoft.com/office/drawing/2016/5/13/chartex" xmlns:cx8="http://schemas.microsoft.com/office/drawing/2016/5/14/chartex" xmlns:mc="http://schemas.openxmlformats.org/markup-compatibility/2006" xmlns:aink="http://schemas.microsoft.com/office/drawing/2016/ink" xmlns:am3d="http://schemas.microsoft.com/office/drawing/2017/model3d" xmlns:o="urn:schemas-microsoft-com:office:office" xmlns:r="http://schemas.openxmlformats.org/officeDocument/2006/relationships" xmlns:m="http://schemas.openxmlformats.org/officeDocument/2006/math" xmlns:v="urn:schemas-microsoft-com:vml" xmlns:wp14="http://schemas.microsoft.com/office/word/2010/wordprocessingDrawing" xmlns:wp="http://schemas.openxmlformats.org/drawingml/2006/wordprocessingDrawing" xmlns:w10="urn:schemas-microsoft-com:office:word" xmlns:w="http://schemas.openxmlformats.org/wordprocessingml/2006/main" xmlns:w14="http://schemas.microsoft.com/office/word/2010/wordml" xmlns:w15="http://schemas.microsoft.com/office/word/2012/wordml" xmlns:w16cid="http://schemas.microsoft.com/office/word/2016/wordml/cid" xmlns:w16se="http://schemas.microsoft.com/office/word/2015/wordml/symex" xmlns:wpg="http://schemas.microsoft.com/office/word/2010/wordprocessingGroup" xmlns:wpi="http://schemas.microsoft.com/office/word/2010/wordprocessingInk" xmlns:wne="http://schemas.microsoft.com/office/word/2006/wordml" xmlns:wps="http://schemas.microsoft.com/office/word/2010/wordprocessingShape" mc:Ignorable="w14 w15 w16se w16cid wp14">
   <w:footnote w:type="separator" w:id="-1">
     <w:p>
       <w:pPr>
@@ -5416,8 +6762,8 @@
 </file>
 
 <file path=word/numbering.xml><?xml version="1.0" encoding="utf-8"?>
-<w:numbering xmlns:ve="http://schemas.openxmlformats.org/markup-compatibility/2006" xmlns:o="urn:schemas-microsoft-com:office:office" xmlns:r="http://schemas.openxmlformats.org/officeDocument/2006/relationships" xmlns:m="http://schemas.openxmlformats.org/officeDocument/2006/math" xmlns:v="urn:schemas-microsoft-com:vml" xmlns:wp="http://schemas.openxmlformats.org/drawingml/2006/wordprocessingDrawing" xmlns:w10="urn:schemas-microsoft-com:office:word" xmlns:w="http://schemas.openxmlformats.org/wordprocessingml/2006/main" xmlns:wne="http://schemas.microsoft.com/office/word/2006/wordml">
-  <w:abstractNum w:abstractNumId="0">
+<w:numbering xmlns:wpc="http://schemas.microsoft.com/office/word/2010/wordprocessingCanvas" xmlns:cx="http://schemas.microsoft.com/office/drawing/2014/chartex" xmlns:cx1="http://schemas.microsoft.com/office/drawing/2015/9/8/chartex" xmlns:cx2="http://schemas.microsoft.com/office/drawing/2015/10/21/chartex" xmlns:cx3="http://schemas.microsoft.com/office/drawing/2016/5/9/chartex" xmlns:cx4="http://schemas.microsoft.com/office/drawing/2016/5/10/chartex" xmlns:cx5="http://schemas.microsoft.com/office/drawing/2016/5/11/chartex" xmlns:cx6="http://schemas.microsoft.com/office/drawing/2016/5/12/chartex" xmlns:cx7="http://schemas.microsoft.com/office/drawing/2016/5/13/chartex" xmlns:cx8="http://schemas.microsoft.com/office/drawing/2016/5/14/chartex" xmlns:mc="http://schemas.openxmlformats.org/markup-compatibility/2006" xmlns:aink="http://schemas.microsoft.com/office/drawing/2016/ink" xmlns:am3d="http://schemas.microsoft.com/office/drawing/2017/model3d" xmlns:o="urn:schemas-microsoft-com:office:office" xmlns:r="http://schemas.openxmlformats.org/officeDocument/2006/relationships" xmlns:m="http://schemas.openxmlformats.org/officeDocument/2006/math" xmlns:v="urn:schemas-microsoft-com:vml" xmlns:wp14="http://schemas.microsoft.com/office/word/2010/wordprocessingDrawing" xmlns:wp="http://schemas.openxmlformats.org/drawingml/2006/wordprocessingDrawing" xmlns:w10="urn:schemas-microsoft-com:office:word" xmlns:w="http://schemas.openxmlformats.org/wordprocessingml/2006/main" xmlns:w14="http://schemas.microsoft.com/office/word/2010/wordml" xmlns:w15="http://schemas.microsoft.com/office/word/2012/wordml" xmlns:w16cid="http://schemas.microsoft.com/office/word/2016/wordml/cid" xmlns:w16se="http://schemas.microsoft.com/office/word/2015/wordml/symex" xmlns:wpg="http://schemas.microsoft.com/office/word/2010/wordprocessingGroup" xmlns:wpi="http://schemas.microsoft.com/office/word/2010/wordprocessingInk" xmlns:wne="http://schemas.microsoft.com/office/word/2006/wordml" xmlns:wps="http://schemas.microsoft.com/office/word/2010/wordprocessingShape" mc:Ignorable="w14 w15 w16se w16cid wp14">
+  <w:abstractNum w:abstractNumId="0" w15:restartNumberingAfterBreak="0">
     <w:nsid w:val="067A246C"/>
     <w:multiLevelType w:val="hybridMultilevel"/>
     <w:tmpl w:val="9B6852B8"/>
@@ -5530,7 +6876,7 @@
       </w:rPr>
     </w:lvl>
   </w:abstractNum>
-  <w:abstractNum w:abstractNumId="1">
+  <w:abstractNum w:abstractNumId="1" w15:restartNumberingAfterBreak="0">
     <w:nsid w:val="20993390"/>
     <w:multiLevelType w:val="hybridMultilevel"/>
     <w:tmpl w:val="9B6852B8"/>
@@ -5643,7 +6989,7 @@
       </w:rPr>
     </w:lvl>
   </w:abstractNum>
-  <w:abstractNum w:abstractNumId="2">
+  <w:abstractNum w:abstractNumId="2" w15:restartNumberingAfterBreak="0">
     <w:nsid w:val="46672968"/>
     <w:multiLevelType w:val="hybridMultilevel"/>
     <w:tmpl w:val="3FB0A046"/>
@@ -5769,7 +7115,7 @@
 </file>
 
 <file path=word/styles.xml><?xml version="1.0" encoding="utf-8"?>
-<w:styles xmlns:r="http://schemas.openxmlformats.org/officeDocument/2006/relationships" xmlns:w="http://schemas.openxmlformats.org/wordprocessingml/2006/main">
+<w:styles xmlns:mc="http://schemas.openxmlformats.org/markup-compatibility/2006" xmlns:r="http://schemas.openxmlformats.org/officeDocument/2006/relationships" xmlns:w="http://schemas.openxmlformats.org/wordprocessingml/2006/main" xmlns:w14="http://schemas.microsoft.com/office/word/2010/wordml" xmlns:w15="http://schemas.microsoft.com/office/word/2012/wordml" xmlns:w16cid="http://schemas.microsoft.com/office/word/2016/wordml/cid" xmlns:w16se="http://schemas.microsoft.com/office/word/2015/wordml/symex" mc:Ignorable="w14 w15 w16se w16cid">
   <w:docDefaults>
     <w:rPrDefault>
       <w:rPr>
@@ -5785,144 +7131,383 @@
       </w:pPr>
     </w:pPrDefault>
   </w:docDefaults>
-  <w:latentStyles w:defLockedState="0" w:defUIPriority="99" w:defSemiHidden="1" w:defUnhideWhenUsed="1" w:defQFormat="0" w:count="267">
-    <w:lsdException w:name="Normal" w:semiHidden="0" w:uiPriority="0" w:unhideWhenUsed="0" w:qFormat="1"/>
-    <w:lsdException w:name="heading 1" w:semiHidden="0" w:uiPriority="9" w:unhideWhenUsed="0" w:qFormat="1"/>
-    <w:lsdException w:name="heading 2" w:uiPriority="9" w:qFormat="1"/>
-    <w:lsdException w:name="heading 3" w:uiPriority="9" w:qFormat="1"/>
-    <w:lsdException w:name="heading 4" w:uiPriority="9" w:qFormat="1"/>
-    <w:lsdException w:name="heading 5" w:uiPriority="9" w:qFormat="1"/>
-    <w:lsdException w:name="heading 6" w:uiPriority="9" w:qFormat="1"/>
-    <w:lsdException w:name="heading 7" w:uiPriority="9" w:qFormat="1"/>
-    <w:lsdException w:name="heading 8" w:uiPriority="9" w:qFormat="1"/>
-    <w:lsdException w:name="heading 9" w:uiPriority="9" w:qFormat="1"/>
-    <w:lsdException w:name="toc 1" w:uiPriority="39"/>
-    <w:lsdException w:name="toc 2" w:uiPriority="39"/>
-    <w:lsdException w:name="toc 3" w:uiPriority="39"/>
-    <w:lsdException w:name="toc 4" w:uiPriority="39"/>
-    <w:lsdException w:name="toc 5" w:uiPriority="39"/>
-    <w:lsdException w:name="toc 6" w:uiPriority="39"/>
-    <w:lsdException w:name="toc 7" w:uiPriority="39"/>
-    <w:lsdException w:name="toc 8" w:uiPriority="39"/>
-    <w:lsdException w:name="toc 9" w:uiPriority="39"/>
-    <w:lsdException w:name="caption" w:uiPriority="35" w:qFormat="1"/>
-    <w:lsdException w:name="Title" w:semiHidden="0" w:uiPriority="10" w:unhideWhenUsed="0" w:qFormat="1"/>
-    <w:lsdException w:name="Default Paragraph Font" w:uiPriority="1"/>
-    <w:lsdException w:name="Subtitle" w:semiHidden="0" w:uiPriority="11" w:unhideWhenUsed="0" w:qFormat="1"/>
-    <w:lsdException w:name="Strong" w:semiHidden="0" w:uiPriority="22" w:unhideWhenUsed="0" w:qFormat="1"/>
-    <w:lsdException w:name="Emphasis" w:semiHidden="0" w:uiPriority="20" w:unhideWhenUsed="0" w:qFormat="1"/>
-    <w:lsdException w:name="Table Grid" w:semiHidden="0" w:uiPriority="39" w:unhideWhenUsed="0"/>
-    <w:lsdException w:name="Placeholder Text" w:unhideWhenUsed="0"/>
-    <w:lsdException w:name="No Spacing" w:semiHidden="0" w:uiPriority="1" w:unhideWhenUsed="0" w:qFormat="1"/>
-    <w:lsdException w:name="Light Shading" w:semiHidden="0" w:uiPriority="60" w:unhideWhenUsed="0"/>
-    <w:lsdException w:name="Light List" w:semiHidden="0" w:uiPriority="61" w:unhideWhenUsed="0"/>
-    <w:lsdException w:name="Light Grid" w:semiHidden="0" w:uiPriority="62" w:unhideWhenUsed="0"/>
-    <w:lsdException w:name="Medium Shading 1" w:semiHidden="0" w:uiPriority="63" w:unhideWhenUsed="0"/>
-    <w:lsdException w:name="Medium Shading 2" w:semiHidden="0" w:uiPriority="64" w:unhideWhenUsed="0"/>
-    <w:lsdException w:name="Medium List 1" w:semiHidden="0" w:uiPriority="65" w:unhideWhenUsed="0"/>
-    <w:lsdException w:name="Medium List 2" w:semiHidden="0" w:uiPriority="66" w:unhideWhenUsed="0"/>
-    <w:lsdException w:name="Medium Grid 1" w:semiHidden="0" w:uiPriority="67" w:unhideWhenUsed="0"/>
-    <w:lsdException w:name="Medium Grid 2" w:semiHidden="0" w:uiPriority="68" w:unhideWhenUsed="0"/>
-    <w:lsdException w:name="Medium Grid 3" w:semiHidden="0" w:uiPriority="69" w:unhideWhenUsed="0"/>
-    <w:lsdException w:name="Dark List" w:semiHidden="0" w:uiPriority="70" w:unhideWhenUsed="0"/>
-    <w:lsdException w:name="Colorful Shading" w:semiHidden="0" w:uiPriority="71" w:unhideWhenUsed="0"/>
-    <w:lsdException w:name="Colorful List" w:semiHidden="0" w:uiPriority="72" w:unhideWhenUsed="0"/>
-    <w:lsdException w:name="Colorful Grid" w:semiHidden="0" w:uiPriority="73" w:unhideWhenUsed="0"/>
-    <w:lsdException w:name="Light Shading Accent 1" w:semiHidden="0" w:uiPriority="60" w:unhideWhenUsed="0"/>
-    <w:lsdException w:name="Light List Accent 1" w:semiHidden="0" w:uiPriority="61" w:unhideWhenUsed="0"/>
-    <w:lsdException w:name="Light Grid Accent 1" w:semiHidden="0" w:uiPriority="62" w:unhideWhenUsed="0"/>
-    <w:lsdException w:name="Medium Shading 1 Accent 1" w:semiHidden="0" w:uiPriority="63" w:unhideWhenUsed="0"/>
-    <w:lsdException w:name="Medium Shading 2 Accent 1" w:semiHidden="0" w:uiPriority="64" w:unhideWhenUsed="0"/>
-    <w:lsdException w:name="Medium List 1 Accent 1" w:semiHidden="0" w:uiPriority="65" w:unhideWhenUsed="0"/>
-    <w:lsdException w:name="Revision" w:unhideWhenUsed="0"/>
-    <w:lsdException w:name="List Paragraph" w:semiHidden="0" w:uiPriority="34" w:unhideWhenUsed="0" w:qFormat="1"/>
-    <w:lsdException w:name="Quote" w:semiHidden="0" w:uiPriority="29" w:unhideWhenUsed="0" w:qFormat="1"/>
-    <w:lsdException w:name="Intense Quote" w:semiHidden="0" w:uiPriority="30" w:unhideWhenUsed="0" w:qFormat="1"/>
-    <w:lsdException w:name="Medium List 2 Accent 1" w:semiHidden="0" w:uiPriority="66" w:unhideWhenUsed="0"/>
-    <w:lsdException w:name="Medium Grid 1 Accent 1" w:semiHidden="0" w:uiPriority="67" w:unhideWhenUsed="0"/>
-    <w:lsdException w:name="Medium Grid 2 Accent 1" w:semiHidden="0" w:uiPriority="68" w:unhideWhenUsed="0"/>
-    <w:lsdException w:name="Medium Grid 3 Accent 1" w:semiHidden="0" w:uiPriority="69" w:unhideWhenUsed="0"/>
-    <w:lsdException w:name="Dark List Accent 1" w:semiHidden="0" w:uiPriority="70" w:unhideWhenUsed="0"/>
-    <w:lsdException w:name="Colorful Shading Accent 1" w:semiHidden="0" w:uiPriority="71" w:unhideWhenUsed="0"/>
-    <w:lsdException w:name="Colorful List Accent 1" w:semiHidden="0" w:uiPriority="72" w:unhideWhenUsed="0"/>
-    <w:lsdException w:name="Colorful Grid Accent 1" w:semiHidden="0" w:uiPriority="73" w:unhideWhenUsed="0"/>
-    <w:lsdException w:name="Light Shading Accent 2" w:semiHidden="0" w:uiPriority="60" w:unhideWhenUsed="0"/>
-    <w:lsdException w:name="Light List Accent 2" w:semiHidden="0" w:uiPriority="61" w:unhideWhenUsed="0"/>
-    <w:lsdException w:name="Light Grid Accent 2" w:semiHidden="0" w:uiPriority="62" w:unhideWhenUsed="0"/>
-    <w:lsdException w:name="Medium Shading 1 Accent 2" w:semiHidden="0" w:uiPriority="63" w:unhideWhenUsed="0"/>
-    <w:lsdException w:name="Medium Shading 2 Accent 2" w:semiHidden="0" w:uiPriority="64" w:unhideWhenUsed="0"/>
-    <w:lsdException w:name="Medium List 1 Accent 2" w:semiHidden="0" w:uiPriority="65" w:unhideWhenUsed="0"/>
-    <w:lsdException w:name="Medium List 2 Accent 2" w:semiHidden="0" w:uiPriority="66" w:unhideWhenUsed="0"/>
-    <w:lsdException w:name="Medium Grid 1 Accent 2" w:semiHidden="0" w:uiPriority="67" w:unhideWhenUsed="0"/>
-    <w:lsdException w:name="Medium Grid 2 Accent 2" w:semiHidden="0" w:uiPriority="68" w:unhideWhenUsed="0"/>
-    <w:lsdException w:name="Medium Grid 3 Accent 2" w:semiHidden="0" w:uiPriority="69" w:unhideWhenUsed="0"/>
-    <w:lsdException w:name="Dark List Accent 2" w:semiHidden="0" w:uiPriority="70" w:unhideWhenUsed="0"/>
-    <w:lsdException w:name="Colorful Shading Accent 2" w:semiHidden="0" w:uiPriority="71" w:unhideWhenUsed="0"/>
-    <w:lsdException w:name="Colorful List Accent 2" w:semiHidden="0" w:uiPriority="72" w:unhideWhenUsed="0"/>
-    <w:lsdException w:name="Colorful Grid Accent 2" w:semiHidden="0" w:uiPriority="73" w:unhideWhenUsed="0"/>
-    <w:lsdException w:name="Light Shading Accent 3" w:semiHidden="0" w:uiPriority="60" w:unhideWhenUsed="0"/>
-    <w:lsdException w:name="Light List Accent 3" w:semiHidden="0" w:uiPriority="61" w:unhideWhenUsed="0"/>
-    <w:lsdException w:name="Light Grid Accent 3" w:semiHidden="0" w:uiPriority="62" w:unhideWhenUsed="0"/>
-    <w:lsdException w:name="Medium Shading 1 Accent 3" w:semiHidden="0" w:uiPriority="63" w:unhideWhenUsed="0"/>
-    <w:lsdException w:name="Medium Shading 2 Accent 3" w:semiHidden="0" w:uiPriority="64" w:unhideWhenUsed="0"/>
-    <w:lsdException w:name="Medium List 1 Accent 3" w:semiHidden="0" w:uiPriority="65" w:unhideWhenUsed="0"/>
-    <w:lsdException w:name="Medium List 2 Accent 3" w:semiHidden="0" w:uiPriority="66" w:unhideWhenUsed="0"/>
-    <w:lsdException w:name="Medium Grid 1 Accent 3" w:semiHidden="0" w:uiPriority="67" w:unhideWhenUsed="0"/>
-    <w:lsdException w:name="Medium Grid 2 Accent 3" w:semiHidden="0" w:uiPriority="68" w:unhideWhenUsed="0"/>
-    <w:lsdException w:name="Medium Grid 3 Accent 3" w:semiHidden="0" w:uiPriority="69" w:unhideWhenUsed="0"/>
-    <w:lsdException w:name="Dark List Accent 3" w:semiHidden="0" w:uiPriority="70" w:unhideWhenUsed="0"/>
-    <w:lsdException w:name="Colorful Shading Accent 3" w:semiHidden="0" w:uiPriority="71" w:unhideWhenUsed="0"/>
-    <w:lsdException w:name="Colorful List Accent 3" w:semiHidden="0" w:uiPriority="72" w:unhideWhenUsed="0"/>
-    <w:lsdException w:name="Colorful Grid Accent 3" w:semiHidden="0" w:uiPriority="73" w:unhideWhenUsed="0"/>
-    <w:lsdException w:name="Light Shading Accent 4" w:semiHidden="0" w:uiPriority="60" w:unhideWhenUsed="0"/>
-    <w:lsdException w:name="Light List Accent 4" w:semiHidden="0" w:uiPriority="61" w:unhideWhenUsed="0"/>
-    <w:lsdException w:name="Light Grid Accent 4" w:semiHidden="0" w:uiPriority="62" w:unhideWhenUsed="0"/>
-    <w:lsdException w:name="Medium Shading 1 Accent 4" w:semiHidden="0" w:uiPriority="63" w:unhideWhenUsed="0"/>
-    <w:lsdException w:name="Medium Shading 2 Accent 4" w:semiHidden="0" w:uiPriority="64" w:unhideWhenUsed="0"/>
-    <w:lsdException w:name="Medium List 1 Accent 4" w:semiHidden="0" w:uiPriority="65" w:unhideWhenUsed="0"/>
-    <w:lsdException w:name="Medium List 2 Accent 4" w:semiHidden="0" w:uiPriority="66" w:unhideWhenUsed="0"/>
-    <w:lsdException w:name="Medium Grid 1 Accent 4" w:semiHidden="0" w:uiPriority="67" w:unhideWhenUsed="0"/>
-    <w:lsdException w:name="Medium Grid 2 Accent 4" w:semiHidden="0" w:uiPriority="68" w:unhideWhenUsed="0"/>
-    <w:lsdException w:name="Medium Grid 3 Accent 4" w:semiHidden="0" w:uiPriority="69" w:unhideWhenUsed="0"/>
-    <w:lsdException w:name="Dark List Accent 4" w:semiHidden="0" w:uiPriority="70" w:unhideWhenUsed="0"/>
-    <w:lsdException w:name="Colorful Shading Accent 4" w:semiHidden="0" w:uiPriority="71" w:unhideWhenUsed="0"/>
-    <w:lsdException w:name="Colorful List Accent 4" w:semiHidden="0" w:uiPriority="72" w:unhideWhenUsed="0"/>
-    <w:lsdException w:name="Colorful Grid Accent 4" w:semiHidden="0" w:uiPriority="73" w:unhideWhenUsed="0"/>
-    <w:lsdException w:name="Light Shading Accent 5" w:semiHidden="0" w:uiPriority="60" w:unhideWhenUsed="0"/>
-    <w:lsdException w:name="Light List Accent 5" w:semiHidden="0" w:uiPriority="61" w:unhideWhenUsed="0"/>
-    <w:lsdException w:name="Light Grid Accent 5" w:semiHidden="0" w:uiPriority="62" w:unhideWhenUsed="0"/>
-    <w:lsdException w:name="Medium Shading 1 Accent 5" w:semiHidden="0" w:uiPriority="63" w:unhideWhenUsed="0"/>
-    <w:lsdException w:name="Medium Shading 2 Accent 5" w:semiHidden="0" w:uiPriority="64" w:unhideWhenUsed="0"/>
-    <w:lsdException w:name="Medium List 1 Accent 5" w:semiHidden="0" w:uiPriority="65" w:unhideWhenUsed="0"/>
-    <w:lsdException w:name="Medium List 2 Accent 5" w:semiHidden="0" w:uiPriority="66" w:unhideWhenUsed="0"/>
-    <w:lsdException w:name="Medium Grid 1 Accent 5" w:semiHidden="0" w:uiPriority="67" w:unhideWhenUsed="0"/>
-    <w:lsdException w:name="Medium Grid 2 Accent 5" w:semiHidden="0" w:uiPriority="68" w:unhideWhenUsed="0"/>
-    <w:lsdException w:name="Medium Grid 3 Accent 5" w:semiHidden="0" w:uiPriority="69" w:unhideWhenUsed="0"/>
-    <w:lsdException w:name="Dark List Accent 5" w:semiHidden="0" w:uiPriority="70" w:unhideWhenUsed="0"/>
-    <w:lsdException w:name="Colorful Shading Accent 5" w:semiHidden="0" w:uiPriority="71" w:unhideWhenUsed="0"/>
-    <w:lsdException w:name="Colorful List Accent 5" w:semiHidden="0" w:uiPriority="72" w:unhideWhenUsed="0"/>
-    <w:lsdException w:name="Colorful Grid Accent 5" w:semiHidden="0" w:uiPriority="73" w:unhideWhenUsed="0"/>
-    <w:lsdException w:name="Light Shading Accent 6" w:semiHidden="0" w:uiPriority="60" w:unhideWhenUsed="0"/>
-    <w:lsdException w:name="Light List Accent 6" w:semiHidden="0" w:uiPriority="61" w:unhideWhenUsed="0"/>
-    <w:lsdException w:name="Light Grid Accent 6" w:semiHidden="0" w:uiPriority="62" w:unhideWhenUsed="0"/>
-    <w:lsdException w:name="Medium Shading 1 Accent 6" w:semiHidden="0" w:uiPriority="63" w:unhideWhenUsed="0"/>
-    <w:lsdException w:name="Medium Shading 2 Accent 6" w:semiHidden="0" w:uiPriority="64" w:unhideWhenUsed="0"/>
-    <w:lsdException w:name="Medium List 1 Accent 6" w:semiHidden="0" w:uiPriority="65" w:unhideWhenUsed="0"/>
-    <w:lsdException w:name="Medium List 2 Accent 6" w:semiHidden="0" w:uiPriority="66" w:unhideWhenUsed="0"/>
-    <w:lsdException w:name="Medium Grid 1 Accent 6" w:semiHidden="0" w:uiPriority="67" w:unhideWhenUsed="0"/>
-    <w:lsdException w:name="Medium Grid 2 Accent 6" w:semiHidden="0" w:uiPriority="68" w:unhideWhenUsed="0"/>
-    <w:lsdException w:name="Medium Grid 3 Accent 6" w:semiHidden="0" w:uiPriority="69" w:unhideWhenUsed="0"/>
-    <w:lsdException w:name="Dark List Accent 6" w:semiHidden="0" w:uiPriority="70" w:unhideWhenUsed="0"/>
-    <w:lsdException w:name="Colorful Shading Accent 6" w:semiHidden="0" w:uiPriority="71" w:unhideWhenUsed="0"/>
-    <w:lsdException w:name="Colorful List Accent 6" w:semiHidden="0" w:uiPriority="72" w:unhideWhenUsed="0"/>
-    <w:lsdException w:name="Colorful Grid Accent 6" w:semiHidden="0" w:uiPriority="73" w:unhideWhenUsed="0"/>
-    <w:lsdException w:name="Subtle Emphasis" w:semiHidden="0" w:uiPriority="19" w:unhideWhenUsed="0" w:qFormat="1"/>
-    <w:lsdException w:name="Intense Emphasis" w:semiHidden="0" w:uiPriority="21" w:unhideWhenUsed="0" w:qFormat="1"/>
-    <w:lsdException w:name="Subtle Reference" w:semiHidden="0" w:uiPriority="31" w:unhideWhenUsed="0" w:qFormat="1"/>
-    <w:lsdException w:name="Intense Reference" w:semiHidden="0" w:uiPriority="32" w:unhideWhenUsed="0" w:qFormat="1"/>
-    <w:lsdException w:name="Book Title" w:semiHidden="0" w:uiPriority="33" w:unhideWhenUsed="0" w:qFormat="1"/>
-    <w:lsdException w:name="Bibliography" w:uiPriority="37"/>
-    <w:lsdException w:name="TOC Heading" w:uiPriority="39" w:qFormat="1"/>
+  <w:latentStyles w:defLockedState="0" w:defUIPriority="99" w:defSemiHidden="0" w:defUnhideWhenUsed="0" w:defQFormat="0" w:count="376">
+    <w:lsdException w:name="Normal" w:uiPriority="0" w:qFormat="1"/>
+    <w:lsdException w:name="heading 1" w:uiPriority="9" w:qFormat="1"/>
+    <w:lsdException w:name="heading 2" w:semiHidden="1" w:uiPriority="9" w:unhideWhenUsed="1" w:qFormat="1"/>
+    <w:lsdException w:name="heading 3" w:semiHidden="1" w:uiPriority="9" w:unhideWhenUsed="1" w:qFormat="1"/>
+    <w:lsdException w:name="heading 4" w:semiHidden="1" w:uiPriority="9" w:unhideWhenUsed="1" w:qFormat="1"/>
+    <w:lsdException w:name="heading 5" w:semiHidden="1" w:uiPriority="9" w:unhideWhenUsed="1" w:qFormat="1"/>
+    <w:lsdException w:name="heading 6" w:semiHidden="1" w:uiPriority="9" w:unhideWhenUsed="1" w:qFormat="1"/>
+    <w:lsdException w:name="heading 7" w:semiHidden="1" w:uiPriority="9" w:unhideWhenUsed="1" w:qFormat="1"/>
+    <w:lsdException w:name="heading 8" w:semiHidden="1" w:uiPriority="9" w:unhideWhenUsed="1" w:qFormat="1"/>
+    <w:lsdException w:name="heading 9" w:semiHidden="1" w:uiPriority="9" w:unhideWhenUsed="1" w:qFormat="1"/>
+    <w:lsdException w:name="index 1" w:semiHidden="1" w:unhideWhenUsed="1"/>
+    <w:lsdException w:name="index 2" w:semiHidden="1" w:unhideWhenUsed="1"/>
+    <w:lsdException w:name="index 3" w:semiHidden="1" w:unhideWhenUsed="1"/>
+    <w:lsdException w:name="index 4" w:semiHidden="1" w:unhideWhenUsed="1"/>
+    <w:lsdException w:name="index 5" w:semiHidden="1" w:unhideWhenUsed="1"/>
+    <w:lsdException w:name="index 6" w:semiHidden="1" w:unhideWhenUsed="1"/>
+    <w:lsdException w:name="index 7" w:semiHidden="1" w:unhideWhenUsed="1"/>
+    <w:lsdException w:name="index 8" w:semiHidden="1" w:unhideWhenUsed="1"/>
+    <w:lsdException w:name="index 9" w:semiHidden="1" w:unhideWhenUsed="1"/>
+    <w:lsdException w:name="toc 1" w:semiHidden="1" w:uiPriority="39" w:unhideWhenUsed="1"/>
+    <w:lsdException w:name="toc 2" w:semiHidden="1" w:uiPriority="39" w:unhideWhenUsed="1"/>
+    <w:lsdException w:name="toc 3" w:semiHidden="1" w:uiPriority="39" w:unhideWhenUsed="1"/>
+    <w:lsdException w:name="toc 4" w:semiHidden="1" w:uiPriority="39" w:unhideWhenUsed="1"/>
+    <w:lsdException w:name="toc 5" w:semiHidden="1" w:uiPriority="39" w:unhideWhenUsed="1"/>
+    <w:lsdException w:name="toc 6" w:semiHidden="1" w:uiPriority="39" w:unhideWhenUsed="1"/>
+    <w:lsdException w:name="toc 7" w:semiHidden="1" w:uiPriority="39" w:unhideWhenUsed="1"/>
+    <w:lsdException w:name="toc 8" w:semiHidden="1" w:uiPriority="39" w:unhideWhenUsed="1"/>
+    <w:lsdException w:name="toc 9" w:semiHidden="1" w:uiPriority="39" w:unhideWhenUsed="1"/>
+    <w:lsdException w:name="Normal Indent" w:semiHidden="1" w:unhideWhenUsed="1"/>
+    <w:lsdException w:name="footnote text" w:semiHidden="1" w:unhideWhenUsed="1"/>
+    <w:lsdException w:name="annotation text" w:semiHidden="1" w:unhideWhenUsed="1"/>
+    <w:lsdException w:name="header" w:semiHidden="1" w:unhideWhenUsed="1"/>
+    <w:lsdException w:name="footer" w:semiHidden="1" w:unhideWhenUsed="1"/>
+    <w:lsdException w:name="index heading" w:semiHidden="1" w:unhideWhenUsed="1"/>
+    <w:lsdException w:name="caption" w:semiHidden="1" w:uiPriority="35" w:unhideWhenUsed="1" w:qFormat="1"/>
+    <w:lsdException w:name="table of figures" w:semiHidden="1" w:unhideWhenUsed="1"/>
+    <w:lsdException w:name="envelope address" w:semiHidden="1" w:unhideWhenUsed="1"/>
+    <w:lsdException w:name="envelope return" w:semiHidden="1" w:unhideWhenUsed="1"/>
+    <w:lsdException w:name="footnote reference" w:semiHidden="1" w:unhideWhenUsed="1"/>
+    <w:lsdException w:name="annotation reference" w:semiHidden="1" w:unhideWhenUsed="1"/>
+    <w:lsdException w:name="line number" w:semiHidden="1" w:unhideWhenUsed="1"/>
+    <w:lsdException w:name="page number" w:semiHidden="1" w:unhideWhenUsed="1"/>
+    <w:lsdException w:name="endnote reference" w:semiHidden="1" w:unhideWhenUsed="1"/>
+    <w:lsdException w:name="endnote text" w:semiHidden="1" w:unhideWhenUsed="1"/>
+    <w:lsdException w:name="table of authorities" w:semiHidden="1" w:unhideWhenUsed="1"/>
+    <w:lsdException w:name="macro" w:semiHidden="1" w:unhideWhenUsed="1"/>
+    <w:lsdException w:name="toa heading" w:semiHidden="1" w:unhideWhenUsed="1"/>
+    <w:lsdException w:name="List" w:semiHidden="1" w:unhideWhenUsed="1"/>
+    <w:lsdException w:name="List Bullet" w:semiHidden="1" w:unhideWhenUsed="1"/>
+    <w:lsdException w:name="List Number" w:semiHidden="1" w:unhideWhenUsed="1"/>
+    <w:lsdException w:name="List 2" w:semiHidden="1" w:unhideWhenUsed="1"/>
+    <w:lsdException w:name="List 3" w:semiHidden="1" w:unhideWhenUsed="1"/>
+    <w:lsdException w:name="List 4" w:semiHidden="1" w:unhideWhenUsed="1"/>
+    <w:lsdException w:name="List 5" w:semiHidden="1" w:unhideWhenUsed="1"/>
+    <w:lsdException w:name="List Bullet 2" w:semiHidden="1" w:unhideWhenUsed="1"/>
+    <w:lsdException w:name="List Bullet 3" w:semiHidden="1" w:unhideWhenUsed="1"/>
+    <w:lsdException w:name="List Bullet 4" w:semiHidden="1" w:unhideWhenUsed="1"/>
+    <w:lsdException w:name="List Bullet 5" w:semiHidden="1" w:unhideWhenUsed="1"/>
+    <w:lsdException w:name="List Number 2" w:semiHidden="1" w:unhideWhenUsed="1"/>
+    <w:lsdException w:name="List Number 3" w:semiHidden="1" w:unhideWhenUsed="1"/>
+    <w:lsdException w:name="List Number 4" w:semiHidden="1" w:unhideWhenUsed="1"/>
+    <w:lsdException w:name="List Number 5" w:semiHidden="1" w:unhideWhenUsed="1"/>
+    <w:lsdException w:name="Title" w:uiPriority="10" w:qFormat="1"/>
+    <w:lsdException w:name="Closing" w:semiHidden="1" w:unhideWhenUsed="1"/>
+    <w:lsdException w:name="Signature" w:semiHidden="1" w:unhideWhenUsed="1"/>
+    <w:lsdException w:name="Default Paragraph Font" w:semiHidden="1" w:uiPriority="1" w:unhideWhenUsed="1"/>
+    <w:lsdException w:name="Body Text" w:semiHidden="1" w:unhideWhenUsed="1"/>
+    <w:lsdException w:name="Body Text Indent" w:semiHidden="1" w:unhideWhenUsed="1"/>
+    <w:lsdException w:name="List Continue" w:semiHidden="1" w:unhideWhenUsed="1"/>
+    <w:lsdException w:name="List Continue 2" w:semiHidden="1" w:unhideWhenUsed="1"/>
+    <w:lsdException w:name="List Continue 3" w:semiHidden="1" w:unhideWhenUsed="1"/>
+    <w:lsdException w:name="List Continue 4" w:semiHidden="1" w:unhideWhenUsed="1"/>
+    <w:lsdException w:name="List Continue 5" w:semiHidden="1" w:unhideWhenUsed="1"/>
+    <w:lsdException w:name="Message Header" w:semiHidden="1" w:unhideWhenUsed="1"/>
+    <w:lsdException w:name="Subtitle" w:uiPriority="11" w:qFormat="1"/>
+    <w:lsdException w:name="Salutation" w:semiHidden="1" w:unhideWhenUsed="1"/>
+    <w:lsdException w:name="Date" w:semiHidden="1" w:unhideWhenUsed="1"/>
+    <w:lsdException w:name="Body Text First Indent" w:semiHidden="1" w:unhideWhenUsed="1"/>
+    <w:lsdException w:name="Body Text First Indent 2" w:semiHidden="1" w:unhideWhenUsed="1"/>
+    <w:lsdException w:name="Note Heading" w:semiHidden="1" w:unhideWhenUsed="1"/>
+    <w:lsdException w:name="Body Text 2" w:semiHidden="1" w:unhideWhenUsed="1"/>
+    <w:lsdException w:name="Body Text 3" w:semiHidden="1" w:unhideWhenUsed="1"/>
+    <w:lsdException w:name="Body Text Indent 2" w:semiHidden="1" w:unhideWhenUsed="1"/>
+    <w:lsdException w:name="Body Text Indent 3" w:semiHidden="1" w:unhideWhenUsed="1"/>
+    <w:lsdException w:name="Block Text" w:semiHidden="1" w:unhideWhenUsed="1"/>
+    <w:lsdException w:name="Hyperlink" w:semiHidden="1" w:unhideWhenUsed="1"/>
+    <w:lsdException w:name="FollowedHyperlink" w:semiHidden="1" w:unhideWhenUsed="1"/>
+    <w:lsdException w:name="Strong" w:uiPriority="22" w:qFormat="1"/>
+    <w:lsdException w:name="Emphasis" w:uiPriority="20" w:qFormat="1"/>
+    <w:lsdException w:name="Document Map" w:semiHidden="1" w:unhideWhenUsed="1"/>
+    <w:lsdException w:name="Plain Text" w:semiHidden="1" w:unhideWhenUsed="1"/>
+    <w:lsdException w:name="E-mail Signature" w:semiHidden="1" w:unhideWhenUsed="1"/>
+    <w:lsdException w:name="HTML Top of Form" w:semiHidden="1" w:unhideWhenUsed="1"/>
+    <w:lsdException w:name="HTML Bottom of Form" w:semiHidden="1" w:unhideWhenUsed="1"/>
+    <w:lsdException w:name="Normal (Web)" w:semiHidden="1" w:unhideWhenUsed="1"/>
+    <w:lsdException w:name="HTML Acronym" w:semiHidden="1" w:unhideWhenUsed="1"/>
+    <w:lsdException w:name="HTML Address" w:semiHidden="1" w:unhideWhenUsed="1"/>
+    <w:lsdException w:name="HTML Cite" w:semiHidden="1" w:unhideWhenUsed="1"/>
+    <w:lsdException w:name="HTML Code" w:semiHidden="1" w:unhideWhenUsed="1"/>
+    <w:lsdException w:name="HTML Definition" w:semiHidden="1" w:unhideWhenUsed="1"/>
+    <w:lsdException w:name="HTML Keyboard" w:semiHidden="1" w:unhideWhenUsed="1"/>
+    <w:lsdException w:name="HTML Preformatted" w:semiHidden="1" w:unhideWhenUsed="1"/>
+    <w:lsdException w:name="HTML Sample" w:semiHidden="1" w:unhideWhenUsed="1"/>
+    <w:lsdException w:name="HTML Typewriter" w:semiHidden="1" w:unhideWhenUsed="1"/>
+    <w:lsdException w:name="HTML Variable" w:semiHidden="1" w:unhideWhenUsed="1"/>
+    <w:lsdException w:name="Normal Table" w:semiHidden="1" w:unhideWhenUsed="1"/>
+    <w:lsdException w:name="annotation subject" w:semiHidden="1" w:unhideWhenUsed="1"/>
+    <w:lsdException w:name="No List" w:semiHidden="1" w:unhideWhenUsed="1"/>
+    <w:lsdException w:name="Outline List 1" w:semiHidden="1" w:unhideWhenUsed="1"/>
+    <w:lsdException w:name="Outline List 2" w:semiHidden="1" w:unhideWhenUsed="1"/>
+    <w:lsdException w:name="Outline List 3" w:semiHidden="1" w:unhideWhenUsed="1"/>
+    <w:lsdException w:name="Table Simple 1" w:semiHidden="1" w:unhideWhenUsed="1"/>
+    <w:lsdException w:name="Table Simple 2" w:semiHidden="1" w:unhideWhenUsed="1"/>
+    <w:lsdException w:name="Table Simple 3" w:semiHidden="1" w:unhideWhenUsed="1"/>
+    <w:lsdException w:name="Table Classic 1" w:semiHidden="1" w:unhideWhenUsed="1"/>
+    <w:lsdException w:name="Table Classic 2" w:semiHidden="1" w:unhideWhenUsed="1"/>
+    <w:lsdException w:name="Table Classic 3" w:semiHidden="1" w:unhideWhenUsed="1"/>
+    <w:lsdException w:name="Table Classic 4" w:semiHidden="1" w:unhideWhenUsed="1"/>
+    <w:lsdException w:name="Table Colorful 1" w:semiHidden="1" w:unhideWhenUsed="1"/>
+    <w:lsdException w:name="Table Colorful 2" w:semiHidden="1" w:unhideWhenUsed="1"/>
+    <w:lsdException w:name="Table Colorful 3" w:semiHidden="1" w:unhideWhenUsed="1"/>
+    <w:lsdException w:name="Table Columns 1" w:semiHidden="1" w:unhideWhenUsed="1"/>
+    <w:lsdException w:name="Table Columns 2" w:semiHidden="1" w:unhideWhenUsed="1"/>
+    <w:lsdException w:name="Table Columns 3" w:semiHidden="1" w:unhideWhenUsed="1"/>
+    <w:lsdException w:name="Table Columns 4" w:semiHidden="1" w:unhideWhenUsed="1"/>
+    <w:lsdException w:name="Table Columns 5" w:semiHidden="1" w:unhideWhenUsed="1"/>
+    <w:lsdException w:name="Table Grid 1" w:semiHidden="1" w:unhideWhenUsed="1"/>
+    <w:lsdException w:name="Table Grid 2" w:semiHidden="1" w:unhideWhenUsed="1"/>
+    <w:lsdException w:name="Table Grid 3" w:semiHidden="1" w:unhideWhenUsed="1"/>
+    <w:lsdException w:name="Table Grid 4" w:semiHidden="1" w:unhideWhenUsed="1"/>
+    <w:lsdException w:name="Table Grid 5" w:semiHidden="1" w:unhideWhenUsed="1"/>
+    <w:lsdException w:name="Table Grid 6" w:semiHidden="1" w:unhideWhenUsed="1"/>
+    <w:lsdException w:name="Table Grid 7" w:semiHidden="1" w:unhideWhenUsed="1"/>
+    <w:lsdException w:name="Table Grid 8" w:semiHidden="1" w:unhideWhenUsed="1"/>
+    <w:lsdException w:name="Table List 1" w:semiHidden="1" w:unhideWhenUsed="1"/>
+    <w:lsdException w:name="Table List 2" w:semiHidden="1" w:unhideWhenUsed="1"/>
+    <w:lsdException w:name="Table List 3" w:semiHidden="1" w:unhideWhenUsed="1"/>
+    <w:lsdException w:name="Table List 4" w:semiHidden="1" w:unhideWhenUsed="1"/>
+    <w:lsdException w:name="Table List 5" w:semiHidden="1" w:unhideWhenUsed="1"/>
+    <w:lsdException w:name="Table List 6" w:semiHidden="1" w:unhideWhenUsed="1"/>
+    <w:lsdException w:name="Table List 7" w:semiHidden="1" w:unhideWhenUsed="1"/>
+    <w:lsdException w:name="Table List 8" w:semiHidden="1" w:unhideWhenUsed="1"/>
+    <w:lsdException w:name="Table 3D effects 1" w:semiHidden="1" w:unhideWhenUsed="1"/>
+    <w:lsdException w:name="Table 3D effects 2" w:semiHidden="1" w:unhideWhenUsed="1"/>
+    <w:lsdException w:name="Table 3D effects 3" w:semiHidden="1" w:unhideWhenUsed="1"/>
+    <w:lsdException w:name="Table Contemporary" w:semiHidden="1" w:unhideWhenUsed="1"/>
+    <w:lsdException w:name="Table Elegant" w:semiHidden="1" w:unhideWhenUsed="1"/>
+    <w:lsdException w:name="Table Professional" w:semiHidden="1" w:unhideWhenUsed="1"/>
+    <w:lsdException w:name="Table Subtle 1" w:semiHidden="1" w:unhideWhenUsed="1"/>
+    <w:lsdException w:name="Table Subtle 2" w:semiHidden="1" w:unhideWhenUsed="1"/>
+    <w:lsdException w:name="Table Web 1" w:semiHidden="1" w:unhideWhenUsed="1"/>
+    <w:lsdException w:name="Table Web 2" w:semiHidden="1" w:unhideWhenUsed="1"/>
+    <w:lsdException w:name="Table Web 3" w:semiHidden="1" w:unhideWhenUsed="1"/>
+    <w:lsdException w:name="Balloon Text" w:semiHidden="1" w:unhideWhenUsed="1"/>
+    <w:lsdException w:name="Table Grid" w:semiHidden="1" w:uiPriority="39" w:unhideWhenUsed="1"/>
+    <w:lsdException w:name="Table Theme" w:semiHidden="1" w:unhideWhenUsed="1"/>
+    <w:lsdException w:name="Placeholder Text" w:semiHidden="1"/>
+    <w:lsdException w:name="No Spacing" w:uiPriority="1" w:qFormat="1"/>
+    <w:lsdException w:name="Light Shading" w:uiPriority="60"/>
+    <w:lsdException w:name="Light List" w:uiPriority="61"/>
+    <w:lsdException w:name="Light Grid" w:uiPriority="62"/>
+    <w:lsdException w:name="Medium Shading 1" w:uiPriority="63"/>
+    <w:lsdException w:name="Medium Shading 2" w:uiPriority="64"/>
+    <w:lsdException w:name="Medium List 1" w:uiPriority="65"/>
+    <w:lsdException w:name="Medium List 2" w:uiPriority="66"/>
+    <w:lsdException w:name="Medium Grid 1" w:uiPriority="67"/>
+    <w:lsdException w:name="Medium Grid 2" w:uiPriority="68"/>
+    <w:lsdException w:name="Medium Grid 3" w:uiPriority="69"/>
+    <w:lsdException w:name="Dark List" w:uiPriority="70"/>
+    <w:lsdException w:name="Colorful Shading" w:uiPriority="71"/>
+    <w:lsdException w:name="Colorful List" w:uiPriority="72"/>
+    <w:lsdException w:name="Colorful Grid" w:uiPriority="73"/>
+    <w:lsdException w:name="Light Shading Accent 1" w:uiPriority="60"/>
+    <w:lsdException w:name="Light List Accent 1" w:uiPriority="61"/>
+    <w:lsdException w:name="Light Grid Accent 1" w:uiPriority="62"/>
+    <w:lsdException w:name="Medium Shading 1 Accent 1" w:uiPriority="63"/>
+    <w:lsdException w:name="Medium Shading 2 Accent 1" w:uiPriority="64"/>
+    <w:lsdException w:name="Medium List 1 Accent 1" w:uiPriority="65"/>
+    <w:lsdException w:name="Revision" w:semiHidden="1"/>
+    <w:lsdException w:name="List Paragraph" w:uiPriority="34" w:qFormat="1"/>
+    <w:lsdException w:name="Quote" w:uiPriority="29" w:qFormat="1"/>
+    <w:lsdException w:name="Intense Quote" w:uiPriority="30" w:qFormat="1"/>
+    <w:lsdException w:name="Medium List 2 Accent 1" w:uiPriority="66"/>
+    <w:lsdException w:name="Medium Grid 1 Accent 1" w:uiPriority="67"/>
+    <w:lsdException w:name="Medium Grid 2 Accent 1" w:uiPriority="68"/>
+    <w:lsdException w:name="Medium Grid 3 Accent 1" w:uiPriority="69"/>
+    <w:lsdException w:name="Dark List Accent 1" w:uiPriority="70"/>
+    <w:lsdException w:name="Colorful Shading Accent 1" w:uiPriority="71"/>
+    <w:lsdException w:name="Colorful List Accent 1" w:uiPriority="72"/>
+    <w:lsdException w:name="Colorful Grid Accent 1" w:uiPriority="73"/>
+    <w:lsdException w:name="Light Shading Accent 2" w:uiPriority="60"/>
+    <w:lsdException w:name="Light List Accent 2" w:uiPriority="61"/>
+    <w:lsdException w:name="Light Grid Accent 2" w:uiPriority="62"/>
+    <w:lsdException w:name="Medium Shading 1 Accent 2" w:uiPriority="63"/>
+    <w:lsdException w:name="Medium Shading 2 Accent 2" w:uiPriority="64"/>
+    <w:lsdException w:name="Medium List 1 Accent 2" w:uiPriority="65"/>
+    <w:lsdException w:name="Medium List 2 Accent 2" w:uiPriority="66"/>
+    <w:lsdException w:name="Medium Grid 1 Accent 2" w:uiPriority="67"/>
+    <w:lsdException w:name="Medium Grid 2 Accent 2" w:uiPriority="68"/>
+    <w:lsdException w:name="Medium Grid 3 Accent 2" w:uiPriority="69"/>
+    <w:lsdException w:name="Dark List Accent 2" w:uiPriority="70"/>
+    <w:lsdException w:name="Colorful Shading Accent 2" w:uiPriority="71"/>
+    <w:lsdException w:name="Colorful List Accent 2" w:uiPriority="72"/>
+    <w:lsdException w:name="Colorful Grid Accent 2" w:uiPriority="73"/>
+    <w:lsdException w:name="Light Shading Accent 3" w:uiPriority="60"/>
+    <w:lsdException w:name="Light List Accent 3" w:uiPriority="61"/>
+    <w:lsdException w:name="Light Grid Accent 3" w:uiPriority="62"/>
+    <w:lsdException w:name="Medium Shading 1 Accent 3" w:uiPriority="63"/>
+    <w:lsdException w:name="Medium Shading 2 Accent 3" w:uiPriority="64"/>
+    <w:lsdException w:name="Medium List 1 Accent 3" w:uiPriority="65"/>
+    <w:lsdException w:name="Medium List 2 Accent 3" w:uiPriority="66"/>
+    <w:lsdException w:name="Medium Grid 1 Accent 3" w:uiPriority="67"/>
+    <w:lsdException w:name="Medium Grid 2 Accent 3" w:uiPriority="68"/>
+    <w:lsdException w:name="Medium Grid 3 Accent 3" w:uiPriority="69"/>
+    <w:lsdException w:name="Dark List Accent 3" w:uiPriority="70"/>
+    <w:lsdException w:name="Colorful Shading Accent 3" w:uiPriority="71"/>
+    <w:lsdException w:name="Colorful List Accent 3" w:uiPriority="72"/>
+    <w:lsdException w:name="Colorful Grid Accent 3" w:uiPriority="73"/>
+    <w:lsdException w:name="Light Shading Accent 4" w:uiPriority="60"/>
+    <w:lsdException w:name="Light List Accent 4" w:uiPriority="61"/>
+    <w:lsdException w:name="Light Grid Accent 4" w:uiPriority="62"/>
+    <w:lsdException w:name="Medium Shading 1 Accent 4" w:uiPriority="63"/>
+    <w:lsdException w:name="Medium Shading 2 Accent 4" w:uiPriority="64"/>
+    <w:lsdException w:name="Medium List 1 Accent 4" w:uiPriority="65"/>
+    <w:lsdException w:name="Medium List 2 Accent 4" w:uiPriority="66"/>
+    <w:lsdException w:name="Medium Grid 1 Accent 4" w:uiPriority="67"/>
+    <w:lsdException w:name="Medium Grid 2 Accent 4" w:uiPriority="68"/>
+    <w:lsdException w:name="Medium Grid 3 Accent 4" w:uiPriority="69"/>
+    <w:lsdException w:name="Dark List Accent 4" w:uiPriority="70"/>
+    <w:lsdException w:name="Colorful Shading Accent 4" w:uiPriority="71"/>
+    <w:lsdException w:name="Colorful List Accent 4" w:uiPriority="72"/>
+    <w:lsdException w:name="Colorful Grid Accent 4" w:uiPriority="73"/>
+    <w:lsdException w:name="Light Shading Accent 5" w:uiPriority="60"/>
+    <w:lsdException w:name="Light List Accent 5" w:uiPriority="61"/>
+    <w:lsdException w:name="Light Grid Accent 5" w:uiPriority="62"/>
+    <w:lsdException w:name="Medium Shading 1 Accent 5" w:uiPriority="63"/>
+    <w:lsdException w:name="Medium Shading 2 Accent 5" w:uiPriority="64"/>
+    <w:lsdException w:name="Medium List 1 Accent 5" w:uiPriority="65"/>
+    <w:lsdException w:name="Medium List 2 Accent 5" w:uiPriority="66"/>
+    <w:lsdException w:name="Medium Grid 1 Accent 5" w:uiPriority="67"/>
+    <w:lsdException w:name="Medium Grid 2 Accent 5" w:uiPriority="68"/>
+    <w:lsdException w:name="Medium Grid 3 Accent 5" w:uiPriority="69"/>
+    <w:lsdException w:name="Dark List Accent 5" w:uiPriority="70"/>
+    <w:lsdException w:name="Colorful Shading Accent 5" w:uiPriority="71"/>
+    <w:lsdException w:name="Colorful List Accent 5" w:uiPriority="72"/>
+    <w:lsdException w:name="Colorful Grid Accent 5" w:uiPriority="73"/>
+    <w:lsdException w:name="Light Shading Accent 6" w:uiPriority="60"/>
+    <w:lsdException w:name="Light List Accent 6" w:uiPriority="61"/>
+    <w:lsdException w:name="Light Grid Accent 6" w:uiPriority="62"/>
+    <w:lsdException w:name="Medium Shading 1 Accent 6" w:uiPriority="63"/>
+    <w:lsdException w:name="Medium Shading 2 Accent 6" w:uiPriority="64"/>
+    <w:lsdException w:name="Medium List 1 Accent 6" w:uiPriority="65"/>
+    <w:lsdException w:name="Medium List 2 Accent 6" w:uiPriority="66"/>
+    <w:lsdException w:name="Medium Grid 1 Accent 6" w:uiPriority="67"/>
+    <w:lsdException w:name="Medium Grid 2 Accent 6" w:uiPriority="68"/>
+    <w:lsdException w:name="Medium Grid 3 Accent 6" w:uiPriority="69"/>
+    <w:lsdException w:name="Dark List Accent 6" w:uiPriority="70"/>
+    <w:lsdException w:name="Colorful Shading Accent 6" w:uiPriority="71"/>
+    <w:lsdException w:name="Colorful List Accent 6" w:uiPriority="72"/>
+    <w:lsdException w:name="Colorful Grid Accent 6" w:uiPriority="73"/>
+    <w:lsdException w:name="Subtle Emphasis" w:uiPriority="19" w:qFormat="1"/>
+    <w:lsdException w:name="Intense Emphasis" w:uiPriority="21" w:qFormat="1"/>
+    <w:lsdException w:name="Subtle Reference" w:uiPriority="31" w:qFormat="1"/>
+    <w:lsdException w:name="Intense Reference" w:uiPriority="32" w:qFormat="1"/>
+    <w:lsdException w:name="Book Title" w:uiPriority="33" w:qFormat="1"/>
+    <w:lsdException w:name="Bibliography" w:semiHidden="1" w:uiPriority="37" w:unhideWhenUsed="1"/>
+    <w:lsdException w:name="TOC Heading" w:semiHidden="1" w:uiPriority="39" w:unhideWhenUsed="1" w:qFormat="1"/>
+    <w:lsdException w:name="Plain Table 1" w:uiPriority="41"/>
+    <w:lsdException w:name="Plain Table 2" w:uiPriority="42"/>
+    <w:lsdException w:name="Plain Table 3" w:uiPriority="43"/>
+    <w:lsdException w:name="Plain Table 4" w:uiPriority="44"/>
+    <w:lsdException w:name="Plain Table 5" w:uiPriority="45"/>
+    <w:lsdException w:name="Grid Table Light" w:uiPriority="40"/>
+    <w:lsdException w:name="Grid Table 1 Light" w:uiPriority="46"/>
+    <w:lsdException w:name="Grid Table 2" w:uiPriority="47"/>
+    <w:lsdException w:name="Grid Table 3" w:uiPriority="48"/>
+    <w:lsdException w:name="Grid Table 4" w:uiPriority="49"/>
+    <w:lsdException w:name="Grid Table 5 Dark" w:uiPriority="50"/>
+    <w:lsdException w:name="Grid Table 6 Colorful" w:uiPriority="51"/>
+    <w:lsdException w:name="Grid Table 7 Colorful" w:uiPriority="52"/>
+    <w:lsdException w:name="Grid Table 1 Light Accent 1" w:uiPriority="46"/>
+    <w:lsdException w:name="Grid Table 2 Accent 1" w:uiPriority="47"/>
+    <w:lsdException w:name="Grid Table 3 Accent 1" w:uiPriority="48"/>
+    <w:lsdException w:name="Grid Table 4 Accent 1" w:uiPriority="49"/>
+    <w:lsdException w:name="Grid Table 5 Dark Accent 1" w:uiPriority="50"/>
+    <w:lsdException w:name="Grid Table 6 Colorful Accent 1" w:uiPriority="51"/>
+    <w:lsdException w:name="Grid Table 7 Colorful Accent 1" w:uiPriority="52"/>
+    <w:lsdException w:name="Grid Table 1 Light Accent 2" w:uiPriority="46"/>
+    <w:lsdException w:name="Grid Table 2 Accent 2" w:uiPriority="47"/>
+    <w:lsdException w:name="Grid Table 3 Accent 2" w:uiPriority="48"/>
+    <w:lsdException w:name="Grid Table 4 Accent 2" w:uiPriority="49"/>
+    <w:lsdException w:name="Grid Table 5 Dark Accent 2" w:uiPriority="50"/>
+    <w:lsdException w:name="Grid Table 6 Colorful Accent 2" w:uiPriority="51"/>
+    <w:lsdException w:name="Grid Table 7 Colorful Accent 2" w:uiPriority="52"/>
+    <w:lsdException w:name="Grid Table 1 Light Accent 3" w:uiPriority="46"/>
+    <w:lsdException w:name="Grid Table 2 Accent 3" w:uiPriority="47"/>
+    <w:lsdException w:name="Grid Table 3 Accent 3" w:uiPriority="48"/>
+    <w:lsdException w:name="Grid Table 4 Accent 3" w:uiPriority="49"/>
+    <w:lsdException w:name="Grid Table 5 Dark Accent 3" w:uiPriority="50"/>
+    <w:lsdException w:name="Grid Table 6 Colorful Accent 3" w:uiPriority="51"/>
+    <w:lsdException w:name="Grid Table 7 Colorful Accent 3" w:uiPriority="52"/>
+    <w:lsdException w:name="Grid Table 1 Light Accent 4" w:uiPriority="46"/>
+    <w:lsdException w:name="Grid Table 2 Accent 4" w:uiPriority="47"/>
+    <w:lsdException w:name="Grid Table 3 Accent 4" w:uiPriority="48"/>
+    <w:lsdException w:name="Grid Table 4 Accent 4" w:uiPriority="49"/>
+    <w:lsdException w:name="Grid Table 5 Dark Accent 4" w:uiPriority="50"/>
+    <w:lsdException w:name="Grid Table 6 Colorful Accent 4" w:uiPriority="51"/>
+    <w:lsdException w:name="Grid Table 7 Colorful Accent 4" w:uiPriority="52"/>
+    <w:lsdException w:name="Grid Table 1 Light Accent 5" w:uiPriority="46"/>
+    <w:lsdException w:name="Grid Table 2 Accent 5" w:uiPriority="47"/>
+    <w:lsdException w:name="Grid Table 3 Accent 5" w:uiPriority="48"/>
+    <w:lsdException w:name="Grid Table 4 Accent 5" w:uiPriority="49"/>
+    <w:lsdException w:name="Grid Table 5 Dark Accent 5" w:uiPriority="50"/>
+    <w:lsdException w:name="Grid Table 6 Colorful Accent 5" w:uiPriority="51"/>
+    <w:lsdException w:name="Grid Table 7 Colorful Accent 5" w:uiPriority="52"/>
+    <w:lsdException w:name="Grid Table 1 Light Accent 6" w:uiPriority="46"/>
+    <w:lsdException w:name="Grid Table 2 Accent 6" w:uiPriority="47"/>
+    <w:lsdException w:name="Grid Table 3 Accent 6" w:uiPriority="48"/>
+    <w:lsdException w:name="Grid Table 4 Accent 6" w:uiPriority="49"/>
+    <w:lsdException w:name="Grid Table 5 Dark Accent 6" w:uiPriority="50"/>
+    <w:lsdException w:name="Grid Table 6 Colorful Accent 6" w:uiPriority="51"/>
+    <w:lsdException w:name="Grid Table 7 Colorful Accent 6" w:uiPriority="52"/>
+    <w:lsdException w:name="List Table 1 Light" w:uiPriority="46"/>
+    <w:lsdException w:name="List Table 2" w:uiPriority="47"/>
+    <w:lsdException w:name="List Table 3" w:uiPriority="48"/>
+    <w:lsdException w:name="List Table 4" w:uiPriority="49"/>
+    <w:lsdException w:name="List Table 5 Dark" w:uiPriority="50"/>
+    <w:lsdException w:name="List Table 6 Colorful" w:uiPriority="51"/>
+    <w:lsdException w:name="List Table 7 Colorful" w:uiPriority="52"/>
+    <w:lsdException w:name="List Table 1 Light Accent 1" w:uiPriority="46"/>
+    <w:lsdException w:name="List Table 2 Accent 1" w:uiPriority="47"/>
+    <w:lsdException w:name="List Table 3 Accent 1" w:uiPriority="48"/>
+    <w:lsdException w:name="List Table 4 Accent 1" w:uiPriority="49"/>
+    <w:lsdException w:name="List Table 5 Dark Accent 1" w:uiPriority="50"/>
+    <w:lsdException w:name="List Table 6 Colorful Accent 1" w:uiPriority="51"/>
+    <w:lsdException w:name="List Table 7 Colorful Accent 1" w:uiPriority="52"/>
+    <w:lsdException w:name="List Table 1 Light Accent 2" w:uiPriority="46"/>
+    <w:lsdException w:name="List Table 2 Accent 2" w:uiPriority="47"/>
+    <w:lsdException w:name="List Table 3 Accent 2" w:uiPriority="48"/>
+    <w:lsdException w:name="List Table 4 Accent 2" w:uiPriority="49"/>
+    <w:lsdException w:name="List Table 5 Dark Accent 2" w:uiPriority="50"/>
+    <w:lsdException w:name="List Table 6 Colorful Accent 2" w:uiPriority="51"/>
+    <w:lsdException w:name="List Table 7 Colorful Accent 2" w:uiPriority="52"/>
+    <w:lsdException w:name="List Table 1 Light Accent 3" w:uiPriority="46"/>
+    <w:lsdException w:name="List Table 2 Accent 3" w:uiPriority="47"/>
+    <w:lsdException w:name="List Table 3 Accent 3" w:uiPriority="48"/>
+    <w:lsdException w:name="List Table 4 Accent 3" w:uiPriority="49"/>
+    <w:lsdException w:name="List Table 5 Dark Accent 3" w:uiPriority="50"/>
+    <w:lsdException w:name="List Table 6 Colorful Accent 3" w:uiPriority="51"/>
+    <w:lsdException w:name="List Table 7 Colorful Accent 3" w:uiPriority="52"/>
+    <w:lsdException w:name="List Table 1 Light Accent 4" w:uiPriority="46"/>
+    <w:lsdException w:name="List Table 2 Accent 4" w:uiPriority="47"/>
+    <w:lsdException w:name="List Table 3 Accent 4" w:uiPriority="48"/>
+    <w:lsdException w:name="List Table 4 Accent 4" w:uiPriority="49"/>
+    <w:lsdException w:name="List Table 5 Dark Accent 4" w:uiPriority="50"/>
+    <w:lsdException w:name="List Table 6 Colorful Accent 4" w:uiPriority="51"/>
+    <w:lsdException w:name="List Table 7 Colorful Accent 4" w:uiPriority="52"/>
+    <w:lsdException w:name="List Table 1 Light Accent 5" w:uiPriority="46"/>
+    <w:lsdException w:name="List Table 2 Accent 5" w:uiPriority="47"/>
+    <w:lsdException w:name="List Table 3 Accent 5" w:uiPriority="48"/>
+    <w:lsdException w:name="List Table 4 Accent 5" w:uiPriority="49"/>
+    <w:lsdException w:name="List Table 5 Dark Accent 5" w:uiPriority="50"/>
+    <w:lsdException w:name="List Table 6 Colorful Accent 5" w:uiPriority="51"/>
+    <w:lsdException w:name="List Table 7 Colorful Accent 5" w:uiPriority="52"/>
+    <w:lsdException w:name="List Table 1 Light Accent 6" w:uiPriority="46"/>
+    <w:lsdException w:name="List Table 2 Accent 6" w:uiPriority="47"/>
+    <w:lsdException w:name="List Table 3 Accent 6" w:uiPriority="48"/>
+    <w:lsdException w:name="List Table 4 Accent 6" w:uiPriority="49"/>
+    <w:lsdException w:name="List Table 5 Dark Accent 6" w:uiPriority="50"/>
+    <w:lsdException w:name="List Table 6 Colorful Accent 6" w:uiPriority="51"/>
+    <w:lsdException w:name="List Table 7 Colorful Accent 6" w:uiPriority="52"/>
+    <w:lsdException w:name="Mention" w:semiHidden="1" w:unhideWhenUsed="1"/>
+    <w:lsdException w:name="Smart Hyperlink" w:semiHidden="1" w:unhideWhenUsed="1"/>
+    <w:lsdException w:name="Hashtag" w:semiHidden="1" w:unhideWhenUsed="1"/>
+    <w:lsdException w:name="Unresolved Mention" w:semiHidden="1" w:unhideWhenUsed="1"/>
+    <w:lsdException w:name="Smart Link" w:semiHidden="1" w:unhideWhenUsed="1"/>
   </w:latentStyles>
   <w:style w:type="paragraph" w:default="1" w:styleId="Normal">
     <w:name w:val="Normal"/>
@@ -5940,7 +7525,6 @@
     <w:uiPriority w:val="99"/>
     <w:semiHidden/>
     <w:unhideWhenUsed/>
-    <w:qFormat/>
     <w:tblPr>
       <w:tblInd w:w="0" w:type="dxa"/>
       <w:tblCellMar>
@@ -5977,7 +7561,6 @@
       <w:spacing w:after="0" w:line="240" w:lineRule="auto"/>
     </w:pPr>
     <w:tblPr>
-      <w:tblInd w:w="0" w:type="dxa"/>
       <w:tblBorders>
         <w:top w:val="single" w:sz="4" w:space="0" w:color="auto"/>
         <w:left w:val="single" w:sz="4" w:space="0" w:color="auto"/>
@@ -5986,12 +7569,6 @@
         <w:insideH w:val="single" w:sz="4" w:space="0" w:color="auto"/>
         <w:insideV w:val="single" w:sz="4" w:space="0" w:color="auto"/>
       </w:tblBorders>
-      <w:tblCellMar>
-        <w:top w:w="0" w:type="dxa"/>
-        <w:left w:w="108" w:type="dxa"/>
-        <w:bottom w:w="0" w:type="dxa"/>
-        <w:right w:w="108" w:type="dxa"/>
-      </w:tblCellMar>
     </w:tblPr>
   </w:style>
   <w:style w:type="paragraph" w:styleId="NormalWeb">
@@ -6342,7 +7919,7 @@
   <a:extraClrSchemeLst/>
   <a:extLst>
     <a:ext uri="{05A4C25C-085E-4340-85A3-A5531E510DB2}">
-      <thm15:themeFamily xmlns:thm15="http://schemas.microsoft.com/office/thememl/2012/main" xmlns="" name="Office Theme" id="{62F939B6-93AF-4DB8-9C6B-D6C7DFDC589F}" vid="{4A3C46E8-61CC-4603-A589-7422A47A8E4A}"/>
+      <thm15:themeFamily xmlns:thm15="http://schemas.microsoft.com/office/thememl/2012/main" name="Office Theme" id="{62F939B6-93AF-4DB8-9C6B-D6C7DFDC589F}" vid="{4A3C46E8-61CC-4603-A589-7422A47A8E4A}"/>
     </a:ext>
   </a:extLst>
 </a:theme>

</xml_diff>